<commit_message>
Detalhamento de outros casos de uso
</commit_message>
<xml_diff>
--- a/docs/Documento de Visão.docx
+++ b/docs/Documento de Visão.docx
@@ -210,19 +210,7 @@
         <w:rPr>
           <w:lang w:val="pt-BR"/>
         </w:rPr>
-        <w:t xml:space="preserve"> Está em deslocamento constante durante o trabalho, porém acessa o sistema principalmente de desktop de performance média e </w:t>
-      </w:r>
-      <w:r>
-        <w:rPr>
-          <w:lang w:val="pt-BR"/>
-        </w:rPr>
-        <w:t>resolução de tela de pelo menos 1024x728px.</w:t>
-      </w:r>
-      <w:r>
-        <w:rPr>
-          <w:lang w:val="pt-BR"/>
-        </w:rPr>
-        <w:t xml:space="preserve"> Tem eventual necessidade de acesso via dispositivo móvel para assinatura de memorandos a critério emergencial.</w:t>
+        <w:t xml:space="preserve"> Está em deslocamento constante durante o trabalho, porém acessa o sistema principalmente de desktop de performance média e resolução de tela de pelo menos 1024x728px. Tem eventual necessidade de acesso via dispositivo móvel para assinatura de memorandos a critério emergencial.</w:t>
       </w:r>
     </w:p>
     <w:p>
@@ -304,19 +292,7 @@
           <w:lang w:val="pt-BR"/>
         </w:rPr>
         <w:lastRenderedPageBreak/>
-        <w:t xml:space="preserve">O sistema não identifica o usuário que gerou cada memorando, isso hoje é resolvido com a adição de uma pequena inicial no documento final expondo esta informação </w:t>
-      </w:r>
-      <w:r>
-        <w:rPr>
-          <w:lang w:val="pt-BR"/>
-        </w:rPr>
-        <w:t>para os recipientes</w:t>
-      </w:r>
-      <w:r>
-        <w:rPr>
-          <w:lang w:val="pt-BR"/>
-        </w:rPr>
-        <w:t>, apesar de por maneira não obvia;</w:t>
+        <w:t>O sistema não identifica o usuário que gerou cada memorando, isso hoje é resolvido com a adição de uma pequena inicial no documento final expondo esta informação para os recipientes, apesar de por maneira não obvia;</w:t>
       </w:r>
     </w:p>
     <w:p>
@@ -387,7 +363,25 @@
         <w:rPr>
           <w:lang w:val="pt-BR"/>
         </w:rPr>
-        <w:t>A seguir estão delineados os casos de uso primários identificados, de maneira informal.</w:t>
+        <w:t>A seguir estão delineados os casos de uso primários identificados,</w:t>
+      </w:r>
+      <w:r>
+        <w:rPr>
+          <w:lang w:val="pt-BR"/>
+        </w:rPr>
+        <w:t xml:space="preserve"> em prosa</w:t>
+      </w:r>
+      <w:r>
+        <w:rPr>
+          <w:lang w:val="pt-BR"/>
+        </w:rPr>
+        <w:t>.</w:t>
+      </w:r>
+      <w:r>
+        <w:rPr>
+          <w:lang w:val="pt-BR"/>
+        </w:rPr>
+        <w:t xml:space="preserve"> Os mesmos casos descritos em maneira estruturada para a equipe de desenvolvimento encontram-se na respectiva pasta no projeto.</w:t>
       </w:r>
     </w:p>
     <w:p>
@@ -395,7 +389,7 @@
         <w:pStyle w:val="UseCase"/>
       </w:pPr>
       <w:r>
-        <w:t>UC1. Auxiliar</w:t>
+        <w:t>Auxiliar</w:t>
       </w:r>
       <w:r>
         <w:t xml:space="preserve"> cria novo memorando</w:t>
@@ -403,10 +397,115 @@
     </w:p>
     <w:p>
       <w:pPr>
+        <w:rPr>
+          <w:lang w:val="pt-BR"/>
+        </w:rPr>
+      </w:pPr>
+      <w:r>
+        <w:rPr>
+          <w:lang w:val="pt-BR"/>
+        </w:rPr>
+        <w:t xml:space="preserve">O objetivo do Auxiliar é criar um novo memorando. Ele já sabe a categoria e conteúdo esperado do memorando, assim como eventuais pessoas que devem ser citadas. Ele </w:t>
+      </w:r>
+      <w:r>
+        <w:rPr>
+          <w:lang w:val="pt-BR"/>
+        </w:rPr>
+        <w:t>preenche o texto do formulário podendo inserir modelo pré-definido e</w:t>
+      </w:r>
+      <w:r>
+        <w:rPr>
+          <w:lang w:val="pt-BR"/>
+        </w:rPr>
+        <w:t>/ou</w:t>
+      </w:r>
+      <w:r>
+        <w:rPr>
+          <w:lang w:val="pt-BR"/>
+        </w:rPr>
+        <w:t xml:space="preserve"> listas de pessoas relacionadas a uma determinada unidade ou modalidade</w:t>
+      </w:r>
+      <w:r>
+        <w:rPr>
+          <w:lang w:val="pt-BR"/>
+        </w:rPr>
+        <w:t xml:space="preserve"> e finalmente </w:t>
+      </w:r>
+      <w:r>
+        <w:rPr>
+          <w:lang w:val="pt-BR"/>
+        </w:rPr>
+        <w:t xml:space="preserve">também pode anexar </w:t>
+      </w:r>
+      <w:r>
+        <w:rPr>
+          <w:lang w:val="pt-BR"/>
+        </w:rPr>
+        <w:t>documentos ao memorando</w:t>
+      </w:r>
+      <w:r>
+        <w:rPr>
+          <w:lang w:val="pt-BR"/>
+        </w:rPr>
+        <w:t>.</w:t>
+      </w:r>
+    </w:p>
+    <w:p>
+      <w:pPr>
+        <w:rPr>
+          <w:lang w:val="pt-BR"/>
+        </w:rPr>
+      </w:pPr>
+      <w:r>
+        <w:rPr>
+          <w:lang w:val="pt-BR"/>
+        </w:rPr>
+        <w:t xml:space="preserve">Ele </w:t>
+      </w:r>
+      <w:r>
+        <w:rPr>
+          <w:lang w:val="pt-BR"/>
+        </w:rPr>
+        <w:t>define qual o Aprovador que deve assinar o memorando</w:t>
+      </w:r>
+      <w:r>
+        <w:rPr>
+          <w:lang w:val="pt-BR"/>
+        </w:rPr>
+        <w:t xml:space="preserve"> no ato da criação</w:t>
+      </w:r>
+      <w:r>
+        <w:rPr>
+          <w:lang w:val="pt-BR"/>
+        </w:rPr>
+        <w:t>.</w:t>
+      </w:r>
+    </w:p>
+    <w:p>
+      <w:pPr>
+        <w:rPr>
+          <w:lang w:val="pt-BR"/>
+        </w:rPr>
+      </w:pPr>
+      <w:r>
+        <w:rPr>
+          <w:lang w:val="pt-BR"/>
+        </w:rPr>
+        <w:t xml:space="preserve">Sistema </w:t>
+      </w:r>
+      <w:r>
+        <w:rPr>
+          <w:lang w:val="pt-BR"/>
+        </w:rPr>
+        <w:t>determina qual a numeração para o novo memorando, apresentando confirmação juntamente com opção para criação de um novo modelo baseado no texto do último memorando.</w:t>
+      </w:r>
+    </w:p>
+    <w:p>
+      <w:pPr>
         <w:pStyle w:val="UseCase"/>
       </w:pPr>
       <w:r>
-        <w:t>UC2. Auxiliar</w:t>
+        <w:t>Auxiliar</w:t>
       </w:r>
       <w:r>
         <w:t xml:space="preserve"> adiciona lista de pessoas</w:t>
@@ -417,13 +516,133 @@
     </w:p>
     <w:p>
       <w:pPr>
+        <w:rPr>
+          <w:lang w:val="pt-BR"/>
+        </w:rPr>
+      </w:pPr>
+      <w:r>
+        <w:rPr>
+          <w:lang w:val="pt-BR"/>
+        </w:rPr>
+        <w:t xml:space="preserve">O objetivo do auxiliar é pesquisar e inserir uma lista de pessoas ao </w:t>
+      </w:r>
+      <w:r>
+        <w:rPr>
+          <w:lang w:val="pt-BR"/>
+        </w:rPr>
+        <w:t xml:space="preserve">memorando sendo criado. </w:t>
+      </w:r>
+      <w:r>
+        <w:rPr>
+          <w:lang w:val="pt-BR"/>
+        </w:rPr>
+        <w:t xml:space="preserve">Durante o preenchimento do memorando o Auxiliar abre lista de grupos de pessoas, selecionando o </w:t>
+      </w:r>
+      <w:r>
+        <w:rPr>
+          <w:lang w:val="pt-BR"/>
+        </w:rPr>
+        <w:t>desejado</w:t>
+      </w:r>
+      <w:r>
+        <w:rPr>
+          <w:lang w:val="pt-BR"/>
+        </w:rPr>
+        <w:t>, o sistema adiciona as pessoa</w:t>
+      </w:r>
+      <w:r>
+        <w:rPr>
+          <w:lang w:val="pt-BR"/>
+        </w:rPr>
+        <w:t>s correspondentes ao memorando.</w:t>
+      </w:r>
+    </w:p>
+    <w:p>
+      <w:pPr>
         <w:pStyle w:val="UseCase"/>
       </w:pPr>
       <w:r>
-        <w:t>UC3. Auxiliar</w:t>
+        <w:t>Auxiliar</w:t>
+      </w:r>
+      <w:r>
+        <w:t xml:space="preserve"> </w:t>
+      </w:r>
+      <w:r>
+        <w:t xml:space="preserve">insere texto modelo </w:t>
+      </w:r>
+      <w:r>
+        <w:t>em</w:t>
+      </w:r>
+      <w:r>
+        <w:t xml:space="preserve"> memorando</w:t>
+      </w:r>
+    </w:p>
+    <w:p>
+      <w:pPr>
+        <w:rPr>
+          <w:lang w:val="pt-BR"/>
+        </w:rPr>
+      </w:pPr>
+      <w:r>
+        <w:rPr>
+          <w:lang w:val="pt-BR"/>
+        </w:rPr>
+        <w:t>Durante o preenchimento do memorando, o Auxiliar abre lista de modelos pré-defindos de modelo, selecionando um</w:t>
+      </w:r>
+      <w:r>
+        <w:rPr>
+          <w:lang w:val="pt-BR"/>
+        </w:rPr>
+        <w:t xml:space="preserve"> dos itens da lista, o sistema retorna para o preenchimento anterior, com o texto adicionado na posição do cursor. Nesta primeira entrega do projeto os modelos </w:t>
+      </w:r>
+      <w:r>
+        <w:rPr>
+          <w:b/>
+          <w:lang w:val="pt-BR"/>
+        </w:rPr>
+        <w:t>não</w:t>
+      </w:r>
+      <w:r>
+        <w:rPr>
+          <w:lang w:val="pt-BR"/>
+        </w:rPr>
+        <w:t xml:space="preserve"> suportarão sintaxe para inserção de informações pelo sistema.</w:t>
+      </w:r>
+    </w:p>
+    <w:p>
+      <w:pPr>
+        <w:pStyle w:val="UseCase"/>
+      </w:pPr>
+      <w:r>
+        <w:t>Auxiliar</w:t>
       </w:r>
       <w:r>
         <w:t xml:space="preserve"> envia memorando para recipientes</w:t>
+      </w:r>
+    </w:p>
+    <w:p>
+      <w:pPr>
+        <w:rPr>
+          <w:lang w:val="pt-BR"/>
+        </w:rPr>
+      </w:pPr>
+      <w:r>
+        <w:rPr>
+          <w:lang w:val="pt-BR"/>
+        </w:rPr>
+        <w:t xml:space="preserve">O objetivo do Auxiliar é </w:t>
+      </w:r>
+      <w:r>
+        <w:rPr>
+          <w:lang w:val="pt-BR"/>
+        </w:rPr>
+        <w:t>enviar um memorando assinado para os respectivos recipientes. Por padrão, todos as pessoas mencionadas numa lista dentro do memorando devem estar inclusas na lista de recipientes</w:t>
+      </w:r>
+      <w:r>
+        <w:rPr>
+          <w:lang w:val="pt-BR"/>
+        </w:rPr>
+        <w:t>, e os gestores das unidades associadas incluídas como cópia. O Auxiliar tem opção de inserir novas pessoas individualmente ou por grupo, nos campos de destinatário, cópia e cópia oculta.</w:t>
       </w:r>
       <w:bookmarkStart w:id="0" w:name="_GoBack"/>
       <w:bookmarkEnd w:id="0"/>
@@ -433,13 +652,19 @@
         <w:pStyle w:val="UseCase"/>
       </w:pPr>
       <w:r>
-        <w:t xml:space="preserve">UC4. </w:t>
-      </w:r>
-      <w:r>
+        <w:lastRenderedPageBreak/>
         <w:t xml:space="preserve">Aprovador </w:t>
       </w:r>
       <w:r>
-        <w:t>assina memorando</w:t>
+        <w:t>busca por memorandos</w:t>
+      </w:r>
+    </w:p>
+    <w:p>
+      <w:pPr>
+        <w:pStyle w:val="UseCase"/>
+      </w:pPr>
+      <w:r>
+        <w:t>Aprovador assina memorando</w:t>
       </w:r>
     </w:p>
     <w:p>
@@ -531,32 +756,20 @@
         <w:rPr>
           <w:lang w:val="pt-BR"/>
         </w:rPr>
-        <w:t xml:space="preserve">Cadastro de </w:t>
-      </w:r>
-      <w:r>
-        <w:rPr>
-          <w:lang w:val="pt-BR"/>
-        </w:rPr>
-        <w:t>Treinadores</w:t>
-      </w:r>
-    </w:p>
-    <w:p>
-      <w:pPr>
-        <w:rPr>
-          <w:lang w:val="pt-BR"/>
-        </w:rPr>
-      </w:pPr>
-      <w:r>
-        <w:rPr>
-          <w:lang w:val="pt-BR"/>
-        </w:rPr>
-        <w:t xml:space="preserve">Cadastro de </w:t>
-      </w:r>
-      <w:r>
-        <w:rPr>
-          <w:lang w:val="pt-BR"/>
-        </w:rPr>
-        <w:t>Competidores</w:t>
+        <w:t>Cadastro de Treinadores</w:t>
+      </w:r>
+    </w:p>
+    <w:p>
+      <w:pPr>
+        <w:rPr>
+          <w:lang w:val="pt-BR"/>
+        </w:rPr>
+      </w:pPr>
+      <w:r>
+        <w:rPr>
+          <w:lang w:val="pt-BR"/>
+        </w:rPr>
+        <w:t>Cadastro de Competidores</w:t>
       </w:r>
     </w:p>
     <w:p>
@@ -705,7 +918,6 @@
         <w:rPr>
           <w:lang w:val="pt-BR"/>
         </w:rPr>
-        <w:lastRenderedPageBreak/>
         <w:t>Disponibilidade</w:t>
       </w:r>
     </w:p>
@@ -881,6 +1093,7 @@
         <w:rPr>
           <w:lang w:val="pt-BR"/>
         </w:rPr>
+        <w:lastRenderedPageBreak/>
         <w:t xml:space="preserve">Envio de emails: Operações de envio de email devem ser realizadas de maneira confiável e </w:t>
       </w:r>
       <w:r>
@@ -1030,6 +1243,96 @@
     </w:lvl>
   </w:abstractNum>
   <w:abstractNum w:abstractNumId="1">
+    <w:nsid w:val="24D53A0D"/>
+    <w:multiLevelType w:val="hybridMultilevel"/>
+    <w:tmpl w:val="7F3A601E"/>
+    <w:lvl w:ilvl="0" w:tplc="B2D2A672">
+      <w:start w:val="1"/>
+      <w:numFmt w:val="decimal"/>
+      <w:pStyle w:val="UseCase"/>
+      <w:lvlText w:val="UC%1."/>
+      <w:lvlJc w:val="left"/>
+      <w:pPr>
+        <w:ind w:left="720" w:hanging="360"/>
+      </w:pPr>
+      <w:rPr>
+        <w:rFonts w:hint="default"/>
+      </w:rPr>
+    </w:lvl>
+    <w:lvl w:ilvl="1" w:tplc="04090019" w:tentative="1">
+      <w:start w:val="1"/>
+      <w:numFmt w:val="lowerLetter"/>
+      <w:lvlText w:val="%2."/>
+      <w:lvlJc w:val="left"/>
+      <w:pPr>
+        <w:ind w:left="1440" w:hanging="360"/>
+      </w:pPr>
+    </w:lvl>
+    <w:lvl w:ilvl="2" w:tplc="0409001B" w:tentative="1">
+      <w:start w:val="1"/>
+      <w:numFmt w:val="lowerRoman"/>
+      <w:lvlText w:val="%3."/>
+      <w:lvlJc w:val="right"/>
+      <w:pPr>
+        <w:ind w:left="2160" w:hanging="180"/>
+      </w:pPr>
+    </w:lvl>
+    <w:lvl w:ilvl="3" w:tplc="0409000F" w:tentative="1">
+      <w:start w:val="1"/>
+      <w:numFmt w:val="decimal"/>
+      <w:lvlText w:val="%4."/>
+      <w:lvlJc w:val="left"/>
+      <w:pPr>
+        <w:ind w:left="2880" w:hanging="360"/>
+      </w:pPr>
+    </w:lvl>
+    <w:lvl w:ilvl="4" w:tplc="04090019" w:tentative="1">
+      <w:start w:val="1"/>
+      <w:numFmt w:val="lowerLetter"/>
+      <w:lvlText w:val="%5."/>
+      <w:lvlJc w:val="left"/>
+      <w:pPr>
+        <w:ind w:left="3600" w:hanging="360"/>
+      </w:pPr>
+    </w:lvl>
+    <w:lvl w:ilvl="5" w:tplc="0409001B" w:tentative="1">
+      <w:start w:val="1"/>
+      <w:numFmt w:val="lowerRoman"/>
+      <w:lvlText w:val="%6."/>
+      <w:lvlJc w:val="right"/>
+      <w:pPr>
+        <w:ind w:left="4320" w:hanging="180"/>
+      </w:pPr>
+    </w:lvl>
+    <w:lvl w:ilvl="6" w:tplc="0409000F" w:tentative="1">
+      <w:start w:val="1"/>
+      <w:numFmt w:val="decimal"/>
+      <w:lvlText w:val="%7."/>
+      <w:lvlJc w:val="left"/>
+      <w:pPr>
+        <w:ind w:left="5040" w:hanging="360"/>
+      </w:pPr>
+    </w:lvl>
+    <w:lvl w:ilvl="7" w:tplc="04090019" w:tentative="1">
+      <w:start w:val="1"/>
+      <w:numFmt w:val="lowerLetter"/>
+      <w:lvlText w:val="%8."/>
+      <w:lvlJc w:val="left"/>
+      <w:pPr>
+        <w:ind w:left="5760" w:hanging="360"/>
+      </w:pPr>
+    </w:lvl>
+    <w:lvl w:ilvl="8" w:tplc="0409001B" w:tentative="1">
+      <w:start w:val="1"/>
+      <w:numFmt w:val="lowerRoman"/>
+      <w:lvlText w:val="%9."/>
+      <w:lvlJc w:val="right"/>
+      <w:pPr>
+        <w:ind w:left="6480" w:hanging="180"/>
+      </w:pPr>
+    </w:lvl>
+  </w:abstractNum>
+  <w:abstractNum w:abstractNumId="2">
     <w:nsid w:val="62202D97"/>
     <w:multiLevelType w:val="hybridMultilevel"/>
     <w:tmpl w:val="5046F3BE"/>
@@ -1142,7 +1445,7 @@
       </w:rPr>
     </w:lvl>
   </w:abstractNum>
-  <w:abstractNum w:abstractNumId="2">
+  <w:abstractNum w:abstractNumId="3">
     <w:nsid w:val="7EF55099"/>
     <w:multiLevelType w:val="hybridMultilevel"/>
     <w:tmpl w:val="6A4A2900"/>
@@ -1256,13 +1559,16 @@
     </w:lvl>
   </w:abstractNum>
   <w:num w:numId="1">
-    <w:abstractNumId w:val="1"/>
+    <w:abstractNumId w:val="2"/>
   </w:num>
   <w:num w:numId="2">
-    <w:abstractNumId w:val="2"/>
+    <w:abstractNumId w:val="3"/>
   </w:num>
   <w:num w:numId="3">
     <w:abstractNumId w:val="0"/>
+  </w:num>
+  <w:num w:numId="4">
+    <w:abstractNumId w:val="1"/>
   </w:num>
 </w:numbering>
 </file>
@@ -1878,7 +2184,13 @@
     <w:next w:val="Normal"/>
     <w:link w:val="UseCaseChar"/>
     <w:qFormat/>
-    <w:rsid w:val="00293118"/>
+    <w:rsid w:val="00A26391"/>
+    <w:pPr>
+      <w:numPr>
+        <w:numId w:val="4"/>
+      </w:numPr>
+      <w:ind w:left="360"/>
+    </w:pPr>
     <w:rPr>
       <w:lang w:val="pt-BR"/>
     </w:rPr>
@@ -1887,7 +2199,7 @@
     <w:name w:val="UseCase Char"/>
     <w:basedOn w:val="Heading3Char"/>
     <w:link w:val="UseCase"/>
-    <w:rsid w:val="00293118"/>
+    <w:rsid w:val="00A26391"/>
     <w:rPr>
       <w:rFonts w:asciiTheme="majorHAnsi" w:eastAsiaTheme="majorEastAsia" w:hAnsiTheme="majorHAnsi" w:cstheme="majorBidi"/>
       <w:color w:val="1F4D78" w:themeColor="accent1" w:themeShade="7F"/>

</xml_diff>

<commit_message>
Mais casos de uso informais
</commit_message>
<xml_diff>
--- a/docs/Documento de Visão.docx
+++ b/docs/Documento de Visão.docx
@@ -644,343 +644,443 @@
         </w:rPr>
         <w:t>, e os gestores das unidades associadas incluídas como cópia. O Auxiliar tem opção de inserir novas pessoas individualmente ou por grupo, nos campos de destinatário, cópia e cópia oculta.</w:t>
       </w:r>
+    </w:p>
+    <w:p>
+      <w:pPr>
+        <w:rPr>
+          <w:lang w:val="pt-BR"/>
+        </w:rPr>
+      </w:pPr>
+    </w:p>
+    <w:p>
+      <w:pPr>
+        <w:pStyle w:val="UseCase"/>
+      </w:pPr>
+      <w:r>
+        <w:lastRenderedPageBreak/>
+        <w:t>Auxiliar reenvia memorando</w:t>
+      </w:r>
+    </w:p>
+    <w:p>
+      <w:pPr>
+        <w:rPr>
+          <w:lang w:val="pt-BR"/>
+        </w:rPr>
+      </w:pPr>
+      <w:r>
+        <w:rPr>
+          <w:lang w:val="pt-BR"/>
+        </w:rPr>
+        <w:t>O objetivo do Auxiliar é reenviar um memorando já assinado para recipientes que não o receberam corretamente ou para novos recipientes não incluídos previamente.</w:t>
+      </w:r>
+    </w:p>
+    <w:p>
+      <w:pPr>
+        <w:pStyle w:val="UseCase"/>
+      </w:pPr>
+      <w:r>
+        <w:t xml:space="preserve">Aprovador </w:t>
+      </w:r>
+      <w:r>
+        <w:t>a</w:t>
+      </w:r>
       <w:bookmarkStart w:id="0" w:name="_GoBack"/>
       <w:bookmarkEnd w:id="0"/>
+      <w:r>
+        <w:t>ssina memorando</w:t>
+      </w:r>
+    </w:p>
+    <w:p>
+      <w:pPr>
+        <w:rPr>
+          <w:lang w:val="pt-BR"/>
+        </w:rPr>
+      </w:pPr>
+      <w:r>
+        <w:rPr>
+          <w:lang w:val="pt-BR"/>
+        </w:rPr>
+        <w:t xml:space="preserve">O Aprovador deseja acessar </w:t>
+      </w:r>
+      <w:r>
+        <w:rPr>
+          <w:lang w:val="pt-BR"/>
+        </w:rPr>
+        <w:t xml:space="preserve">a lista de </w:t>
+      </w:r>
+      <w:r>
+        <w:rPr>
+          <w:lang w:val="pt-BR"/>
+        </w:rPr>
+        <w:t>memorandos com assinatura pendente</w:t>
+      </w:r>
+      <w:r>
+        <w:rPr>
+          <w:lang w:val="pt-BR"/>
+        </w:rPr>
+        <w:t xml:space="preserve"> para assinar um memorando</w:t>
+      </w:r>
+      <w:r>
+        <w:rPr>
+          <w:lang w:val="pt-BR"/>
+        </w:rPr>
+        <w:t xml:space="preserve">. Para isso, </w:t>
+      </w:r>
+      <w:r>
+        <w:rPr>
+          <w:lang w:val="pt-BR"/>
+        </w:rPr>
+        <w:t xml:space="preserve">tem acesso a uma lista dos memorandos que podem ser aprovados por ele. Ao selecionar um </w:t>
+      </w:r>
+      <w:r>
+        <w:rPr>
+          <w:lang w:val="pt-BR"/>
+        </w:rPr>
+        <w:t>memorando, seu conteúdo é exibido completamente, juntamente com a lista de grupos de recipientes que o receberão quando enviado via email.</w:t>
+      </w:r>
+    </w:p>
+    <w:p>
+      <w:pPr>
+        <w:rPr>
+          <w:lang w:val="pt-BR"/>
+        </w:rPr>
+      </w:pPr>
+      <w:r>
+        <w:rPr>
+          <w:lang w:val="pt-BR"/>
+        </w:rPr>
+        <w:t xml:space="preserve">Após revisar o conteúdo do memorando, o usuário poderá decidir assinar o memorando, </w:t>
+      </w:r>
+      <w:r>
+        <w:rPr>
+          <w:lang w:val="pt-BR"/>
+        </w:rPr>
+        <w:t>liberando-o para envio com sua assinatura.</w:t>
+      </w:r>
     </w:p>
     <w:p>
       <w:pPr>
         <w:pStyle w:val="UseCase"/>
       </w:pPr>
       <w:r>
+        <w:t>Aprovador tem sua assinatura digitalizada incluida no sistema</w:t>
+      </w:r>
+    </w:p>
+    <w:p>
+      <w:pPr>
+        <w:pStyle w:val="Heading2"/>
+        <w:rPr>
+          <w:lang w:val="pt-BR"/>
+        </w:rPr>
+      </w:pPr>
+      <w:r>
+        <w:rPr>
+          <w:lang w:val="pt-BR"/>
+        </w:rPr>
+        <w:t>Requisitos funcionais</w:t>
+      </w:r>
+    </w:p>
+    <w:p>
+      <w:pPr>
+        <w:pStyle w:val="Heading3"/>
+        <w:rPr>
+          <w:lang w:val="pt-BR"/>
+        </w:rPr>
+      </w:pPr>
+      <w:r>
+        <w:rPr>
+          <w:lang w:val="pt-BR"/>
+        </w:rPr>
+        <w:t xml:space="preserve">Geração </w:t>
+      </w:r>
+      <w:r>
+        <w:rPr>
+          <w:lang w:val="pt-BR"/>
+        </w:rPr>
+        <w:t>de memorandos</w:t>
+      </w:r>
+    </w:p>
+    <w:p>
+      <w:pPr>
+        <w:rPr>
+          <w:lang w:val="pt-BR"/>
+        </w:rPr>
+      </w:pPr>
+      <w:r>
+        <w:rPr>
+          <w:lang w:val="pt-BR"/>
+        </w:rPr>
+        <w:t>Templates</w:t>
+      </w:r>
+    </w:p>
+    <w:p>
+      <w:pPr>
+        <w:rPr>
+          <w:lang w:val="pt-BR"/>
+        </w:rPr>
+      </w:pPr>
+      <w:r>
+        <w:rPr>
+          <w:lang w:val="pt-BR"/>
+        </w:rPr>
+        <w:t>Tabelas de materiais</w:t>
+      </w:r>
+    </w:p>
+    <w:p>
+      <w:pPr>
+        <w:rPr>
+          <w:lang w:val="pt-BR"/>
+        </w:rPr>
+      </w:pPr>
+      <w:r>
+        <w:rPr>
+          <w:lang w:val="pt-BR"/>
+        </w:rPr>
+        <w:t>Assinatura digital</w:t>
+      </w:r>
+      <w:r>
+        <w:rPr>
+          <w:lang w:val="pt-BR"/>
+        </w:rPr>
+        <w:t xml:space="preserve"> </w:t>
+      </w:r>
+    </w:p>
+    <w:p>
+      <w:pPr>
+        <w:rPr>
+          <w:lang w:val="pt-BR"/>
+        </w:rPr>
+      </w:pPr>
+      <w:r>
+        <w:rPr>
+          <w:lang w:val="pt-BR"/>
+        </w:rPr>
+        <w:t>Cadastro de Treinadores</w:t>
+      </w:r>
+    </w:p>
+    <w:p>
+      <w:pPr>
+        <w:rPr>
+          <w:lang w:val="pt-BR"/>
+        </w:rPr>
+      </w:pPr>
+      <w:r>
+        <w:rPr>
+          <w:lang w:val="pt-BR"/>
+        </w:rPr>
+        <w:t>Cadastro de Competidores</w:t>
+      </w:r>
+    </w:p>
+    <w:p>
+      <w:pPr>
+        <w:pStyle w:val="Heading3"/>
+        <w:rPr>
+          <w:lang w:val="pt-BR"/>
+        </w:rPr>
+      </w:pPr>
+      <w:r>
+        <w:rPr>
+          <w:lang w:val="pt-BR"/>
+        </w:rPr>
+        <w:t>Envio de memorandos</w:t>
+      </w:r>
+    </w:p>
+    <w:p>
+      <w:pPr>
+        <w:rPr>
+          <w:lang w:val="pt-BR"/>
+        </w:rPr>
+      </w:pPr>
+      <w:r>
+        <w:rPr>
+          <w:lang w:val="pt-BR"/>
+        </w:rPr>
+        <w:t>Lista de destinatários</w:t>
+      </w:r>
+    </w:p>
+    <w:p>
+      <w:pPr>
+        <w:rPr>
+          <w:lang w:val="pt-BR"/>
+        </w:rPr>
+      </w:pPr>
+    </w:p>
+    <w:p>
+      <w:pPr>
+        <w:pStyle w:val="Heading3"/>
+        <w:rPr>
+          <w:lang w:val="pt-BR"/>
+        </w:rPr>
+      </w:pPr>
+      <w:r>
+        <w:rPr>
+          <w:lang w:val="pt-BR"/>
+        </w:rPr>
+        <w:t>Relatórios</w:t>
+      </w:r>
+    </w:p>
+    <w:p>
+      <w:pPr>
+        <w:rPr>
+          <w:lang w:val="pt-BR"/>
+        </w:rPr>
+      </w:pPr>
+    </w:p>
+    <w:p>
+      <w:pPr>
+        <w:pStyle w:val="Heading3"/>
+        <w:rPr>
+          <w:lang w:val="pt-BR"/>
+        </w:rPr>
+      </w:pPr>
+      <w:r>
+        <w:rPr>
+          <w:lang w:val="pt-BR"/>
+        </w:rPr>
+        <w:t>Controle de compras e orçamento</w:t>
+      </w:r>
+    </w:p>
+    <w:p>
+      <w:pPr>
+        <w:rPr>
+          <w:lang w:val="pt-BR"/>
+        </w:rPr>
+      </w:pPr>
+      <w:r>
+        <w:rPr>
+          <w:lang w:val="pt-BR"/>
+        </w:rPr>
+        <w:t>Material</w:t>
+      </w:r>
+    </w:p>
+    <w:p>
+      <w:pPr>
+        <w:pStyle w:val="Heading2"/>
+        <w:rPr>
+          <w:lang w:val="pt-BR"/>
+        </w:rPr>
+      </w:pPr>
+      <w:r>
+        <w:rPr>
+          <w:lang w:val="pt-BR"/>
+        </w:rPr>
+        <w:t>Requisitos não funcionais</w:t>
+      </w:r>
+    </w:p>
+    <w:p>
+      <w:pPr>
+        <w:pStyle w:val="Heading3"/>
+        <w:rPr>
+          <w:lang w:val="pt-BR"/>
+        </w:rPr>
+      </w:pPr>
+      <w:r>
+        <w:rPr>
+          <w:lang w:val="pt-BR"/>
+        </w:rPr>
+        <w:t>Acesso</w:t>
+      </w:r>
+    </w:p>
+    <w:p>
+      <w:pPr>
+        <w:rPr>
+          <w:lang w:val="pt-BR"/>
+        </w:rPr>
+      </w:pPr>
+      <w:r>
+        <w:rPr>
+          <w:lang w:val="pt-BR"/>
+        </w:rPr>
+        <w:t>O sistema deve ser acessível pela internet, com mínima necessidade de instalação de software cliente</w:t>
+      </w:r>
+      <w:r>
+        <w:rPr>
+          <w:lang w:val="pt-BR"/>
+        </w:rPr>
+        <w:t xml:space="preserve"> para clientes desktop, devido a acesso em sistemas onde instalação de software pode estar restrita</w:t>
+      </w:r>
+      <w:r>
+        <w:rPr>
+          <w:lang w:val="pt-BR"/>
+        </w:rPr>
+        <w:t>.</w:t>
+      </w:r>
+    </w:p>
+    <w:p>
+      <w:pPr>
+        <w:pStyle w:val="Heading3"/>
+        <w:rPr>
+          <w:lang w:val="pt-BR"/>
+        </w:rPr>
+      </w:pPr>
+      <w:r>
+        <w:rPr>
+          <w:lang w:val="pt-BR"/>
+        </w:rPr>
+        <w:t>Disponibilidade</w:t>
+      </w:r>
+    </w:p>
+    <w:p>
+      <w:pPr>
+        <w:rPr>
+          <w:lang w:val="pt-BR"/>
+        </w:rPr>
+      </w:pPr>
+      <w:r>
+        <w:rPr>
+          <w:lang w:val="pt-BR"/>
+        </w:rPr>
+        <w:t xml:space="preserve">O sistema deve estar disponível para utilização </w:t>
+      </w:r>
+      <w:r>
+        <w:rPr>
+          <w:lang w:val="pt-BR"/>
+        </w:rPr>
+        <w:t xml:space="preserve">no mínimo </w:t>
+      </w:r>
+      <w:r>
+        <w:rPr>
+          <w:lang w:val="pt-BR"/>
+        </w:rPr>
+        <w:t xml:space="preserve">durante todo o horário comercial </w:t>
+      </w:r>
+      <w:r>
+        <w:rPr>
+          <w:lang w:val="pt-BR"/>
+        </w:rPr>
+        <w:t>(2ª a sábado, das 7 às 22h)</w:t>
+      </w:r>
+      <w:r>
+        <w:rPr>
+          <w:lang w:val="pt-BR"/>
+        </w:rPr>
+        <w:t>, preferível reduzir o downtime ao máximo durante o restante do tempo</w:t>
+      </w:r>
+      <w:r>
+        <w:rPr>
+          <w:lang w:val="pt-BR"/>
+        </w:rPr>
+        <w:t>.</w:t>
+      </w:r>
+      <w:r>
+        <w:rPr>
+          <w:lang w:val="pt-BR"/>
+        </w:rPr>
+        <w:t xml:space="preserve"> É tolerável downtime pré-agendado de algumas horas para manutenção.</w:t>
+      </w:r>
+    </w:p>
+    <w:p>
+      <w:pPr>
+        <w:pStyle w:val="Heading3"/>
+        <w:rPr>
+          <w:lang w:val="pt-BR"/>
+        </w:rPr>
+      </w:pPr>
+      <w:r>
+        <w:rPr>
+          <w:lang w:val="pt-BR"/>
+        </w:rPr>
         <w:lastRenderedPageBreak/>
-        <w:t xml:space="preserve">Aprovador </w:t>
-      </w:r>
-      <w:r>
-        <w:t>busca por memorandos</w:t>
-      </w:r>
-    </w:p>
-    <w:p>
-      <w:pPr>
-        <w:pStyle w:val="UseCase"/>
-      </w:pPr>
-      <w:r>
-        <w:t>Aprovador assina memorando</w:t>
-      </w:r>
-    </w:p>
-    <w:p>
-      <w:pPr>
-        <w:pStyle w:val="Heading2"/>
-        <w:rPr>
-          <w:lang w:val="pt-BR"/>
-        </w:rPr>
-      </w:pPr>
-      <w:r>
-        <w:rPr>
-          <w:lang w:val="pt-BR"/>
-        </w:rPr>
-        <w:t>Requisitos funcionais</w:t>
-      </w:r>
-    </w:p>
-    <w:p>
-      <w:pPr>
-        <w:pStyle w:val="Heading3"/>
-        <w:rPr>
-          <w:lang w:val="pt-BR"/>
-        </w:rPr>
-      </w:pPr>
-      <w:r>
-        <w:rPr>
-          <w:lang w:val="pt-BR"/>
-        </w:rPr>
-        <w:t xml:space="preserve">Geração </w:t>
-      </w:r>
-      <w:r>
-        <w:rPr>
-          <w:lang w:val="pt-BR"/>
-        </w:rPr>
-        <w:t>de memorandos</w:t>
-      </w:r>
-    </w:p>
-    <w:p>
-      <w:pPr>
-        <w:rPr>
-          <w:lang w:val="pt-BR"/>
-        </w:rPr>
-      </w:pPr>
-      <w:r>
-        <w:rPr>
-          <w:lang w:val="pt-BR"/>
-        </w:rPr>
-        <w:t>Templates</w:t>
-      </w:r>
-    </w:p>
-    <w:p>
-      <w:pPr>
-        <w:rPr>
-          <w:lang w:val="pt-BR"/>
-        </w:rPr>
-      </w:pPr>
-      <w:r>
-        <w:rPr>
-          <w:lang w:val="pt-BR"/>
-        </w:rPr>
-        <w:t>Tabelas de materiais</w:t>
-      </w:r>
-    </w:p>
-    <w:p>
-      <w:pPr>
-        <w:rPr>
-          <w:lang w:val="pt-BR"/>
-        </w:rPr>
-      </w:pPr>
-      <w:r>
-        <w:rPr>
-          <w:lang w:val="pt-BR"/>
-        </w:rPr>
-        <w:t>Assinatura digital</w:t>
-      </w:r>
-      <w:r>
-        <w:rPr>
-          <w:lang w:val="pt-BR"/>
-        </w:rPr>
-        <w:t xml:space="preserve"> </w:t>
-      </w:r>
-    </w:p>
-    <w:p>
-      <w:pPr>
-        <w:rPr>
-          <w:lang w:val="pt-BR"/>
-        </w:rPr>
-      </w:pPr>
-      <w:r>
-        <w:rPr>
-          <w:lang w:val="pt-BR"/>
-        </w:rPr>
-        <w:t>Cadastro de Treinadores</w:t>
-      </w:r>
-    </w:p>
-    <w:p>
-      <w:pPr>
-        <w:rPr>
-          <w:lang w:val="pt-BR"/>
-        </w:rPr>
-      </w:pPr>
-      <w:r>
-        <w:rPr>
-          <w:lang w:val="pt-BR"/>
-        </w:rPr>
-        <w:t>Cadastro de Competidores</w:t>
-      </w:r>
-    </w:p>
-    <w:p>
-      <w:pPr>
-        <w:pStyle w:val="Heading3"/>
-        <w:rPr>
-          <w:lang w:val="pt-BR"/>
-        </w:rPr>
-      </w:pPr>
-      <w:r>
-        <w:rPr>
-          <w:lang w:val="pt-BR"/>
-        </w:rPr>
-        <w:t>Envio de memorandos</w:t>
-      </w:r>
-    </w:p>
-    <w:p>
-      <w:pPr>
-        <w:rPr>
-          <w:lang w:val="pt-BR"/>
-        </w:rPr>
-      </w:pPr>
-      <w:r>
-        <w:rPr>
-          <w:lang w:val="pt-BR"/>
-        </w:rPr>
-        <w:t>Lista de destinatários</w:t>
-      </w:r>
-    </w:p>
-    <w:p>
-      <w:pPr>
-        <w:rPr>
-          <w:lang w:val="pt-BR"/>
-        </w:rPr>
-      </w:pPr>
-    </w:p>
-    <w:p>
-      <w:pPr>
-        <w:pStyle w:val="Heading3"/>
-        <w:rPr>
-          <w:lang w:val="pt-BR"/>
-        </w:rPr>
-      </w:pPr>
-      <w:r>
-        <w:rPr>
-          <w:lang w:val="pt-BR"/>
-        </w:rPr>
-        <w:t>Relatórios</w:t>
-      </w:r>
-    </w:p>
-    <w:p>
-      <w:pPr>
-        <w:rPr>
-          <w:lang w:val="pt-BR"/>
-        </w:rPr>
-      </w:pPr>
-    </w:p>
-    <w:p>
-      <w:pPr>
-        <w:pStyle w:val="Heading3"/>
-        <w:rPr>
-          <w:lang w:val="pt-BR"/>
-        </w:rPr>
-      </w:pPr>
-      <w:r>
-        <w:rPr>
-          <w:lang w:val="pt-BR"/>
-        </w:rPr>
-        <w:t>Controle de compras e orçamento</w:t>
-      </w:r>
-    </w:p>
-    <w:p>
-      <w:pPr>
-        <w:rPr>
-          <w:lang w:val="pt-BR"/>
-        </w:rPr>
-      </w:pPr>
-      <w:r>
-        <w:rPr>
-          <w:lang w:val="pt-BR"/>
-        </w:rPr>
-        <w:t>Material</w:t>
-      </w:r>
-    </w:p>
-    <w:p>
-      <w:pPr>
-        <w:pStyle w:val="Heading2"/>
-        <w:rPr>
-          <w:lang w:val="pt-BR"/>
-        </w:rPr>
-      </w:pPr>
-      <w:r>
-        <w:rPr>
-          <w:lang w:val="pt-BR"/>
-        </w:rPr>
-        <w:t>Requisitos não funcionais</w:t>
-      </w:r>
-    </w:p>
-    <w:p>
-      <w:pPr>
-        <w:pStyle w:val="Heading3"/>
-        <w:rPr>
-          <w:lang w:val="pt-BR"/>
-        </w:rPr>
-      </w:pPr>
-      <w:r>
-        <w:rPr>
-          <w:lang w:val="pt-BR"/>
-        </w:rPr>
-        <w:t>Acesso</w:t>
-      </w:r>
-    </w:p>
-    <w:p>
-      <w:pPr>
-        <w:rPr>
-          <w:lang w:val="pt-BR"/>
-        </w:rPr>
-      </w:pPr>
-      <w:r>
-        <w:rPr>
-          <w:lang w:val="pt-BR"/>
-        </w:rPr>
-        <w:t>O sistema deve ser acessível pela internet, com mínima necessidade de instalação de software cliente</w:t>
-      </w:r>
-      <w:r>
-        <w:rPr>
-          <w:lang w:val="pt-BR"/>
-        </w:rPr>
-        <w:t xml:space="preserve"> para clientes desktop, devido a acesso em sistemas onde instalação de software pode estar restrita</w:t>
-      </w:r>
-      <w:r>
-        <w:rPr>
-          <w:lang w:val="pt-BR"/>
-        </w:rPr>
-        <w:t>.</w:t>
-      </w:r>
-    </w:p>
-    <w:p>
-      <w:pPr>
-        <w:pStyle w:val="Heading3"/>
-        <w:rPr>
-          <w:lang w:val="pt-BR"/>
-        </w:rPr>
-      </w:pPr>
-      <w:r>
-        <w:rPr>
-          <w:lang w:val="pt-BR"/>
-        </w:rPr>
-        <w:t>Disponibilidade</w:t>
-      </w:r>
-    </w:p>
-    <w:p>
-      <w:pPr>
-        <w:rPr>
-          <w:lang w:val="pt-BR"/>
-        </w:rPr>
-      </w:pPr>
-      <w:r>
-        <w:rPr>
-          <w:lang w:val="pt-BR"/>
-        </w:rPr>
-        <w:t xml:space="preserve">O sistema deve estar disponível para utilização </w:t>
-      </w:r>
-      <w:r>
-        <w:rPr>
-          <w:lang w:val="pt-BR"/>
-        </w:rPr>
-        <w:t xml:space="preserve">no mínimo </w:t>
-      </w:r>
-      <w:r>
-        <w:rPr>
-          <w:lang w:val="pt-BR"/>
-        </w:rPr>
-        <w:t xml:space="preserve">durante todo o horário comercial </w:t>
-      </w:r>
-      <w:r>
-        <w:rPr>
-          <w:lang w:val="pt-BR"/>
-        </w:rPr>
-        <w:t>(2ª a sábado, das 7 às 22h)</w:t>
-      </w:r>
-      <w:r>
-        <w:rPr>
-          <w:lang w:val="pt-BR"/>
-        </w:rPr>
-        <w:t>, preferível reduzir o downtime ao máximo durante o restante do tempo</w:t>
-      </w:r>
-      <w:r>
-        <w:rPr>
-          <w:lang w:val="pt-BR"/>
-        </w:rPr>
-        <w:t>.</w:t>
-      </w:r>
-      <w:r>
-        <w:rPr>
-          <w:lang w:val="pt-BR"/>
-        </w:rPr>
-        <w:t xml:space="preserve"> É tolerável downtime pré-agendado de algumas horas para manutenção.</w:t>
-      </w:r>
-    </w:p>
-    <w:p>
-      <w:pPr>
-        <w:pStyle w:val="Heading3"/>
-        <w:rPr>
-          <w:lang w:val="pt-BR"/>
-        </w:rPr>
-      </w:pPr>
-      <w:r>
-        <w:rPr>
-          <w:lang w:val="pt-BR"/>
-        </w:rPr>
         <w:t>Backup</w:t>
       </w:r>
     </w:p>
@@ -1093,7 +1193,6 @@
         <w:rPr>
           <w:lang w:val="pt-BR"/>
         </w:rPr>
-        <w:lastRenderedPageBreak/>
         <w:t xml:space="preserve">Envio de emails: Operações de envio de email devem ser realizadas de maneira confiável e </w:t>
       </w:r>
       <w:r>
@@ -1142,6 +1241,195 @@
           <w:lang w:val="pt-BR"/>
         </w:rPr>
         <w:t>Custos</w:t>
+      </w:r>
+    </w:p>
+    <w:p>
+      <w:pPr>
+        <w:pStyle w:val="Heading3"/>
+        <w:rPr>
+          <w:lang w:val="pt-BR"/>
+        </w:rPr>
+      </w:pPr>
+      <w:r>
+        <w:rPr>
+          <w:lang w:val="pt-BR"/>
+        </w:rPr>
+        <w:t>Desenvolvimento</w:t>
+      </w:r>
+    </w:p>
+    <w:p>
+      <w:pPr>
+        <w:pStyle w:val="Heading3"/>
+        <w:rPr>
+          <w:lang w:val="pt-BR"/>
+        </w:rPr>
+      </w:pPr>
+      <w:r>
+        <w:rPr>
+          <w:lang w:val="pt-BR"/>
+        </w:rPr>
+        <w:t>Hospedagem</w:t>
+      </w:r>
+    </w:p>
+    <w:p>
+      <w:pPr>
+        <w:rPr>
+          <w:lang w:val="pt-BR"/>
+        </w:rPr>
+      </w:pPr>
+      <w:r>
+        <w:rPr>
+          <w:lang w:val="pt-BR"/>
+        </w:rPr>
+        <w:t>A seguir estão listadas algumas opções apuradas de serviços para hospedagem da solução dependentes de tecnologia, juntamente com o custo mensal projetado.</w:t>
+      </w:r>
+    </w:p>
+    <w:p>
+      <w:pPr>
+        <w:pStyle w:val="Heading4"/>
+      </w:pPr>
+      <w:proofErr w:type="spellStart"/>
+      <w:r>
+        <w:t>Locaweb</w:t>
+      </w:r>
+      <w:proofErr w:type="spellEnd"/>
+      <w:r>
+        <w:t xml:space="preserve"> Cloud Server PRO 1GB</w:t>
+      </w:r>
+      <w:r>
+        <w:t xml:space="preserve"> Windows + SQL Server para</w:t>
+      </w:r>
+      <w:r>
+        <w:t xml:space="preserve"> </w:t>
+      </w:r>
+      <w:r>
+        <w:t>.NET</w:t>
+      </w:r>
+    </w:p>
+    <w:p>
+      <w:pPr>
+        <w:rPr>
+          <w:lang w:val="pt-BR"/>
+        </w:rPr>
+      </w:pPr>
+      <w:r>
+        <w:rPr>
+          <w:lang w:val="pt-BR"/>
+        </w:rPr>
+        <w:t>Custo mensal: R$ 278,80</w:t>
+      </w:r>
+    </w:p>
+    <w:p>
+      <w:pPr>
+        <w:rPr>
+          <w:lang w:val="pt-BR"/>
+        </w:rPr>
+      </w:pPr>
+      <w:r>
+        <w:rPr>
+          <w:lang w:val="pt-BR"/>
+        </w:rPr>
+        <w:t>Vantagens: Empresa nacional, sistema Windows para desenvolvimento em .NET</w:t>
+      </w:r>
+    </w:p>
+    <w:p>
+      <w:pPr>
+        <w:pStyle w:val="Heading4"/>
+      </w:pPr>
+      <w:proofErr w:type="spellStart"/>
+      <w:r>
+        <w:t>Locaweb</w:t>
+      </w:r>
+      <w:proofErr w:type="spellEnd"/>
+      <w:r>
+        <w:t xml:space="preserve"> Cloud Server PRO 1GB </w:t>
+      </w:r>
+      <w:r>
+        <w:t>Linux + MySQL para PHP</w:t>
+      </w:r>
+    </w:p>
+    <w:p>
+      <w:pPr>
+        <w:rPr>
+          <w:lang w:val="pt-BR"/>
+        </w:rPr>
+      </w:pPr>
+      <w:r>
+        <w:rPr>
+          <w:lang w:val="pt-BR"/>
+        </w:rPr>
+        <w:t xml:space="preserve">Custo mensal: R$ </w:t>
+      </w:r>
+      <w:r>
+        <w:rPr>
+          <w:lang w:val="pt-BR"/>
+        </w:rPr>
+        <w:t>99,00</w:t>
+      </w:r>
+    </w:p>
+    <w:p>
+      <w:pPr>
+        <w:rPr>
+          <w:lang w:val="pt-BR"/>
+        </w:rPr>
+      </w:pPr>
+      <w:r>
+        <w:rPr>
+          <w:lang w:val="pt-BR"/>
+        </w:rPr>
+        <w:t>Vantagens: Empresa nacional</w:t>
+      </w:r>
+      <w:r>
+        <w:rPr>
+          <w:lang w:val="pt-BR"/>
+        </w:rPr>
+        <w:t>, impostos embutidos no preço</w:t>
+      </w:r>
+    </w:p>
+    <w:p>
+      <w:pPr>
+        <w:pStyle w:val="Heading4"/>
+      </w:pPr>
+      <w:r>
+        <w:t>Amazon EC2 m3.medium Windows + SQL Standard</w:t>
+      </w:r>
+    </w:p>
+    <w:p>
+      <w:pPr>
+        <w:rPr>
+          <w:lang w:val="pt-BR"/>
+        </w:rPr>
+      </w:pPr>
+      <w:r>
+        <w:rPr>
+          <w:lang w:val="pt-BR"/>
+        </w:rPr>
+        <w:t xml:space="preserve">Custo mensal: R$ 301,78 (on demand), </w:t>
+      </w:r>
+      <w:r>
+        <w:rPr>
+          <w:lang w:val="pt-BR"/>
+        </w:rPr>
+        <w:t>209,38 (plano 1 ano)</w:t>
+      </w:r>
+      <w:r>
+        <w:rPr>
+          <w:lang w:val="pt-BR"/>
+        </w:rPr>
+        <w:t xml:space="preserve"> (custo sem impostos)</w:t>
+      </w:r>
+    </w:p>
+    <w:p>
+      <w:pPr>
+        <w:rPr>
+          <w:lang w:val="pt-BR"/>
+        </w:rPr>
+      </w:pPr>
+      <w:r>
+        <w:rPr>
+          <w:lang w:val="pt-BR"/>
+        </w:rPr>
+        <w:t>Vantagens: Opção de localização em SP</w:t>
       </w:r>
     </w:p>
     <w:sectPr>

</xml_diff>

<commit_message>
Final do documento de visao
</commit_message>
<xml_diff>
--- a/docs/Documento de Visão.docx
+++ b/docs/Documento de Visão.docx
@@ -644,13 +644,18 @@
         </w:rPr>
         <w:t>, e os gestores das unidades associadas incluídas como cópia. O Auxiliar tem opção de inserir novas pessoas individualmente ou por grupo, nos campos de destinatário, cópia e cópia oculta.</w:t>
       </w:r>
-    </w:p>
-    <w:p>
-      <w:pPr>
-        <w:rPr>
-          <w:lang w:val="pt-BR"/>
-        </w:rPr>
-      </w:pPr>
+      <w:r>
+        <w:rPr>
+          <w:lang w:val="pt-BR"/>
+        </w:rPr>
+        <w:t xml:space="preserve"> O e-mail enviado contém um pd</w:t>
+      </w:r>
+      <w:r>
+        <w:rPr>
+          <w:lang w:val="pt-BR"/>
+        </w:rPr>
+        <w:t>f com o conteúdo do memorando.</w:t>
+      </w:r>
     </w:p>
     <w:p>
       <w:pPr>
@@ -658,6 +663,78 @@
       </w:pPr>
       <w:r>
         <w:lastRenderedPageBreak/>
+        <w:t>Auxiliar cadastra pessoas</w:t>
+      </w:r>
+    </w:p>
+    <w:p>
+      <w:pPr>
+        <w:rPr>
+          <w:lang w:val="pt-BR"/>
+        </w:rPr>
+      </w:pPr>
+      <w:r>
+        <w:rPr>
+          <w:lang w:val="pt-BR"/>
+        </w:rPr>
+        <w:t xml:space="preserve">O objetivo do Auxiliar é cadastrar uma ou mais pessoas e vinculá-las a grupos existentes, é comum o usuário desejar inserir </w:t>
+      </w:r>
+      <w:r>
+        <w:rPr>
+          <w:lang w:val="pt-BR"/>
+        </w:rPr>
+        <w:t xml:space="preserve">um lote de pessoas num grupo. O usuário </w:t>
+      </w:r>
+      <w:r>
+        <w:rPr>
+          <w:lang w:val="pt-BR"/>
+        </w:rPr>
+        <w:t xml:space="preserve">seleciona o grupo </w:t>
+      </w:r>
+      <w:r>
+        <w:rPr>
+          <w:lang w:val="pt-BR"/>
+        </w:rPr>
+        <w:t>ao qual deseja adicionar pessoas e em seguida fornece uma lista com nomes e emails para cadastrá-las e imeditamente viculá-las ao grupo atual.</w:t>
+      </w:r>
+    </w:p>
+    <w:p>
+      <w:pPr>
+        <w:pStyle w:val="UseCase"/>
+      </w:pPr>
+      <w:r>
+        <w:t>Auxiliar altera cadastro de Pessoa</w:t>
+      </w:r>
+    </w:p>
+    <w:p>
+      <w:pPr>
+        <w:rPr>
+          <w:lang w:val="pt-BR"/>
+        </w:rPr>
+      </w:pPr>
+      <w:r>
+        <w:rPr>
+          <w:lang w:val="pt-BR"/>
+        </w:rPr>
+        <w:t xml:space="preserve">O objetivo do Auxiliar é alterar informações cadastrais de uma Pessoa, </w:t>
+      </w:r>
+      <w:r>
+        <w:rPr>
+          <w:lang w:val="pt-BR"/>
+        </w:rPr>
+        <w:t>podendo adicioná-la a outros grupos</w:t>
+      </w:r>
+      <w:r>
+        <w:rPr>
+          <w:lang w:val="pt-BR"/>
+        </w:rPr>
+        <w:t xml:space="preserve"> e atualizar dados como nome e email.</w:t>
+      </w:r>
+    </w:p>
+    <w:p>
+      <w:pPr>
+        <w:pStyle w:val="UseCase"/>
+      </w:pPr>
+      <w:r>
         <w:t>Auxiliar reenvia memorando</w:t>
       </w:r>
     </w:p>
@@ -682,89 +759,138 @@
         <w:t xml:space="preserve">Aprovador </w:t>
       </w:r>
       <w:r>
-        <w:t>a</w:t>
+        <w:t>assina memorando</w:t>
+      </w:r>
+    </w:p>
+    <w:p>
+      <w:pPr>
+        <w:rPr>
+          <w:lang w:val="pt-BR"/>
+        </w:rPr>
+      </w:pPr>
+      <w:r>
+        <w:rPr>
+          <w:lang w:val="pt-BR"/>
+        </w:rPr>
+        <w:t xml:space="preserve">O Aprovador deseja acessar </w:t>
+      </w:r>
+      <w:r>
+        <w:rPr>
+          <w:lang w:val="pt-BR"/>
+        </w:rPr>
+        <w:t xml:space="preserve">a lista de </w:t>
+      </w:r>
+      <w:r>
+        <w:rPr>
+          <w:lang w:val="pt-BR"/>
+        </w:rPr>
+        <w:t>memorandos com assinatura pendente</w:t>
+      </w:r>
+      <w:r>
+        <w:rPr>
+          <w:lang w:val="pt-BR"/>
+        </w:rPr>
+        <w:t xml:space="preserve"> para assinar um memorando</w:t>
+      </w:r>
+      <w:r>
+        <w:rPr>
+          <w:lang w:val="pt-BR"/>
+        </w:rPr>
+        <w:t xml:space="preserve">. Para isso, </w:t>
+      </w:r>
+      <w:r>
+        <w:rPr>
+          <w:lang w:val="pt-BR"/>
+        </w:rPr>
+        <w:t xml:space="preserve">tem acesso a uma lista dos memorandos que podem ser aprovados por ele. Ao selecionar um </w:t>
+      </w:r>
+      <w:r>
+        <w:rPr>
+          <w:lang w:val="pt-BR"/>
+        </w:rPr>
+        <w:t>memorando, seu conteúdo é exibido completamente, juntamente com a lista de grupos de recipientes que o receberão quando enviado via email.</w:t>
+      </w:r>
+    </w:p>
+    <w:p>
+      <w:pPr>
+        <w:rPr>
+          <w:lang w:val="pt-BR"/>
+        </w:rPr>
+      </w:pPr>
+      <w:r>
+        <w:rPr>
+          <w:lang w:val="pt-BR"/>
+        </w:rPr>
+        <w:t xml:space="preserve">Após revisar o conteúdo do memorando, o usuário poderá decidir assinar o memorando, </w:t>
+      </w:r>
+      <w:r>
+        <w:rPr>
+          <w:lang w:val="pt-BR"/>
+        </w:rPr>
+        <w:t>liberando-o para envio com sua assinatura.</w:t>
+      </w:r>
+    </w:p>
+    <w:p>
+      <w:pPr>
+        <w:pStyle w:val="UseCase"/>
+      </w:pPr>
+      <w:r>
+        <w:t>Auxiliar adiciona</w:t>
+      </w:r>
+      <w:r>
+        <w:t xml:space="preserve"> assinatura digitalizada no sistema</w:t>
+      </w:r>
+    </w:p>
+    <w:p>
+      <w:pPr>
+        <w:rPr>
+          <w:lang w:val="pt-BR"/>
+        </w:rPr>
+      </w:pPr>
+      <w:r>
+        <w:rPr>
+          <w:lang w:val="pt-BR"/>
+        </w:rPr>
+        <w:t xml:space="preserve">O objetivo do Auxiliar é </w:t>
+      </w:r>
+      <w:r>
+        <w:rPr>
+          <w:lang w:val="pt-BR"/>
+        </w:rPr>
+        <w:t xml:space="preserve">vincular </w:t>
+      </w:r>
+      <w:r>
+        <w:rPr>
+          <w:lang w:val="pt-BR"/>
+        </w:rPr>
+        <w:t xml:space="preserve">uma </w:t>
+      </w:r>
+      <w:r>
+        <w:rPr>
+          <w:lang w:val="pt-BR"/>
+        </w:rPr>
+        <w:t xml:space="preserve">imagem já digitalizada à assinatura de </w:t>
+      </w:r>
+      <w:r>
+        <w:rPr>
+          <w:lang w:val="pt-BR"/>
+        </w:rPr>
+        <w:t>um Aprovador. O Auxiliar visu</w:t>
+      </w:r>
+      <w:r>
+        <w:rPr>
+          <w:lang w:val="pt-BR"/>
+        </w:rPr>
+        <w:t xml:space="preserve">aliza o perfil do Aprovador e seleciona a opção de </w:t>
+      </w:r>
+      <w:r>
+        <w:rPr>
+          <w:lang w:val="pt-BR"/>
+        </w:rPr>
+        <w:t>inserir uma assinatura digitalizada.</w:t>
       </w:r>
       <w:bookmarkStart w:id="0" w:name="_GoBack"/>
       <w:bookmarkEnd w:id="0"/>
-      <w:r>
-        <w:t>ssina memorando</w:t>
-      </w:r>
-    </w:p>
-    <w:p>
-      <w:pPr>
-        <w:rPr>
-          <w:lang w:val="pt-BR"/>
-        </w:rPr>
-      </w:pPr>
-      <w:r>
-        <w:rPr>
-          <w:lang w:val="pt-BR"/>
-        </w:rPr>
-        <w:t xml:space="preserve">O Aprovador deseja acessar </w:t>
-      </w:r>
-      <w:r>
-        <w:rPr>
-          <w:lang w:val="pt-BR"/>
-        </w:rPr>
-        <w:t xml:space="preserve">a lista de </w:t>
-      </w:r>
-      <w:r>
-        <w:rPr>
-          <w:lang w:val="pt-BR"/>
-        </w:rPr>
-        <w:t>memorandos com assinatura pendente</w:t>
-      </w:r>
-      <w:r>
-        <w:rPr>
-          <w:lang w:val="pt-BR"/>
-        </w:rPr>
-        <w:t xml:space="preserve"> para assinar um memorando</w:t>
-      </w:r>
-      <w:r>
-        <w:rPr>
-          <w:lang w:val="pt-BR"/>
-        </w:rPr>
-        <w:t xml:space="preserve">. Para isso, </w:t>
-      </w:r>
-      <w:r>
-        <w:rPr>
-          <w:lang w:val="pt-BR"/>
-        </w:rPr>
-        <w:t xml:space="preserve">tem acesso a uma lista dos memorandos que podem ser aprovados por ele. Ao selecionar um </w:t>
-      </w:r>
-      <w:r>
-        <w:rPr>
-          <w:lang w:val="pt-BR"/>
-        </w:rPr>
-        <w:t>memorando, seu conteúdo é exibido completamente, juntamente com a lista de grupos de recipientes que o receberão quando enviado via email.</w:t>
-      </w:r>
-    </w:p>
-    <w:p>
-      <w:pPr>
-        <w:rPr>
-          <w:lang w:val="pt-BR"/>
-        </w:rPr>
-      </w:pPr>
-      <w:r>
-        <w:rPr>
-          <w:lang w:val="pt-BR"/>
-        </w:rPr>
-        <w:t xml:space="preserve">Após revisar o conteúdo do memorando, o usuário poderá decidir assinar o memorando, </w:t>
-      </w:r>
-      <w:r>
-        <w:rPr>
-          <w:lang w:val="pt-BR"/>
-        </w:rPr>
-        <w:t>liberando-o para envio com sua assinatura.</w:t>
-      </w:r>
-    </w:p>
-    <w:p>
-      <w:pPr>
-        <w:pStyle w:val="UseCase"/>
-      </w:pPr>
-      <w:r>
-        <w:t>Aprovador tem sua assinatura digitalizada incluida no sistema</w:t>
-      </w:r>
     </w:p>
     <w:p>
       <w:pPr>
@@ -782,6 +908,119 @@
     </w:p>
     <w:p>
       <w:pPr>
+        <w:pStyle w:val="Heading4"/>
+        <w:rPr>
+          <w:lang w:val="pt-BR"/>
+        </w:rPr>
+      </w:pPr>
+      <w:r>
+        <w:rPr>
+          <w:lang w:val="pt-BR"/>
+        </w:rPr>
+        <w:t>Pode-se cadastrar modelos para conteúdo dos memorandos</w:t>
+      </w:r>
+    </w:p>
+    <w:p>
+      <w:pPr>
+        <w:rPr>
+          <w:lang w:val="pt-BR"/>
+        </w:rPr>
+      </w:pPr>
+      <w:r>
+        <w:rPr>
+          <w:lang w:val="pt-BR"/>
+        </w:rPr>
+        <w:t>O usuário deverá poder incluir modelos para criação dos memorandos previamente ou baseado no conteúdo de um memorando recém-criado.</w:t>
+      </w:r>
+    </w:p>
+    <w:p>
+      <w:pPr>
+        <w:pStyle w:val="Heading4"/>
+        <w:rPr>
+          <w:lang w:val="pt-BR"/>
+        </w:rPr>
+      </w:pPr>
+      <w:r>
+        <w:rPr>
+          <w:lang w:val="pt-BR"/>
+        </w:rPr>
+        <w:t xml:space="preserve">Pode-se selecionar modelos para inclusão </w:t>
+      </w:r>
+      <w:r>
+        <w:rPr>
+          <w:lang w:val="pt-BR"/>
+        </w:rPr>
+        <w:t>de conteúdo no memorando</w:t>
+      </w:r>
+    </w:p>
+    <w:p>
+      <w:pPr>
+        <w:rPr>
+          <w:lang w:val="pt-BR"/>
+        </w:rPr>
+      </w:pPr>
+      <w:r>
+        <w:rPr>
+          <w:lang w:val="pt-BR"/>
+        </w:rPr>
+        <w:t>O usuário poderá incluir modelos no memorando sendo editado. Esses modelos serão cadastrados previamente. Não há limite para a quantidade de modelos inseridos no mesmo memorando, não há vinculação entre os memorandos gerados e os modelos que compõe seu conteúdo.</w:t>
+      </w:r>
+    </w:p>
+    <w:p>
+      <w:pPr>
+        <w:pStyle w:val="Heading4"/>
+        <w:rPr>
+          <w:lang w:val="pt-BR"/>
+        </w:rPr>
+      </w:pPr>
+      <w:r>
+        <w:rPr>
+          <w:lang w:val="pt-BR"/>
+        </w:rPr>
+        <w:t>Imagens de assinaturas devem ser coletadas e inseridas em memorandos assinados</w:t>
+      </w:r>
+    </w:p>
+    <w:p>
+      <w:pPr>
+        <w:rPr>
+          <w:lang w:val="pt-BR"/>
+        </w:rPr>
+      </w:pPr>
+      <w:r>
+        <w:rPr>
+          <w:lang w:val="pt-BR"/>
+        </w:rPr>
+        <w:t xml:space="preserve">Pode-se </w:t>
+      </w:r>
+      <w:r>
+        <w:rPr>
+          <w:lang w:val="pt-BR"/>
+        </w:rPr>
+        <w:t xml:space="preserve">fazer upload de imagens </w:t>
+      </w:r>
+      <w:r>
+        <w:rPr>
+          <w:lang w:val="pt-BR"/>
+        </w:rPr>
+        <w:t>a serem armazenadas dentro do sistema vinculadas á conta de um Aprovador, a imagem deve ser inserida em memorandos assinados por ele.</w:t>
+      </w:r>
+    </w:p>
+    <w:p>
+      <w:pPr>
+        <w:pStyle w:val="Heading2"/>
+        <w:rPr>
+          <w:lang w:val="pt-BR"/>
+        </w:rPr>
+      </w:pPr>
+      <w:r>
+        <w:rPr>
+          <w:lang w:val="pt-BR"/>
+        </w:rPr>
+        <w:t>Requisitos não funcionais</w:t>
+      </w:r>
+    </w:p>
+    <w:p>
+      <w:pPr>
         <w:pStyle w:val="Heading3"/>
         <w:rPr>
           <w:lang w:val="pt-BR"/>
@@ -791,84 +1030,32 @@
         <w:rPr>
           <w:lang w:val="pt-BR"/>
         </w:rPr>
-        <w:t xml:space="preserve">Geração </w:t>
-      </w:r>
-      <w:r>
-        <w:rPr>
-          <w:lang w:val="pt-BR"/>
-        </w:rPr>
-        <w:t>de memorandos</w:t>
-      </w:r>
-    </w:p>
-    <w:p>
-      <w:pPr>
-        <w:rPr>
-          <w:lang w:val="pt-BR"/>
-        </w:rPr>
-      </w:pPr>
-      <w:r>
-        <w:rPr>
-          <w:lang w:val="pt-BR"/>
-        </w:rPr>
-        <w:t>Templates</w:t>
-      </w:r>
-    </w:p>
-    <w:p>
-      <w:pPr>
-        <w:rPr>
-          <w:lang w:val="pt-BR"/>
-        </w:rPr>
-      </w:pPr>
-      <w:r>
-        <w:rPr>
-          <w:lang w:val="pt-BR"/>
-        </w:rPr>
-        <w:t>Tabelas de materiais</w:t>
-      </w:r>
-    </w:p>
-    <w:p>
-      <w:pPr>
-        <w:rPr>
-          <w:lang w:val="pt-BR"/>
-        </w:rPr>
-      </w:pPr>
-      <w:r>
-        <w:rPr>
-          <w:lang w:val="pt-BR"/>
-        </w:rPr>
-        <w:t>Assinatura digital</w:t>
-      </w:r>
-      <w:r>
-        <w:rPr>
-          <w:lang w:val="pt-BR"/>
-        </w:rPr>
-        <w:t xml:space="preserve"> </w:t>
-      </w:r>
-    </w:p>
-    <w:p>
-      <w:pPr>
-        <w:rPr>
-          <w:lang w:val="pt-BR"/>
-        </w:rPr>
-      </w:pPr>
-      <w:r>
-        <w:rPr>
-          <w:lang w:val="pt-BR"/>
-        </w:rPr>
-        <w:t>Cadastro de Treinadores</w:t>
-      </w:r>
-    </w:p>
-    <w:p>
-      <w:pPr>
-        <w:rPr>
-          <w:lang w:val="pt-BR"/>
-        </w:rPr>
-      </w:pPr>
-      <w:r>
-        <w:rPr>
-          <w:lang w:val="pt-BR"/>
-        </w:rPr>
-        <w:t>Cadastro de Competidores</w:t>
+        <w:t>Acesso</w:t>
+      </w:r>
+    </w:p>
+    <w:p>
+      <w:pPr>
+        <w:rPr>
+          <w:lang w:val="pt-BR"/>
+        </w:rPr>
+      </w:pPr>
+      <w:r>
+        <w:rPr>
+          <w:lang w:val="pt-BR"/>
+        </w:rPr>
+        <w:t>O sistema deve ser acessível pela internet, com mínima necessidade de instalação de software cliente</w:t>
+      </w:r>
+      <w:r>
+        <w:rPr>
+          <w:lang w:val="pt-BR"/>
+        </w:rPr>
+        <w:t xml:space="preserve"> para clientes desktop, devido a acesso em sistemas onde instalação de software pode estar restrita</w:t>
+      </w:r>
+      <w:r>
+        <w:rPr>
+          <w:lang w:val="pt-BR"/>
+        </w:rPr>
+        <w:t>.</w:t>
       </w:r>
     </w:p>
     <w:p>
@@ -882,28 +1069,58 @@
         <w:rPr>
           <w:lang w:val="pt-BR"/>
         </w:rPr>
-        <w:t>Envio de memorandos</w:t>
-      </w:r>
-    </w:p>
-    <w:p>
-      <w:pPr>
-        <w:rPr>
-          <w:lang w:val="pt-BR"/>
-        </w:rPr>
-      </w:pPr>
-      <w:r>
-        <w:rPr>
-          <w:lang w:val="pt-BR"/>
-        </w:rPr>
-        <w:t>Lista de destinatários</w:t>
-      </w:r>
-    </w:p>
-    <w:p>
-      <w:pPr>
-        <w:rPr>
-          <w:lang w:val="pt-BR"/>
-        </w:rPr>
-      </w:pPr>
+        <w:lastRenderedPageBreak/>
+        <w:t>Disponibilidade</w:t>
+      </w:r>
+    </w:p>
+    <w:p>
+      <w:pPr>
+        <w:rPr>
+          <w:lang w:val="pt-BR"/>
+        </w:rPr>
+      </w:pPr>
+      <w:r>
+        <w:rPr>
+          <w:lang w:val="pt-BR"/>
+        </w:rPr>
+        <w:t xml:space="preserve">O sistema deve estar disponível para utilização </w:t>
+      </w:r>
+      <w:r>
+        <w:rPr>
+          <w:lang w:val="pt-BR"/>
+        </w:rPr>
+        <w:t xml:space="preserve">no mínimo </w:t>
+      </w:r>
+      <w:r>
+        <w:rPr>
+          <w:lang w:val="pt-BR"/>
+        </w:rPr>
+        <w:t xml:space="preserve">durante todo o horário comercial </w:t>
+      </w:r>
+      <w:r>
+        <w:rPr>
+          <w:lang w:val="pt-BR"/>
+        </w:rPr>
+        <w:t>(2ª a sábado, das 7 às 22h)</w:t>
+      </w:r>
+      <w:r>
+        <w:rPr>
+          <w:lang w:val="pt-BR"/>
+        </w:rPr>
+        <w:t>, preferível reduzir o downtime ao máximo durante o restante do tempo</w:t>
+      </w:r>
+      <w:r>
+        <w:rPr>
+          <w:lang w:val="pt-BR"/>
+        </w:rPr>
+        <w:t>.</w:t>
+      </w:r>
+      <w:r>
+        <w:rPr>
+          <w:lang w:val="pt-BR"/>
+        </w:rPr>
+        <w:t xml:space="preserve"> É tolerável downtime pré-agendado de algumas horas para manutenção.</w:t>
+      </w:r>
     </w:p>
     <w:p>
       <w:pPr>
@@ -916,171 +1133,6 @@
         <w:rPr>
           <w:lang w:val="pt-BR"/>
         </w:rPr>
-        <w:t>Relatórios</w:t>
-      </w:r>
-    </w:p>
-    <w:p>
-      <w:pPr>
-        <w:rPr>
-          <w:lang w:val="pt-BR"/>
-        </w:rPr>
-      </w:pPr>
-    </w:p>
-    <w:p>
-      <w:pPr>
-        <w:pStyle w:val="Heading3"/>
-        <w:rPr>
-          <w:lang w:val="pt-BR"/>
-        </w:rPr>
-      </w:pPr>
-      <w:r>
-        <w:rPr>
-          <w:lang w:val="pt-BR"/>
-        </w:rPr>
-        <w:t>Controle de compras e orçamento</w:t>
-      </w:r>
-    </w:p>
-    <w:p>
-      <w:pPr>
-        <w:rPr>
-          <w:lang w:val="pt-BR"/>
-        </w:rPr>
-      </w:pPr>
-      <w:r>
-        <w:rPr>
-          <w:lang w:val="pt-BR"/>
-        </w:rPr>
-        <w:t>Material</w:t>
-      </w:r>
-    </w:p>
-    <w:p>
-      <w:pPr>
-        <w:pStyle w:val="Heading2"/>
-        <w:rPr>
-          <w:lang w:val="pt-BR"/>
-        </w:rPr>
-      </w:pPr>
-      <w:r>
-        <w:rPr>
-          <w:lang w:val="pt-BR"/>
-        </w:rPr>
-        <w:t>Requisitos não funcionais</w:t>
-      </w:r>
-    </w:p>
-    <w:p>
-      <w:pPr>
-        <w:pStyle w:val="Heading3"/>
-        <w:rPr>
-          <w:lang w:val="pt-BR"/>
-        </w:rPr>
-      </w:pPr>
-      <w:r>
-        <w:rPr>
-          <w:lang w:val="pt-BR"/>
-        </w:rPr>
-        <w:t>Acesso</w:t>
-      </w:r>
-    </w:p>
-    <w:p>
-      <w:pPr>
-        <w:rPr>
-          <w:lang w:val="pt-BR"/>
-        </w:rPr>
-      </w:pPr>
-      <w:r>
-        <w:rPr>
-          <w:lang w:val="pt-BR"/>
-        </w:rPr>
-        <w:t>O sistema deve ser acessível pela internet, com mínima necessidade de instalação de software cliente</w:t>
-      </w:r>
-      <w:r>
-        <w:rPr>
-          <w:lang w:val="pt-BR"/>
-        </w:rPr>
-        <w:t xml:space="preserve"> para clientes desktop, devido a acesso em sistemas onde instalação de software pode estar restrita</w:t>
-      </w:r>
-      <w:r>
-        <w:rPr>
-          <w:lang w:val="pt-BR"/>
-        </w:rPr>
-        <w:t>.</w:t>
-      </w:r>
-    </w:p>
-    <w:p>
-      <w:pPr>
-        <w:pStyle w:val="Heading3"/>
-        <w:rPr>
-          <w:lang w:val="pt-BR"/>
-        </w:rPr>
-      </w:pPr>
-      <w:r>
-        <w:rPr>
-          <w:lang w:val="pt-BR"/>
-        </w:rPr>
-        <w:t>Disponibilidade</w:t>
-      </w:r>
-    </w:p>
-    <w:p>
-      <w:pPr>
-        <w:rPr>
-          <w:lang w:val="pt-BR"/>
-        </w:rPr>
-      </w:pPr>
-      <w:r>
-        <w:rPr>
-          <w:lang w:val="pt-BR"/>
-        </w:rPr>
-        <w:t xml:space="preserve">O sistema deve estar disponível para utilização </w:t>
-      </w:r>
-      <w:r>
-        <w:rPr>
-          <w:lang w:val="pt-BR"/>
-        </w:rPr>
-        <w:t xml:space="preserve">no mínimo </w:t>
-      </w:r>
-      <w:r>
-        <w:rPr>
-          <w:lang w:val="pt-BR"/>
-        </w:rPr>
-        <w:t xml:space="preserve">durante todo o horário comercial </w:t>
-      </w:r>
-      <w:r>
-        <w:rPr>
-          <w:lang w:val="pt-BR"/>
-        </w:rPr>
-        <w:t>(2ª a sábado, das 7 às 22h)</w:t>
-      </w:r>
-      <w:r>
-        <w:rPr>
-          <w:lang w:val="pt-BR"/>
-        </w:rPr>
-        <w:t>, preferível reduzir o downtime ao máximo durante o restante do tempo</w:t>
-      </w:r>
-      <w:r>
-        <w:rPr>
-          <w:lang w:val="pt-BR"/>
-        </w:rPr>
-        <w:t>.</w:t>
-      </w:r>
-      <w:r>
-        <w:rPr>
-          <w:lang w:val="pt-BR"/>
-        </w:rPr>
-        <w:t xml:space="preserve"> É tolerável downtime pré-agendado de algumas horas para manutenção.</w:t>
-      </w:r>
-    </w:p>
-    <w:p>
-      <w:pPr>
-        <w:pStyle w:val="Heading3"/>
-        <w:rPr>
-          <w:lang w:val="pt-BR"/>
-        </w:rPr>
-      </w:pPr>
-      <w:r>
-        <w:rPr>
-          <w:lang w:val="pt-BR"/>
-        </w:rPr>
-        <w:lastRenderedPageBreak/>
         <w:t>Backup</w:t>
       </w:r>
     </w:p>
@@ -1288,13 +1340,8 @@
       <w:pPr>
         <w:pStyle w:val="Heading4"/>
       </w:pPr>
-      <w:proofErr w:type="spellStart"/>
-      <w:r>
-        <w:t>Locaweb</w:t>
-      </w:r>
-      <w:proofErr w:type="spellEnd"/>
-      <w:r>
-        <w:t xml:space="preserve"> Cloud Server PRO 1GB</w:t>
+      <w:r>
+        <w:t>Locaweb Cloud Server PRO 1GB</w:t>
       </w:r>
       <w:r>
         <w:t xml:space="preserve"> Windows + SQL Server para</w:t>
@@ -1336,13 +1383,8 @@
       <w:pPr>
         <w:pStyle w:val="Heading4"/>
       </w:pPr>
-      <w:proofErr w:type="spellStart"/>
-      <w:r>
-        <w:t>Locaweb</w:t>
-      </w:r>
-      <w:proofErr w:type="spellEnd"/>
-      <w:r>
-        <w:t xml:space="preserve"> Cloud Server PRO 1GB </w:t>
+      <w:r>
+        <w:t xml:space="preserve">Locaweb Cloud Server PRO 1GB </w:t>
       </w:r>
       <w:r>
         <w:t>Linux + MySQL para PHP</w:t>
@@ -1358,13 +1400,7 @@
         <w:rPr>
           <w:lang w:val="pt-BR"/>
         </w:rPr>
-        <w:t xml:space="preserve">Custo mensal: R$ </w:t>
-      </w:r>
-      <w:r>
-        <w:rPr>
-          <w:lang w:val="pt-BR"/>
-        </w:rPr>
-        <w:t>99,00</w:t>
+        <w:t>Custo mensal: R$ 99,00</w:t>
       </w:r>
     </w:p>
     <w:p>

</xml_diff>

<commit_message>
Renomear auxiliar para secretario
</commit_message>
<xml_diff>
--- a/docs/Documento de Visão.docx
+++ b/docs/Documento de Visão.docx
@@ -146,8 +146,16 @@
         <w:rPr>
           <w:lang w:val="pt-BR"/>
         </w:rPr>
-        <w:t>Auxiliar Administrativo</w:t>
-      </w:r>
+        <w:t>Secretário</w:t>
+      </w:r>
+      <w:r>
+        <w:rPr>
+          <w:lang w:val="pt-BR"/>
+        </w:rPr>
+        <w:t xml:space="preserve"> Administrativo</w:t>
+      </w:r>
+      <w:bookmarkStart w:id="0" w:name="_GoBack"/>
+      <w:bookmarkEnd w:id="0"/>
     </w:p>
     <w:p>
       <w:pPr>
@@ -316,7 +324,7 @@
         <w:rPr>
           <w:lang w:val="pt-BR"/>
         </w:rPr>
-        <w:t>Auxiliar</w:t>
+        <w:t>Secretário</w:t>
       </w:r>
       <w:r>
         <w:rPr>
@@ -389,7 +397,7 @@
         <w:pStyle w:val="UseCase"/>
       </w:pPr>
       <w:r>
-        <w:t>Auxiliar</w:t>
+        <w:t>Secretário</w:t>
       </w:r>
       <w:r>
         <w:t xml:space="preserve"> cria novo memorando</w:t>
@@ -405,7 +413,19 @@
         <w:rPr>
           <w:lang w:val="pt-BR"/>
         </w:rPr>
-        <w:t xml:space="preserve">O objetivo do Auxiliar é criar um novo memorando. Ele já sabe a categoria e conteúdo esperado do memorando, assim como eventuais pessoas que devem ser citadas. Ele </w:t>
+        <w:t xml:space="preserve">O objetivo do </w:t>
+      </w:r>
+      <w:r>
+        <w:rPr>
+          <w:lang w:val="pt-BR"/>
+        </w:rPr>
+        <w:t>Secretário</w:t>
+      </w:r>
+      <w:r>
+        <w:rPr>
+          <w:lang w:val="pt-BR"/>
+        </w:rPr>
+        <w:t xml:space="preserve"> é criar um novo memorando. Ele já sabe a categoria e conteúdo esperado do memorando, assim como eventuais pessoas que devem ser citadas. Ele </w:t>
       </w:r>
       <w:r>
         <w:rPr>
@@ -505,7 +525,7 @@
         <w:pStyle w:val="UseCase"/>
       </w:pPr>
       <w:r>
-        <w:t>Auxiliar</w:t>
+        <w:t>Secretário</w:t>
       </w:r>
       <w:r>
         <w:t xml:space="preserve"> adiciona lista de pessoas</w:t>
@@ -524,7 +544,19 @@
         <w:rPr>
           <w:lang w:val="pt-BR"/>
         </w:rPr>
-        <w:t xml:space="preserve">O objetivo do auxiliar é pesquisar e inserir uma lista de pessoas ao </w:t>
+        <w:t xml:space="preserve">O objetivo do </w:t>
+      </w:r>
+      <w:r>
+        <w:rPr>
+          <w:lang w:val="pt-BR"/>
+        </w:rPr>
+        <w:t>Secretário</w:t>
+      </w:r>
+      <w:r>
+        <w:rPr>
+          <w:lang w:val="pt-BR"/>
+        </w:rPr>
+        <w:t xml:space="preserve"> é pesquisar e inserir uma lista de pessoas ao </w:t>
       </w:r>
       <w:r>
         <w:rPr>
@@ -536,7 +568,19 @@
         <w:rPr>
           <w:lang w:val="pt-BR"/>
         </w:rPr>
-        <w:t xml:space="preserve">Durante o preenchimento do memorando o Auxiliar abre lista de grupos de pessoas, selecionando o </w:t>
+        <w:t xml:space="preserve">Durante o preenchimento do memorando o </w:t>
+      </w:r>
+      <w:r>
+        <w:rPr>
+          <w:lang w:val="pt-BR"/>
+        </w:rPr>
+        <w:t>Secretário</w:t>
+      </w:r>
+      <w:r>
+        <w:rPr>
+          <w:lang w:val="pt-BR"/>
+        </w:rPr>
+        <w:t xml:space="preserve"> abre lista de grupos de pessoas, selecionando o </w:t>
       </w:r>
       <w:r>
         <w:rPr>
@@ -562,7 +606,7 @@
         <w:pStyle w:val="UseCase"/>
       </w:pPr>
       <w:r>
-        <w:t>Auxiliar</w:t>
+        <w:t>Secretário</w:t>
       </w:r>
       <w:r>
         <w:t xml:space="preserve"> </w:t>
@@ -587,7 +631,19 @@
         <w:rPr>
           <w:lang w:val="pt-BR"/>
         </w:rPr>
-        <w:t>Durante o preenchimento do memorando, o Auxiliar abre lista de modelos pré-defindos de modelo, selecionando um</w:t>
+        <w:t xml:space="preserve">Durante o preenchimento do memorando, o </w:t>
+      </w:r>
+      <w:r>
+        <w:rPr>
+          <w:lang w:val="pt-BR"/>
+        </w:rPr>
+        <w:t>Secretário</w:t>
+      </w:r>
+      <w:r>
+        <w:rPr>
+          <w:lang w:val="pt-BR"/>
+        </w:rPr>
+        <w:t xml:space="preserve"> abre lista de modelos pré-defindos de modelo, selecionando um</w:t>
       </w:r>
       <w:r>
         <w:rPr>
@@ -614,7 +670,7 @@
         <w:pStyle w:val="UseCase"/>
       </w:pPr>
       <w:r>
-        <w:t>Auxiliar</w:t>
+        <w:t>Secretário</w:t>
       </w:r>
       <w:r>
         <w:t xml:space="preserve"> envia memorando para recipientes</w:t>
@@ -630,7 +686,19 @@
         <w:rPr>
           <w:lang w:val="pt-BR"/>
         </w:rPr>
-        <w:t xml:space="preserve">O objetivo do Auxiliar é </w:t>
+        <w:t xml:space="preserve">O objetivo do </w:t>
+      </w:r>
+      <w:r>
+        <w:rPr>
+          <w:lang w:val="pt-BR"/>
+        </w:rPr>
+        <w:t>Secretário</w:t>
+      </w:r>
+      <w:r>
+        <w:rPr>
+          <w:lang w:val="pt-BR"/>
+        </w:rPr>
+        <w:t xml:space="preserve"> é </w:t>
       </w:r>
       <w:r>
         <w:rPr>
@@ -642,7 +710,19 @@
         <w:rPr>
           <w:lang w:val="pt-BR"/>
         </w:rPr>
-        <w:t>, e os gestores das unidades associadas incluídas como cópia. O Auxiliar tem opção de inserir novas pessoas individualmente ou por grupo, nos campos de destinatário, cópia e cópia oculta.</w:t>
+        <w:t xml:space="preserve">, e os gestores das unidades associadas incluídas como cópia. O </w:t>
+      </w:r>
+      <w:r>
+        <w:rPr>
+          <w:lang w:val="pt-BR"/>
+        </w:rPr>
+        <w:t>Secretário</w:t>
+      </w:r>
+      <w:r>
+        <w:rPr>
+          <w:lang w:val="pt-BR"/>
+        </w:rPr>
+        <w:t xml:space="preserve"> tem opção de inserir novas pessoas individualmente ou por grupo, nos campos de destinatário, cópia e cópia oculta.</w:t>
       </w:r>
       <w:r>
         <w:rPr>
@@ -663,20 +743,35 @@
       </w:pPr>
       <w:r>
         <w:lastRenderedPageBreak/>
-        <w:t>Auxiliar cadastra pessoas</w:t>
-      </w:r>
-    </w:p>
-    <w:p>
-      <w:pPr>
-        <w:rPr>
-          <w:lang w:val="pt-BR"/>
-        </w:rPr>
-      </w:pPr>
-      <w:r>
-        <w:rPr>
-          <w:lang w:val="pt-BR"/>
-        </w:rPr>
-        <w:t xml:space="preserve">O objetivo do Auxiliar é cadastrar uma ou mais pessoas e vinculá-las a grupos existentes, é comum o usuário desejar inserir </w:t>
+        <w:t>Secretário</w:t>
+      </w:r>
+      <w:r>
+        <w:t xml:space="preserve"> cadastra pessoas</w:t>
+      </w:r>
+    </w:p>
+    <w:p>
+      <w:pPr>
+        <w:rPr>
+          <w:lang w:val="pt-BR"/>
+        </w:rPr>
+      </w:pPr>
+      <w:r>
+        <w:rPr>
+          <w:lang w:val="pt-BR"/>
+        </w:rPr>
+        <w:t xml:space="preserve">O objetivo do </w:t>
+      </w:r>
+      <w:r>
+        <w:rPr>
+          <w:lang w:val="pt-BR"/>
+        </w:rPr>
+        <w:t>Secretário</w:t>
+      </w:r>
+      <w:r>
+        <w:rPr>
+          <w:lang w:val="pt-BR"/>
+        </w:rPr>
+        <w:t xml:space="preserve"> é cadastrar uma ou mais pessoas e vinculá-las a grupos existentes, é comum o usuário desejar inserir </w:t>
       </w:r>
       <w:r>
         <w:rPr>
@@ -702,20 +797,35 @@
         <w:pStyle w:val="UseCase"/>
       </w:pPr>
       <w:r>
-        <w:t>Auxiliar altera cadastro de Pessoa</w:t>
-      </w:r>
-    </w:p>
-    <w:p>
-      <w:pPr>
-        <w:rPr>
-          <w:lang w:val="pt-BR"/>
-        </w:rPr>
-      </w:pPr>
-      <w:r>
-        <w:rPr>
-          <w:lang w:val="pt-BR"/>
-        </w:rPr>
-        <w:t xml:space="preserve">O objetivo do Auxiliar é alterar informações cadastrais de uma Pessoa, </w:t>
+        <w:t>Secretário</w:t>
+      </w:r>
+      <w:r>
+        <w:t xml:space="preserve"> altera cadastro de Pessoa</w:t>
+      </w:r>
+    </w:p>
+    <w:p>
+      <w:pPr>
+        <w:rPr>
+          <w:lang w:val="pt-BR"/>
+        </w:rPr>
+      </w:pPr>
+      <w:r>
+        <w:rPr>
+          <w:lang w:val="pt-BR"/>
+        </w:rPr>
+        <w:t xml:space="preserve">O objetivo do </w:t>
+      </w:r>
+      <w:r>
+        <w:rPr>
+          <w:lang w:val="pt-BR"/>
+        </w:rPr>
+        <w:t>Secretário</w:t>
+      </w:r>
+      <w:r>
+        <w:rPr>
+          <w:lang w:val="pt-BR"/>
+        </w:rPr>
+        <w:t xml:space="preserve"> é alterar informações cadastrais de uma Pessoa, </w:t>
       </w:r>
       <w:r>
         <w:rPr>
@@ -735,20 +845,35 @@
         <w:pStyle w:val="UseCase"/>
       </w:pPr>
       <w:r>
-        <w:t>Auxiliar reenvia memorando</w:t>
-      </w:r>
-    </w:p>
-    <w:p>
-      <w:pPr>
-        <w:rPr>
-          <w:lang w:val="pt-BR"/>
-        </w:rPr>
-      </w:pPr>
-      <w:r>
-        <w:rPr>
-          <w:lang w:val="pt-BR"/>
-        </w:rPr>
-        <w:t>O objetivo do Auxiliar é reenviar um memorando já assinado para recipientes que não o receberam corretamente ou para novos recipientes não incluídos previamente.</w:t>
+        <w:t>Secretário</w:t>
+      </w:r>
+      <w:r>
+        <w:t xml:space="preserve"> reenvia memorando</w:t>
+      </w:r>
+    </w:p>
+    <w:p>
+      <w:pPr>
+        <w:rPr>
+          <w:lang w:val="pt-BR"/>
+        </w:rPr>
+      </w:pPr>
+      <w:r>
+        <w:rPr>
+          <w:lang w:val="pt-BR"/>
+        </w:rPr>
+        <w:t xml:space="preserve">O objetivo do </w:t>
+      </w:r>
+      <w:r>
+        <w:rPr>
+          <w:lang w:val="pt-BR"/>
+        </w:rPr>
+        <w:t>Secretário</w:t>
+      </w:r>
+      <w:r>
+        <w:rPr>
+          <w:lang w:val="pt-BR"/>
+        </w:rPr>
+        <w:t xml:space="preserve"> é reenviar um memorando já assinado para recipientes que não o receberam corretamente ou para novos recipientes não incluídos previamente.</w:t>
       </w:r>
     </w:p>
     <w:p>
@@ -835,7 +960,10 @@
         <w:pStyle w:val="UseCase"/>
       </w:pPr>
       <w:r>
-        <w:t>Auxiliar adiciona</w:t>
+        <w:t>Secretário</w:t>
+      </w:r>
+      <w:r>
+        <w:t xml:space="preserve"> adiciona</w:t>
       </w:r>
       <w:r>
         <w:t xml:space="preserve"> assinatura digitalizada no sistema</w:t>
@@ -851,7 +979,19 @@
         <w:rPr>
           <w:lang w:val="pt-BR"/>
         </w:rPr>
-        <w:t xml:space="preserve">O objetivo do Auxiliar é </w:t>
+        <w:t xml:space="preserve">O objetivo do </w:t>
+      </w:r>
+      <w:r>
+        <w:rPr>
+          <w:lang w:val="pt-BR"/>
+        </w:rPr>
+        <w:t>Secretário</w:t>
+      </w:r>
+      <w:r>
+        <w:rPr>
+          <w:lang w:val="pt-BR"/>
+        </w:rPr>
+        <w:t xml:space="preserve"> é </w:t>
       </w:r>
       <w:r>
         <w:rPr>
@@ -875,7 +1015,19 @@
         <w:rPr>
           <w:lang w:val="pt-BR"/>
         </w:rPr>
-        <w:t>um Aprovador. O Auxiliar visu</w:t>
+        <w:t xml:space="preserve">um Aprovador. O </w:t>
+      </w:r>
+      <w:r>
+        <w:rPr>
+          <w:lang w:val="pt-BR"/>
+        </w:rPr>
+        <w:t>Secretário</w:t>
+      </w:r>
+      <w:r>
+        <w:rPr>
+          <w:lang w:val="pt-BR"/>
+        </w:rPr>
+        <w:t xml:space="preserve"> visu</w:t>
       </w:r>
       <w:r>
         <w:rPr>
@@ -889,8 +1041,6 @@
         </w:rPr>
         <w:t>inserir uma assinatura digitalizada.</w:t>
       </w:r>
-      <w:bookmarkStart w:id="0" w:name="_GoBack"/>
-      <w:bookmarkEnd w:id="0"/>
     </w:p>
     <w:p>
       <w:pPr>
@@ -1340,8 +1490,13 @@
       <w:pPr>
         <w:pStyle w:val="Heading4"/>
       </w:pPr>
-      <w:r>
-        <w:t>Locaweb Cloud Server PRO 1GB</w:t>
+      <w:proofErr w:type="spellStart"/>
+      <w:r>
+        <w:t>Locaweb</w:t>
+      </w:r>
+      <w:proofErr w:type="spellEnd"/>
+      <w:r>
+        <w:t xml:space="preserve"> Cloud Server PRO 1GB</w:t>
       </w:r>
       <w:r>
         <w:t xml:space="preserve"> Windows + SQL Server para</w:t>
@@ -1383,8 +1538,13 @@
       <w:pPr>
         <w:pStyle w:val="Heading4"/>
       </w:pPr>
-      <w:r>
-        <w:t xml:space="preserve">Locaweb Cloud Server PRO 1GB </w:t>
+      <w:proofErr w:type="spellStart"/>
+      <w:r>
+        <w:t>Locaweb</w:t>
+      </w:r>
+      <w:proofErr w:type="spellEnd"/>
+      <w:r>
+        <w:t xml:space="preserve"> Cloud Server PRO 1GB </w:t>
       </w:r>
       <w:r>
         <w:t>Linux + MySQL para PHP</w:t>

</xml_diff>

<commit_message>
[UPDATE] Documento de Visão
</commit_message>
<xml_diff>
--- a/docs/Documento de Visão.docx
+++ b/docs/Documento de Visão.docx
@@ -1,6 +1,6 @@
 
 <file path=word/document.xml><?xml version="1.0" encoding="utf-8"?>
-<w:document xmlns:wpc="http://schemas.microsoft.com/office/word/2010/wordprocessingCanvas" xmlns:mc="http://schemas.openxmlformats.org/markup-compatibility/2006" xmlns:o="urn:schemas-microsoft-com:office:office" xmlns:r="http://schemas.openxmlformats.org/officeDocument/2006/relationships" xmlns:m="http://schemas.openxmlformats.org/officeDocument/2006/math" xmlns:v="urn:schemas-microsoft-com:vml" xmlns:wp14="http://schemas.microsoft.com/office/word/2010/wordprocessingDrawing" xmlns:wp="http://schemas.openxmlformats.org/drawingml/2006/wordprocessingDrawing" xmlns:w10="urn:schemas-microsoft-com:office:word" xmlns:w="http://schemas.openxmlformats.org/wordprocessingml/2006/main" xmlns:w14="http://schemas.microsoft.com/office/word/2010/wordml" xmlns:w15="http://schemas.microsoft.com/office/word/2012/wordml" xmlns:wpg="http://schemas.microsoft.com/office/word/2010/wordprocessingGroup" xmlns:wpi="http://schemas.microsoft.com/office/word/2010/wordprocessingInk" xmlns:wne="http://schemas.microsoft.com/office/word/2006/wordml" xmlns:wps="http://schemas.microsoft.com/office/word/2010/wordprocessingShape" mc:Ignorable="w14 w15 wp14">
+<w:document xmlns:wpc="http://schemas.microsoft.com/office/word/2010/wordprocessingCanvas" xmlns:mo="http://schemas.microsoft.com/office/mac/office/2008/main" xmlns:mc="http://schemas.openxmlformats.org/markup-compatibility/2006" xmlns:mv="urn:schemas-microsoft-com:mac:vml" xmlns:o="urn:schemas-microsoft-com:office:office" xmlns:r="http://schemas.openxmlformats.org/officeDocument/2006/relationships" xmlns:m="http://schemas.openxmlformats.org/officeDocument/2006/math" xmlns:v="urn:schemas-microsoft-com:vml" xmlns:wp14="http://schemas.microsoft.com/office/word/2010/wordprocessingDrawing" xmlns:wp="http://schemas.openxmlformats.org/drawingml/2006/wordprocessingDrawing" xmlns:w10="urn:schemas-microsoft-com:office:word" xmlns:w="http://schemas.openxmlformats.org/wordprocessingml/2006/main" xmlns:w14="http://schemas.microsoft.com/office/word/2010/wordml" xmlns:wpg="http://schemas.microsoft.com/office/word/2010/wordprocessingGroup" xmlns:wpi="http://schemas.microsoft.com/office/word/2010/wordprocessingInk" xmlns:wne="http://schemas.microsoft.com/office/word/2006/wordml" xmlns:wps="http://schemas.microsoft.com/office/word/2010/wordprocessingShape" mc:Ignorable="w14 wp14">
   <w:body>
     <w:p>
       <w:pPr>
@@ -13,6 +13,12 @@
         <w:rPr>
           <w:lang w:val="pt-BR"/>
         </w:rPr>
+        <w:t>a</w:t>
+      </w:r>
+      <w:r>
+        <w:rPr>
+          <w:lang w:val="pt-BR"/>
+        </w:rPr>
         <w:t xml:space="preserve">Sistema de Gerenciamento de Memorandos – </w:t>
       </w:r>
       <w:r>
@@ -154,8 +160,6 @@
         </w:rPr>
         <w:t xml:space="preserve"> Administrativo</w:t>
       </w:r>
-      <w:bookmarkStart w:id="0" w:name="_GoBack"/>
-      <w:bookmarkEnd w:id="0"/>
     </w:p>
     <w:p>
       <w:pPr>
@@ -742,11 +746,71 @@
         <w:pStyle w:val="UseCase"/>
       </w:pPr>
       <w:r>
+        <w:t>Secretário</w:t>
+      </w:r>
+      <w:r>
+        <w:t xml:space="preserve"> cadastra pessoas</w:t>
+      </w:r>
+    </w:p>
+    <w:p>
+      <w:pPr>
+        <w:rPr>
+          <w:lang w:val="pt-BR"/>
+        </w:rPr>
+      </w:pPr>
+      <w:r>
+        <w:rPr>
+          <w:lang w:val="pt-BR"/>
+        </w:rPr>
+        <w:t xml:space="preserve">O objetivo do </w:t>
+      </w:r>
+      <w:r>
+        <w:rPr>
+          <w:lang w:val="pt-BR"/>
+        </w:rPr>
+        <w:t>Secretário</w:t>
+      </w:r>
+      <w:r>
+        <w:rPr>
+          <w:lang w:val="pt-BR"/>
+        </w:rPr>
+        <w:t xml:space="preserve"> é cadastrar uma ou mais pessoas e vinculá-las a grupos existentes, é comum o usuário desejar inserir </w:t>
+      </w:r>
+      <w:r>
+        <w:rPr>
+          <w:lang w:val="pt-BR"/>
+        </w:rPr>
+        <w:t xml:space="preserve">um lote de pessoas num grupo. O usuário </w:t>
+      </w:r>
+      <w:r>
+        <w:rPr>
+          <w:lang w:val="pt-BR"/>
+        </w:rPr>
+        <w:t xml:space="preserve">seleciona o grupo </w:t>
+      </w:r>
+      <w:r>
+        <w:rPr>
+          <w:lang w:val="pt-BR"/>
+        </w:rPr>
+        <w:t xml:space="preserve">ao qual deseja </w:t>
+      </w:r>
+      <w:r>
+        <w:rPr>
+          <w:lang w:val="pt-BR"/>
+        </w:rPr>
         <w:lastRenderedPageBreak/>
+        <w:t>adicionar pessoas e em seguida fornece uma lista com nomes e emails para cadastrá-las e imeditamente viculá-las ao grupo atual.</w:t>
+      </w:r>
+    </w:p>
+    <w:p>
+      <w:pPr>
+        <w:pStyle w:val="UseCase"/>
+      </w:pPr>
+      <w:r>
         <w:t>Secretário</w:t>
       </w:r>
       <w:r>
-        <w:t xml:space="preserve"> cadastra pessoas</w:t>
+        <w:t xml:space="preserve"> altera cadastro de Pessoa</w:t>
       </w:r>
     </w:p>
     <w:p>
@@ -771,25 +835,19 @@
         <w:rPr>
           <w:lang w:val="pt-BR"/>
         </w:rPr>
-        <w:t xml:space="preserve"> é cadastrar uma ou mais pessoas e vinculá-las a grupos existentes, é comum o usuário desejar inserir </w:t>
-      </w:r>
-      <w:r>
-        <w:rPr>
-          <w:lang w:val="pt-BR"/>
-        </w:rPr>
-        <w:t xml:space="preserve">um lote de pessoas num grupo. O usuário </w:t>
-      </w:r>
-      <w:r>
-        <w:rPr>
-          <w:lang w:val="pt-BR"/>
-        </w:rPr>
-        <w:t xml:space="preserve">seleciona o grupo </w:t>
-      </w:r>
-      <w:r>
-        <w:rPr>
-          <w:lang w:val="pt-BR"/>
-        </w:rPr>
-        <w:t>ao qual deseja adicionar pessoas e em seguida fornece uma lista com nomes e emails para cadastrá-las e imeditamente viculá-las ao grupo atual.</w:t>
+        <w:t xml:space="preserve"> é alterar informações cadastrais de uma Pessoa, </w:t>
+      </w:r>
+      <w:r>
+        <w:rPr>
+          <w:lang w:val="pt-BR"/>
+        </w:rPr>
+        <w:t>podendo adicioná-la a outros grupos</w:t>
+      </w:r>
+      <w:r>
+        <w:rPr>
+          <w:lang w:val="pt-BR"/>
+        </w:rPr>
+        <w:t xml:space="preserve"> e atualizar dados como nome e email.</w:t>
       </w:r>
     </w:p>
     <w:p>
@@ -800,7 +858,7 @@
         <w:t>Secretário</w:t>
       </w:r>
       <w:r>
-        <w:t xml:space="preserve"> altera cadastro de Pessoa</w:t>
+        <w:t xml:space="preserve"> reenvia memorando</w:t>
       </w:r>
     </w:p>
     <w:p>
@@ -825,19 +883,7 @@
         <w:rPr>
           <w:lang w:val="pt-BR"/>
         </w:rPr>
-        <w:t xml:space="preserve"> é alterar informações cadastrais de uma Pessoa, </w:t>
-      </w:r>
-      <w:r>
-        <w:rPr>
-          <w:lang w:val="pt-BR"/>
-        </w:rPr>
-        <w:t>podendo adicioná-la a outros grupos</w:t>
-      </w:r>
-      <w:r>
-        <w:rPr>
-          <w:lang w:val="pt-BR"/>
-        </w:rPr>
-        <w:t xml:space="preserve"> e atualizar dados como nome e email.</w:t>
+        <w:t xml:space="preserve"> é reenviar um memorando já assinado para recipientes que não o receberam corretamente ou para novos recipientes não incluídos previamente.</w:t>
       </w:r>
     </w:p>
     <w:p>
@@ -845,10 +891,92 @@
         <w:pStyle w:val="UseCase"/>
       </w:pPr>
       <w:r>
-        <w:t>Secretário</w:t>
-      </w:r>
-      <w:r>
-        <w:t xml:space="preserve"> reenvia memorando</w:t>
+        <w:t xml:space="preserve">Aprovador </w:t>
+      </w:r>
+      <w:r>
+        <w:t>assina memorando</w:t>
+      </w:r>
+    </w:p>
+    <w:p>
+      <w:pPr>
+        <w:rPr>
+          <w:lang w:val="pt-BR"/>
+        </w:rPr>
+      </w:pPr>
+      <w:r>
+        <w:rPr>
+          <w:lang w:val="pt-BR"/>
+        </w:rPr>
+        <w:t xml:space="preserve">O Aprovador deseja acessar </w:t>
+      </w:r>
+      <w:r>
+        <w:rPr>
+          <w:lang w:val="pt-BR"/>
+        </w:rPr>
+        <w:t xml:space="preserve">a lista de </w:t>
+      </w:r>
+      <w:r>
+        <w:rPr>
+          <w:lang w:val="pt-BR"/>
+        </w:rPr>
+        <w:t>memorandos com assinatura pendente</w:t>
+      </w:r>
+      <w:r>
+        <w:rPr>
+          <w:lang w:val="pt-BR"/>
+        </w:rPr>
+        <w:t xml:space="preserve"> para assinar um memorando</w:t>
+      </w:r>
+      <w:r>
+        <w:rPr>
+          <w:lang w:val="pt-BR"/>
+        </w:rPr>
+        <w:t xml:space="preserve">. Para isso, </w:t>
+      </w:r>
+      <w:r>
+        <w:rPr>
+          <w:lang w:val="pt-BR"/>
+        </w:rPr>
+        <w:t xml:space="preserve">tem acesso a uma lista dos memorandos que podem ser aprovados por ele. Ao selecionar um </w:t>
+      </w:r>
+      <w:r>
+        <w:rPr>
+          <w:lang w:val="pt-BR"/>
+        </w:rPr>
+        <w:t>memorando, seu conteúdo é exibido completamente, juntamente com a lista de grupos de recipientes que o receberão quando enviado via email.</w:t>
+      </w:r>
+    </w:p>
+    <w:p>
+      <w:pPr>
+        <w:rPr>
+          <w:lang w:val="pt-BR"/>
+        </w:rPr>
+      </w:pPr>
+      <w:r>
+        <w:rPr>
+          <w:lang w:val="pt-BR"/>
+        </w:rPr>
+        <w:t xml:space="preserve">Após revisar o conteúdo do memorando, o usuário poderá decidir assinar o memorando, </w:t>
+      </w:r>
+      <w:r>
+        <w:rPr>
+          <w:lang w:val="pt-BR"/>
+        </w:rPr>
+        <w:t>liberando-o para envio com sua assinatura.</w:t>
+      </w:r>
+    </w:p>
+    <w:p>
+      <w:pPr>
+        <w:pStyle w:val="UseCase"/>
+      </w:pPr>
+      <w:r>
+        <w:t>Aprovador</w:t>
+      </w:r>
+      <w:r>
+        <w:t xml:space="preserve"> adiciona</w:t>
+      </w:r>
+      <w:r>
+        <w:t xml:space="preserve"> assinatura digitalizada no sistema</w:t>
       </w:r>
     </w:p>
     <w:p>
@@ -867,125 +995,7 @@
         <w:rPr>
           <w:lang w:val="pt-BR"/>
         </w:rPr>
-        <w:t>Secretário</w:t>
-      </w:r>
-      <w:r>
-        <w:rPr>
-          <w:lang w:val="pt-BR"/>
-        </w:rPr>
-        <w:t xml:space="preserve"> é reenviar um memorando já assinado para recipientes que não o receberam corretamente ou para novos recipientes não incluídos previamente.</w:t>
-      </w:r>
-    </w:p>
-    <w:p>
-      <w:pPr>
-        <w:pStyle w:val="UseCase"/>
-      </w:pPr>
-      <w:r>
-        <w:t xml:space="preserve">Aprovador </w:t>
-      </w:r>
-      <w:r>
-        <w:t>assina memorando</w:t>
-      </w:r>
-    </w:p>
-    <w:p>
-      <w:pPr>
-        <w:rPr>
-          <w:lang w:val="pt-BR"/>
-        </w:rPr>
-      </w:pPr>
-      <w:r>
-        <w:rPr>
-          <w:lang w:val="pt-BR"/>
-        </w:rPr>
-        <w:t xml:space="preserve">O Aprovador deseja acessar </w:t>
-      </w:r>
-      <w:r>
-        <w:rPr>
-          <w:lang w:val="pt-BR"/>
-        </w:rPr>
-        <w:t xml:space="preserve">a lista de </w:t>
-      </w:r>
-      <w:r>
-        <w:rPr>
-          <w:lang w:val="pt-BR"/>
-        </w:rPr>
-        <w:t>memorandos com assinatura pendente</w:t>
-      </w:r>
-      <w:r>
-        <w:rPr>
-          <w:lang w:val="pt-BR"/>
-        </w:rPr>
-        <w:t xml:space="preserve"> para assinar um memorando</w:t>
-      </w:r>
-      <w:r>
-        <w:rPr>
-          <w:lang w:val="pt-BR"/>
-        </w:rPr>
-        <w:t xml:space="preserve">. Para isso, </w:t>
-      </w:r>
-      <w:r>
-        <w:rPr>
-          <w:lang w:val="pt-BR"/>
-        </w:rPr>
-        <w:t xml:space="preserve">tem acesso a uma lista dos memorandos que podem ser aprovados por ele. Ao selecionar um </w:t>
-      </w:r>
-      <w:r>
-        <w:rPr>
-          <w:lang w:val="pt-BR"/>
-        </w:rPr>
-        <w:t>memorando, seu conteúdo é exibido completamente, juntamente com a lista de grupos de recipientes que o receberão quando enviado via email.</w:t>
-      </w:r>
-    </w:p>
-    <w:p>
-      <w:pPr>
-        <w:rPr>
-          <w:lang w:val="pt-BR"/>
-        </w:rPr>
-      </w:pPr>
-      <w:r>
-        <w:rPr>
-          <w:lang w:val="pt-BR"/>
-        </w:rPr>
-        <w:t xml:space="preserve">Após revisar o conteúdo do memorando, o usuário poderá decidir assinar o memorando, </w:t>
-      </w:r>
-      <w:r>
-        <w:rPr>
-          <w:lang w:val="pt-BR"/>
-        </w:rPr>
-        <w:t>liberando-o para envio com sua assinatura.</w:t>
-      </w:r>
-    </w:p>
-    <w:p>
-      <w:pPr>
-        <w:pStyle w:val="UseCase"/>
-      </w:pPr>
-      <w:r>
-        <w:t>Secretário</w:t>
-      </w:r>
-      <w:r>
-        <w:t xml:space="preserve"> adiciona</w:t>
-      </w:r>
-      <w:r>
-        <w:t xml:space="preserve"> assinatura digitalizada no sistema</w:t>
-      </w:r>
-    </w:p>
-    <w:p>
-      <w:pPr>
-        <w:rPr>
-          <w:lang w:val="pt-BR"/>
-        </w:rPr>
-      </w:pPr>
-      <w:r>
-        <w:rPr>
-          <w:lang w:val="pt-BR"/>
-        </w:rPr>
-        <w:t xml:space="preserve">O objetivo do </w:t>
-      </w:r>
-      <w:r>
-        <w:rPr>
-          <w:lang w:val="pt-BR"/>
-        </w:rPr>
-        <w:t>Secretário</w:t>
+        <w:t>aprovador</w:t>
       </w:r>
       <w:r>
         <w:rPr>
@@ -1009,19 +1019,25 @@
         <w:rPr>
           <w:lang w:val="pt-BR"/>
         </w:rPr>
-        <w:t xml:space="preserve">imagem já digitalizada à assinatura de </w:t>
-      </w:r>
-      <w:r>
-        <w:rPr>
-          <w:lang w:val="pt-BR"/>
-        </w:rPr>
-        <w:t xml:space="preserve">um Aprovador. O </w:t>
-      </w:r>
-      <w:r>
-        <w:rPr>
-          <w:lang w:val="pt-BR"/>
-        </w:rPr>
-        <w:t>Secretário</w:t>
+        <w:t xml:space="preserve">imagem já digitalizada à </w:t>
+      </w:r>
+      <w:r>
+        <w:rPr>
+          <w:lang w:val="pt-BR"/>
+        </w:rPr>
+        <w:t>sua assinatura</w:t>
+      </w:r>
+      <w:r>
+        <w:rPr>
+          <w:lang w:val="pt-BR"/>
+        </w:rPr>
+        <w:t xml:space="preserve">. O </w:t>
+      </w:r>
+      <w:r>
+        <w:rPr>
+          <w:lang w:val="pt-BR"/>
+        </w:rPr>
+        <w:t>aprovador</w:t>
       </w:r>
       <w:r>
         <w:rPr>
@@ -1033,7 +1049,33 @@
         <w:rPr>
           <w:lang w:val="pt-BR"/>
         </w:rPr>
-        <w:t xml:space="preserve">aliza o perfil do Aprovador e seleciona a opção de </w:t>
+        <w:t xml:space="preserve">aliza o </w:t>
+      </w:r>
+      <w:r>
+        <w:rPr>
+          <w:lang w:val="pt-BR"/>
+        </w:rPr>
+        <w:t xml:space="preserve"> seu </w:t>
+      </w:r>
+      <w:r>
+        <w:rPr>
+          <w:lang w:val="pt-BR"/>
+        </w:rPr>
+        <w:t xml:space="preserve">perfil </w:t>
+      </w:r>
+      <w:r>
+        <w:rPr>
+          <w:lang w:val="pt-BR"/>
+        </w:rPr>
+        <w:t xml:space="preserve">e seleciona </w:t>
+      </w:r>
+      <w:bookmarkStart w:id="0" w:name="_GoBack"/>
+      <w:bookmarkEnd w:id="0"/>
+      <w:r>
+        <w:rPr>
+          <w:lang w:val="pt-BR"/>
+        </w:rPr>
+        <w:t xml:space="preserve">a opção de </w:t>
       </w:r>
       <w:r>
         <w:rPr>
@@ -1219,70 +1261,70 @@
         <w:rPr>
           <w:lang w:val="pt-BR"/>
         </w:rPr>
+        <w:t>Disponibilidade</w:t>
+      </w:r>
+    </w:p>
+    <w:p>
+      <w:pPr>
+        <w:rPr>
+          <w:lang w:val="pt-BR"/>
+        </w:rPr>
+      </w:pPr>
+      <w:r>
+        <w:rPr>
+          <w:lang w:val="pt-BR"/>
+        </w:rPr>
+        <w:t xml:space="preserve">O sistema deve estar disponível para utilização </w:t>
+      </w:r>
+      <w:r>
+        <w:rPr>
+          <w:lang w:val="pt-BR"/>
+        </w:rPr>
+        <w:t xml:space="preserve">no mínimo </w:t>
+      </w:r>
+      <w:r>
+        <w:rPr>
+          <w:lang w:val="pt-BR"/>
+        </w:rPr>
+        <w:t xml:space="preserve">durante todo o horário comercial </w:t>
+      </w:r>
+      <w:r>
+        <w:rPr>
+          <w:lang w:val="pt-BR"/>
+        </w:rPr>
+        <w:t>(2ª a sábado, das 7 às 22h)</w:t>
+      </w:r>
+      <w:r>
+        <w:rPr>
+          <w:lang w:val="pt-BR"/>
+        </w:rPr>
+        <w:t>, preferível reduzir o downtime ao máximo durante o restante do tempo</w:t>
+      </w:r>
+      <w:r>
+        <w:rPr>
+          <w:lang w:val="pt-BR"/>
+        </w:rPr>
+        <w:t>.</w:t>
+      </w:r>
+      <w:r>
+        <w:rPr>
+          <w:lang w:val="pt-BR"/>
+        </w:rPr>
+        <w:t xml:space="preserve"> É tolerável downtime pré-agendado de algumas horas para manutenção.</w:t>
+      </w:r>
+    </w:p>
+    <w:p>
+      <w:pPr>
+        <w:pStyle w:val="Heading3"/>
+        <w:rPr>
+          <w:lang w:val="pt-BR"/>
+        </w:rPr>
+      </w:pPr>
+      <w:r>
+        <w:rPr>
+          <w:lang w:val="pt-BR"/>
+        </w:rPr>
         <w:lastRenderedPageBreak/>
-        <w:t>Disponibilidade</w:t>
-      </w:r>
-    </w:p>
-    <w:p>
-      <w:pPr>
-        <w:rPr>
-          <w:lang w:val="pt-BR"/>
-        </w:rPr>
-      </w:pPr>
-      <w:r>
-        <w:rPr>
-          <w:lang w:val="pt-BR"/>
-        </w:rPr>
-        <w:t xml:space="preserve">O sistema deve estar disponível para utilização </w:t>
-      </w:r>
-      <w:r>
-        <w:rPr>
-          <w:lang w:val="pt-BR"/>
-        </w:rPr>
-        <w:t xml:space="preserve">no mínimo </w:t>
-      </w:r>
-      <w:r>
-        <w:rPr>
-          <w:lang w:val="pt-BR"/>
-        </w:rPr>
-        <w:t xml:space="preserve">durante todo o horário comercial </w:t>
-      </w:r>
-      <w:r>
-        <w:rPr>
-          <w:lang w:val="pt-BR"/>
-        </w:rPr>
-        <w:t>(2ª a sábado, das 7 às 22h)</w:t>
-      </w:r>
-      <w:r>
-        <w:rPr>
-          <w:lang w:val="pt-BR"/>
-        </w:rPr>
-        <w:t>, preferível reduzir o downtime ao máximo durante o restante do tempo</w:t>
-      </w:r>
-      <w:r>
-        <w:rPr>
-          <w:lang w:val="pt-BR"/>
-        </w:rPr>
-        <w:t>.</w:t>
-      </w:r>
-      <w:r>
-        <w:rPr>
-          <w:lang w:val="pt-BR"/>
-        </w:rPr>
-        <w:t xml:space="preserve"> É tolerável downtime pré-agendado de algumas horas para manutenção.</w:t>
-      </w:r>
-    </w:p>
-    <w:p>
-      <w:pPr>
-        <w:pStyle w:val="Heading3"/>
-        <w:rPr>
-          <w:lang w:val="pt-BR"/>
-        </w:rPr>
-      </w:pPr>
-      <w:r>
-        <w:rPr>
-          <w:lang w:val="pt-BR"/>
-        </w:rPr>
         <w:t>Backup</w:t>
       </w:r>
     </w:p>
@@ -1490,13 +1532,8 @@
       <w:pPr>
         <w:pStyle w:val="Heading4"/>
       </w:pPr>
-      <w:proofErr w:type="spellStart"/>
-      <w:r>
-        <w:t>Locaweb</w:t>
-      </w:r>
-      <w:proofErr w:type="spellEnd"/>
-      <w:r>
-        <w:t xml:space="preserve"> Cloud Server PRO 1GB</w:t>
+      <w:r>
+        <w:t>Locaweb Cloud Server PRO 1GB</w:t>
       </w:r>
       <w:r>
         <w:t xml:space="preserve"> Windows + SQL Server para</w:t>
@@ -1538,13 +1575,8 @@
       <w:pPr>
         <w:pStyle w:val="Heading4"/>
       </w:pPr>
-      <w:proofErr w:type="spellStart"/>
-      <w:r>
-        <w:t>Locaweb</w:t>
-      </w:r>
-      <w:proofErr w:type="spellEnd"/>
-      <w:r>
-        <w:t xml:space="preserve"> Cloud Server PRO 1GB </w:t>
+      <w:r>
+        <w:t xml:space="preserve">Locaweb Cloud Server PRO 1GB </w:t>
       </w:r>
       <w:r>
         <w:t>Linux + MySQL para PHP</w:t>
@@ -1639,7 +1671,7 @@
 </file>
 
 <file path=word/numbering.xml><?xml version="1.0" encoding="utf-8"?>
-<w:numbering xmlns:wpc="http://schemas.microsoft.com/office/word/2010/wordprocessingCanvas" xmlns:mc="http://schemas.openxmlformats.org/markup-compatibility/2006" xmlns:o="urn:schemas-microsoft-com:office:office" xmlns:r="http://schemas.openxmlformats.org/officeDocument/2006/relationships" xmlns:m="http://schemas.openxmlformats.org/officeDocument/2006/math" xmlns:v="urn:schemas-microsoft-com:vml" xmlns:wp14="http://schemas.microsoft.com/office/word/2010/wordprocessingDrawing" xmlns:wp="http://schemas.openxmlformats.org/drawingml/2006/wordprocessingDrawing" xmlns:w10="urn:schemas-microsoft-com:office:word" xmlns:w="http://schemas.openxmlformats.org/wordprocessingml/2006/main" xmlns:w14="http://schemas.microsoft.com/office/word/2010/wordml" xmlns:w15="http://schemas.microsoft.com/office/word/2012/wordml" xmlns:wpg="http://schemas.microsoft.com/office/word/2010/wordprocessingGroup" xmlns:wpi="http://schemas.microsoft.com/office/word/2010/wordprocessingInk" xmlns:wne="http://schemas.microsoft.com/office/word/2006/wordml" xmlns:wps="http://schemas.microsoft.com/office/word/2010/wordprocessingShape" mc:Ignorable="w14 w15 wp14">
+<w:numbering xmlns:wpc="http://schemas.microsoft.com/office/word/2010/wordprocessingCanvas" xmlns:mo="http://schemas.microsoft.com/office/mac/office/2008/main" xmlns:mc="http://schemas.openxmlformats.org/markup-compatibility/2006" xmlns:mv="urn:schemas-microsoft-com:mac:vml" xmlns:o="urn:schemas-microsoft-com:office:office" xmlns:r="http://schemas.openxmlformats.org/officeDocument/2006/relationships" xmlns:m="http://schemas.openxmlformats.org/officeDocument/2006/math" xmlns:v="urn:schemas-microsoft-com:vml" xmlns:wp14="http://schemas.microsoft.com/office/word/2010/wordprocessingDrawing" xmlns:wp="http://schemas.openxmlformats.org/drawingml/2006/wordprocessingDrawing" xmlns:w10="urn:schemas-microsoft-com:office:word" xmlns:w="http://schemas.openxmlformats.org/wordprocessingml/2006/main" xmlns:w14="http://schemas.microsoft.com/office/word/2010/wordml" xmlns:wpg="http://schemas.microsoft.com/office/word/2010/wordprocessingGroup" xmlns:wpi="http://schemas.microsoft.com/office/word/2010/wordprocessingInk" xmlns:wne="http://schemas.microsoft.com/office/word/2006/wordml" xmlns:wps="http://schemas.microsoft.com/office/word/2010/wordprocessingShape" mc:Ignorable="w14 wp14">
   <w:abstractNum w:abstractNumId="0">
     <w:nsid w:val="1AC116BB"/>
     <w:multiLevelType w:val="hybridMultilevel"/>
@@ -2058,7 +2090,7 @@
 </file>
 
 <file path=word/styles.xml><?xml version="1.0" encoding="utf-8"?>
-<w:styles xmlns:mc="http://schemas.openxmlformats.org/markup-compatibility/2006" xmlns:r="http://schemas.openxmlformats.org/officeDocument/2006/relationships" xmlns:w="http://schemas.openxmlformats.org/wordprocessingml/2006/main" xmlns:w14="http://schemas.microsoft.com/office/word/2010/wordml" xmlns:w15="http://schemas.microsoft.com/office/word/2012/wordml" mc:Ignorable="w14 w15">
+<w:styles xmlns:mc="http://schemas.openxmlformats.org/markup-compatibility/2006" xmlns:r="http://schemas.openxmlformats.org/officeDocument/2006/relationships" xmlns:w="http://schemas.openxmlformats.org/wordprocessingml/2006/main" xmlns:w14="http://schemas.microsoft.com/office/word/2010/wordml" mc:Ignorable="w14">
   <w:docDefaults>
     <w:rPrDefault>
       <w:rPr>
@@ -2074,378 +2106,566 @@
       </w:pPr>
     </w:pPrDefault>
   </w:docDefaults>
-  <w:latentStyles w:defLockedState="0" w:defUIPriority="99" w:defSemiHidden="0" w:defUnhideWhenUsed="0" w:defQFormat="0" w:count="371">
-    <w:lsdException w:name="Normal" w:uiPriority="0" w:qFormat="1"/>
-    <w:lsdException w:name="heading 1" w:uiPriority="9" w:qFormat="1"/>
-    <w:lsdException w:name="heading 2" w:semiHidden="1" w:uiPriority="9" w:unhideWhenUsed="1" w:qFormat="1"/>
-    <w:lsdException w:name="heading 3" w:semiHidden="1" w:uiPriority="9" w:unhideWhenUsed="1" w:qFormat="1"/>
-    <w:lsdException w:name="heading 4" w:semiHidden="1" w:uiPriority="9" w:unhideWhenUsed="1" w:qFormat="1"/>
-    <w:lsdException w:name="heading 5" w:semiHidden="1" w:uiPriority="9" w:unhideWhenUsed="1" w:qFormat="1"/>
-    <w:lsdException w:name="heading 6" w:semiHidden="1" w:uiPriority="9" w:unhideWhenUsed="1" w:qFormat="1"/>
-    <w:lsdException w:name="heading 7" w:semiHidden="1" w:uiPriority="9" w:unhideWhenUsed="1" w:qFormat="1"/>
-    <w:lsdException w:name="heading 8" w:semiHidden="1" w:uiPriority="9" w:unhideWhenUsed="1" w:qFormat="1"/>
-    <w:lsdException w:name="heading 9" w:semiHidden="1" w:uiPriority="9" w:unhideWhenUsed="1" w:qFormat="1"/>
-    <w:lsdException w:name="index 1" w:semiHidden="1" w:unhideWhenUsed="1"/>
-    <w:lsdException w:name="index 2" w:semiHidden="1" w:unhideWhenUsed="1"/>
-    <w:lsdException w:name="index 3" w:semiHidden="1" w:unhideWhenUsed="1"/>
-    <w:lsdException w:name="index 4" w:semiHidden="1" w:unhideWhenUsed="1"/>
-    <w:lsdException w:name="index 5" w:semiHidden="1" w:unhideWhenUsed="1"/>
-    <w:lsdException w:name="index 6" w:semiHidden="1" w:unhideWhenUsed="1"/>
-    <w:lsdException w:name="index 7" w:semiHidden="1" w:unhideWhenUsed="1"/>
-    <w:lsdException w:name="index 8" w:semiHidden="1" w:unhideWhenUsed="1"/>
-    <w:lsdException w:name="index 9" w:semiHidden="1" w:unhideWhenUsed="1"/>
-    <w:lsdException w:name="toc 1" w:semiHidden="1" w:uiPriority="39" w:unhideWhenUsed="1"/>
-    <w:lsdException w:name="toc 2" w:semiHidden="1" w:uiPriority="39" w:unhideWhenUsed="1"/>
-    <w:lsdException w:name="toc 3" w:semiHidden="1" w:uiPriority="39" w:unhideWhenUsed="1"/>
-    <w:lsdException w:name="toc 4" w:semiHidden="1" w:uiPriority="39" w:unhideWhenUsed="1"/>
-    <w:lsdException w:name="toc 5" w:semiHidden="1" w:uiPriority="39" w:unhideWhenUsed="1"/>
-    <w:lsdException w:name="toc 6" w:semiHidden="1" w:uiPriority="39" w:unhideWhenUsed="1"/>
-    <w:lsdException w:name="toc 7" w:semiHidden="1" w:uiPriority="39" w:unhideWhenUsed="1"/>
-    <w:lsdException w:name="toc 8" w:semiHidden="1" w:uiPriority="39" w:unhideWhenUsed="1"/>
-    <w:lsdException w:name="toc 9" w:semiHidden="1" w:uiPriority="39" w:unhideWhenUsed="1"/>
-    <w:lsdException w:name="Normal Indent" w:semiHidden="1" w:unhideWhenUsed="1"/>
-    <w:lsdException w:name="footnote text" w:semiHidden="1" w:unhideWhenUsed="1"/>
-    <w:lsdException w:name="annotation text" w:semiHidden="1" w:unhideWhenUsed="1"/>
-    <w:lsdException w:name="header" w:semiHidden="1" w:unhideWhenUsed="1"/>
-    <w:lsdException w:name="footer" w:semiHidden="1" w:unhideWhenUsed="1"/>
-    <w:lsdException w:name="index heading" w:semiHidden="1" w:unhideWhenUsed="1"/>
-    <w:lsdException w:name="caption" w:semiHidden="1" w:uiPriority="35" w:unhideWhenUsed="1" w:qFormat="1"/>
-    <w:lsdException w:name="table of figures" w:semiHidden="1" w:unhideWhenUsed="1"/>
-    <w:lsdException w:name="envelope address" w:semiHidden="1" w:unhideWhenUsed="1"/>
-    <w:lsdException w:name="envelope return" w:semiHidden="1" w:unhideWhenUsed="1"/>
-    <w:lsdException w:name="footnote reference" w:semiHidden="1" w:unhideWhenUsed="1"/>
-    <w:lsdException w:name="annotation reference" w:semiHidden="1" w:unhideWhenUsed="1"/>
-    <w:lsdException w:name="line number" w:semiHidden="1" w:unhideWhenUsed="1"/>
-    <w:lsdException w:name="page number" w:semiHidden="1" w:unhideWhenUsed="1"/>
-    <w:lsdException w:name="endnote reference" w:semiHidden="1" w:unhideWhenUsed="1"/>
-    <w:lsdException w:name="endnote text" w:semiHidden="1" w:unhideWhenUsed="1"/>
-    <w:lsdException w:name="table of authorities" w:semiHidden="1" w:unhideWhenUsed="1"/>
-    <w:lsdException w:name="macro" w:semiHidden="1" w:unhideWhenUsed="1"/>
-    <w:lsdException w:name="toa heading" w:semiHidden="1" w:unhideWhenUsed="1"/>
-    <w:lsdException w:name="List" w:semiHidden="1" w:unhideWhenUsed="1"/>
-    <w:lsdException w:name="List Bullet" w:semiHidden="1" w:unhideWhenUsed="1"/>
-    <w:lsdException w:name="List Number" w:semiHidden="1" w:unhideWhenUsed="1"/>
-    <w:lsdException w:name="List 2" w:semiHidden="1" w:unhideWhenUsed="1"/>
-    <w:lsdException w:name="List 3" w:semiHidden="1" w:unhideWhenUsed="1"/>
-    <w:lsdException w:name="List 4" w:semiHidden="1" w:unhideWhenUsed="1"/>
-    <w:lsdException w:name="List 5" w:semiHidden="1" w:unhideWhenUsed="1"/>
-    <w:lsdException w:name="List Bullet 2" w:semiHidden="1" w:unhideWhenUsed="1"/>
-    <w:lsdException w:name="List Bullet 3" w:semiHidden="1" w:unhideWhenUsed="1"/>
-    <w:lsdException w:name="List Bullet 4" w:semiHidden="1" w:unhideWhenUsed="1"/>
-    <w:lsdException w:name="List Bullet 5" w:semiHidden="1" w:unhideWhenUsed="1"/>
-    <w:lsdException w:name="List Number 2" w:semiHidden="1" w:unhideWhenUsed="1"/>
-    <w:lsdException w:name="List Number 3" w:semiHidden="1" w:unhideWhenUsed="1"/>
-    <w:lsdException w:name="List Number 4" w:semiHidden="1" w:unhideWhenUsed="1"/>
-    <w:lsdException w:name="List Number 5" w:semiHidden="1" w:unhideWhenUsed="1"/>
-    <w:lsdException w:name="Title" w:uiPriority="10" w:qFormat="1"/>
-    <w:lsdException w:name="Closing" w:semiHidden="1" w:unhideWhenUsed="1"/>
-    <w:lsdException w:name="Signature" w:semiHidden="1" w:unhideWhenUsed="1"/>
-    <w:lsdException w:name="Default Paragraph Font" w:semiHidden="1" w:uiPriority="1" w:unhideWhenUsed="1"/>
-    <w:lsdException w:name="Body Text" w:semiHidden="1" w:unhideWhenUsed="1"/>
-    <w:lsdException w:name="Body Text Indent" w:semiHidden="1" w:unhideWhenUsed="1"/>
-    <w:lsdException w:name="List Continue" w:semiHidden="1" w:unhideWhenUsed="1"/>
-    <w:lsdException w:name="List Continue 2" w:semiHidden="1" w:unhideWhenUsed="1"/>
-    <w:lsdException w:name="List Continue 3" w:semiHidden="1" w:unhideWhenUsed="1"/>
-    <w:lsdException w:name="List Continue 4" w:semiHidden="1" w:unhideWhenUsed="1"/>
-    <w:lsdException w:name="List Continue 5" w:semiHidden="1" w:unhideWhenUsed="1"/>
-    <w:lsdException w:name="Message Header" w:semiHidden="1" w:unhideWhenUsed="1"/>
-    <w:lsdException w:name="Subtitle" w:uiPriority="11" w:qFormat="1"/>
-    <w:lsdException w:name="Salutation" w:semiHidden="1" w:unhideWhenUsed="1"/>
-    <w:lsdException w:name="Date" w:semiHidden="1" w:unhideWhenUsed="1"/>
-    <w:lsdException w:name="Body Text First Indent" w:semiHidden="1" w:unhideWhenUsed="1"/>
-    <w:lsdException w:name="Body Text First Indent 2" w:semiHidden="1" w:unhideWhenUsed="1"/>
-    <w:lsdException w:name="Note Heading" w:semiHidden="1" w:unhideWhenUsed="1"/>
-    <w:lsdException w:name="Body Text 2" w:semiHidden="1" w:unhideWhenUsed="1"/>
-    <w:lsdException w:name="Body Text 3" w:semiHidden="1" w:unhideWhenUsed="1"/>
-    <w:lsdException w:name="Body Text Indent 2" w:semiHidden="1" w:unhideWhenUsed="1"/>
-    <w:lsdException w:name="Body Text Indent 3" w:semiHidden="1" w:unhideWhenUsed="1"/>
-    <w:lsdException w:name="Block Text" w:semiHidden="1" w:unhideWhenUsed="1"/>
-    <w:lsdException w:name="Hyperlink" w:semiHidden="1" w:unhideWhenUsed="1"/>
-    <w:lsdException w:name="FollowedHyperlink" w:semiHidden="1" w:unhideWhenUsed="1"/>
-    <w:lsdException w:name="Strong" w:uiPriority="22" w:qFormat="1"/>
-    <w:lsdException w:name="Emphasis" w:uiPriority="20" w:qFormat="1"/>
-    <w:lsdException w:name="Document Map" w:semiHidden="1" w:unhideWhenUsed="1"/>
-    <w:lsdException w:name="Plain Text" w:semiHidden="1" w:unhideWhenUsed="1"/>
-    <w:lsdException w:name="E-mail Signature" w:semiHidden="1" w:unhideWhenUsed="1"/>
-    <w:lsdException w:name="HTML Top of Form" w:semiHidden="1" w:unhideWhenUsed="1"/>
-    <w:lsdException w:name="HTML Bottom of Form" w:semiHidden="1" w:unhideWhenUsed="1"/>
-    <w:lsdException w:name="Normal (Web)" w:semiHidden="1" w:unhideWhenUsed="1"/>
-    <w:lsdException w:name="HTML Acronym" w:semiHidden="1" w:unhideWhenUsed="1"/>
-    <w:lsdException w:name="HTML Address" w:semiHidden="1" w:unhideWhenUsed="1"/>
-    <w:lsdException w:name="HTML Cite" w:semiHidden="1" w:unhideWhenUsed="1"/>
-    <w:lsdException w:name="HTML Code" w:semiHidden="1" w:unhideWhenUsed="1"/>
-    <w:lsdException w:name="HTML Definition" w:semiHidden="1" w:unhideWhenUsed="1"/>
-    <w:lsdException w:name="HTML Keyboard" w:semiHidden="1" w:unhideWhenUsed="1"/>
-    <w:lsdException w:name="HTML Preformatted" w:semiHidden="1" w:unhideWhenUsed="1"/>
-    <w:lsdException w:name="HTML Sample" w:semiHidden="1" w:unhideWhenUsed="1"/>
-    <w:lsdException w:name="HTML Typewriter" w:semiHidden="1" w:unhideWhenUsed="1"/>
-    <w:lsdException w:name="HTML Variable" w:semiHidden="1" w:unhideWhenUsed="1"/>
-    <w:lsdException w:name="Normal Table" w:semiHidden="1" w:unhideWhenUsed="1"/>
-    <w:lsdException w:name="annotation subject" w:semiHidden="1" w:unhideWhenUsed="1"/>
-    <w:lsdException w:name="No List" w:semiHidden="1" w:unhideWhenUsed="1"/>
-    <w:lsdException w:name="Outline List 1" w:semiHidden="1" w:unhideWhenUsed="1"/>
-    <w:lsdException w:name="Outline List 2" w:semiHidden="1" w:unhideWhenUsed="1"/>
-    <w:lsdException w:name="Outline List 3" w:semiHidden="1" w:unhideWhenUsed="1"/>
-    <w:lsdException w:name="Table Simple 1" w:semiHidden="1" w:unhideWhenUsed="1"/>
-    <w:lsdException w:name="Table Simple 2" w:semiHidden="1" w:unhideWhenUsed="1"/>
-    <w:lsdException w:name="Table Simple 3" w:semiHidden="1" w:unhideWhenUsed="1"/>
-    <w:lsdException w:name="Table Classic 1" w:semiHidden="1" w:unhideWhenUsed="1"/>
-    <w:lsdException w:name="Table Classic 2" w:semiHidden="1" w:unhideWhenUsed="1"/>
-    <w:lsdException w:name="Table Classic 3" w:semiHidden="1" w:unhideWhenUsed="1"/>
-    <w:lsdException w:name="Table Classic 4" w:semiHidden="1" w:unhideWhenUsed="1"/>
-    <w:lsdException w:name="Table Colorful 1" w:semiHidden="1" w:unhideWhenUsed="1"/>
-    <w:lsdException w:name="Table Colorful 2" w:semiHidden="1" w:unhideWhenUsed="1"/>
-    <w:lsdException w:name="Table Colorful 3" w:semiHidden="1" w:unhideWhenUsed="1"/>
-    <w:lsdException w:name="Table Columns 1" w:semiHidden="1" w:unhideWhenUsed="1"/>
-    <w:lsdException w:name="Table Columns 2" w:semiHidden="1" w:unhideWhenUsed="1"/>
-    <w:lsdException w:name="Table Columns 3" w:semiHidden="1" w:unhideWhenUsed="1"/>
-    <w:lsdException w:name="Table Columns 4" w:semiHidden="1" w:unhideWhenUsed="1"/>
-    <w:lsdException w:name="Table Columns 5" w:semiHidden="1" w:unhideWhenUsed="1"/>
-    <w:lsdException w:name="Table Grid 1" w:semiHidden="1" w:unhideWhenUsed="1"/>
-    <w:lsdException w:name="Table Grid 2" w:semiHidden="1" w:unhideWhenUsed="1"/>
-    <w:lsdException w:name="Table Grid 3" w:semiHidden="1" w:unhideWhenUsed="1"/>
-    <w:lsdException w:name="Table Grid 4" w:semiHidden="1" w:unhideWhenUsed="1"/>
-    <w:lsdException w:name="Table Grid 5" w:semiHidden="1" w:unhideWhenUsed="1"/>
-    <w:lsdException w:name="Table Grid 6" w:semiHidden="1" w:unhideWhenUsed="1"/>
-    <w:lsdException w:name="Table Grid 7" w:semiHidden="1" w:unhideWhenUsed="1"/>
-    <w:lsdException w:name="Table Grid 8" w:semiHidden="1" w:unhideWhenUsed="1"/>
-    <w:lsdException w:name="Table List 1" w:semiHidden="1" w:unhideWhenUsed="1"/>
-    <w:lsdException w:name="Table List 2" w:semiHidden="1" w:unhideWhenUsed="1"/>
-    <w:lsdException w:name="Table List 3" w:semiHidden="1" w:unhideWhenUsed="1"/>
-    <w:lsdException w:name="Table List 4" w:semiHidden="1" w:unhideWhenUsed="1"/>
-    <w:lsdException w:name="Table List 5" w:semiHidden="1" w:unhideWhenUsed="1"/>
-    <w:lsdException w:name="Table List 6" w:semiHidden="1" w:unhideWhenUsed="1"/>
-    <w:lsdException w:name="Table List 7" w:semiHidden="1" w:unhideWhenUsed="1"/>
-    <w:lsdException w:name="Table List 8" w:semiHidden="1" w:unhideWhenUsed="1"/>
-    <w:lsdException w:name="Table 3D effects 1" w:semiHidden="1" w:unhideWhenUsed="1"/>
-    <w:lsdException w:name="Table 3D effects 2" w:semiHidden="1" w:unhideWhenUsed="1"/>
-    <w:lsdException w:name="Table 3D effects 3" w:semiHidden="1" w:unhideWhenUsed="1"/>
-    <w:lsdException w:name="Table Contemporary" w:semiHidden="1" w:unhideWhenUsed="1"/>
-    <w:lsdException w:name="Table Elegant" w:semiHidden="1" w:unhideWhenUsed="1"/>
-    <w:lsdException w:name="Table Professional" w:semiHidden="1" w:unhideWhenUsed="1"/>
-    <w:lsdException w:name="Table Subtle 1" w:semiHidden="1" w:unhideWhenUsed="1"/>
-    <w:lsdException w:name="Table Subtle 2" w:semiHidden="1" w:unhideWhenUsed="1"/>
-    <w:lsdException w:name="Table Web 1" w:semiHidden="1" w:unhideWhenUsed="1"/>
-    <w:lsdException w:name="Table Web 2" w:semiHidden="1" w:unhideWhenUsed="1"/>
-    <w:lsdException w:name="Table Web 3" w:semiHidden="1" w:unhideWhenUsed="1"/>
-    <w:lsdException w:name="Balloon Text" w:semiHidden="1" w:unhideWhenUsed="1"/>
-    <w:lsdException w:name="Table Grid" w:uiPriority="39"/>
-    <w:lsdException w:name="Table Theme" w:semiHidden="1" w:unhideWhenUsed="1"/>
-    <w:lsdException w:name="Placeholder Text" w:semiHidden="1"/>
-    <w:lsdException w:name="No Spacing" w:uiPriority="1" w:qFormat="1"/>
-    <w:lsdException w:name="Light Shading" w:uiPriority="60"/>
-    <w:lsdException w:name="Light List" w:uiPriority="61"/>
-    <w:lsdException w:name="Light Grid" w:uiPriority="62"/>
-    <w:lsdException w:name="Medium Shading 1" w:uiPriority="63"/>
-    <w:lsdException w:name="Medium Shading 2" w:uiPriority="64"/>
-    <w:lsdException w:name="Medium List 1" w:uiPriority="65"/>
-    <w:lsdException w:name="Medium List 2" w:uiPriority="66"/>
-    <w:lsdException w:name="Medium Grid 1" w:uiPriority="67"/>
-    <w:lsdException w:name="Medium Grid 2" w:uiPriority="68"/>
-    <w:lsdException w:name="Medium Grid 3" w:uiPriority="69"/>
-    <w:lsdException w:name="Dark List" w:uiPriority="70"/>
-    <w:lsdException w:name="Colorful Shading" w:uiPriority="71"/>
-    <w:lsdException w:name="Colorful List" w:uiPriority="72"/>
-    <w:lsdException w:name="Colorful Grid" w:uiPriority="73"/>
-    <w:lsdException w:name="Light Shading Accent 1" w:uiPriority="60"/>
-    <w:lsdException w:name="Light List Accent 1" w:uiPriority="61"/>
-    <w:lsdException w:name="Light Grid Accent 1" w:uiPriority="62"/>
-    <w:lsdException w:name="Medium Shading 1 Accent 1" w:uiPriority="63"/>
-    <w:lsdException w:name="Medium Shading 2 Accent 1" w:uiPriority="64"/>
-    <w:lsdException w:name="Medium List 1 Accent 1" w:uiPriority="65"/>
-    <w:lsdException w:name="Revision" w:semiHidden="1"/>
-    <w:lsdException w:name="List Paragraph" w:uiPriority="34" w:qFormat="1"/>
-    <w:lsdException w:name="Quote" w:uiPriority="29" w:qFormat="1"/>
-    <w:lsdException w:name="Intense Quote" w:uiPriority="30" w:qFormat="1"/>
-    <w:lsdException w:name="Medium List 2 Accent 1" w:uiPriority="66"/>
-    <w:lsdException w:name="Medium Grid 1 Accent 1" w:uiPriority="67"/>
-    <w:lsdException w:name="Medium Grid 2 Accent 1" w:uiPriority="68"/>
-    <w:lsdException w:name="Medium Grid 3 Accent 1" w:uiPriority="69"/>
-    <w:lsdException w:name="Dark List Accent 1" w:uiPriority="70"/>
-    <w:lsdException w:name="Colorful Shading Accent 1" w:uiPriority="71"/>
-    <w:lsdException w:name="Colorful List Accent 1" w:uiPriority="72"/>
-    <w:lsdException w:name="Colorful Grid Accent 1" w:uiPriority="73"/>
-    <w:lsdException w:name="Light Shading Accent 2" w:uiPriority="60"/>
-    <w:lsdException w:name="Light List Accent 2" w:uiPriority="61"/>
-    <w:lsdException w:name="Light Grid Accent 2" w:uiPriority="62"/>
-    <w:lsdException w:name="Medium Shading 1 Accent 2" w:uiPriority="63"/>
-    <w:lsdException w:name="Medium Shading 2 Accent 2" w:uiPriority="64"/>
-    <w:lsdException w:name="Medium List 1 Accent 2" w:uiPriority="65"/>
-    <w:lsdException w:name="Medium List 2 Accent 2" w:uiPriority="66"/>
-    <w:lsdException w:name="Medium Grid 1 Accent 2" w:uiPriority="67"/>
-    <w:lsdException w:name="Medium Grid 2 Accent 2" w:uiPriority="68"/>
-    <w:lsdException w:name="Medium Grid 3 Accent 2" w:uiPriority="69"/>
-    <w:lsdException w:name="Dark List Accent 2" w:uiPriority="70"/>
-    <w:lsdException w:name="Colorful Shading Accent 2" w:uiPriority="71"/>
-    <w:lsdException w:name="Colorful List Accent 2" w:uiPriority="72"/>
-    <w:lsdException w:name="Colorful Grid Accent 2" w:uiPriority="73"/>
-    <w:lsdException w:name="Light Shading Accent 3" w:uiPriority="60"/>
-    <w:lsdException w:name="Light List Accent 3" w:uiPriority="61"/>
-    <w:lsdException w:name="Light Grid Accent 3" w:uiPriority="62"/>
-    <w:lsdException w:name="Medium Shading 1 Accent 3" w:uiPriority="63"/>
-    <w:lsdException w:name="Medium Shading 2 Accent 3" w:uiPriority="64"/>
-    <w:lsdException w:name="Medium List 1 Accent 3" w:uiPriority="65"/>
-    <w:lsdException w:name="Medium List 2 Accent 3" w:uiPriority="66"/>
-    <w:lsdException w:name="Medium Grid 1 Accent 3" w:uiPriority="67"/>
-    <w:lsdException w:name="Medium Grid 2 Accent 3" w:uiPriority="68"/>
-    <w:lsdException w:name="Medium Grid 3 Accent 3" w:uiPriority="69"/>
-    <w:lsdException w:name="Dark List Accent 3" w:uiPriority="70"/>
-    <w:lsdException w:name="Colorful Shading Accent 3" w:uiPriority="71"/>
-    <w:lsdException w:name="Colorful List Accent 3" w:uiPriority="72"/>
-    <w:lsdException w:name="Colorful Grid Accent 3" w:uiPriority="73"/>
-    <w:lsdException w:name="Light Shading Accent 4" w:uiPriority="60"/>
-    <w:lsdException w:name="Light List Accent 4" w:uiPriority="61"/>
-    <w:lsdException w:name="Light Grid Accent 4" w:uiPriority="62"/>
-    <w:lsdException w:name="Medium Shading 1 Accent 4" w:uiPriority="63"/>
-    <w:lsdException w:name="Medium Shading 2 Accent 4" w:uiPriority="64"/>
-    <w:lsdException w:name="Medium List 1 Accent 4" w:uiPriority="65"/>
-    <w:lsdException w:name="Medium List 2 Accent 4" w:uiPriority="66"/>
-    <w:lsdException w:name="Medium Grid 1 Accent 4" w:uiPriority="67"/>
-    <w:lsdException w:name="Medium Grid 2 Accent 4" w:uiPriority="68"/>
-    <w:lsdException w:name="Medium Grid 3 Accent 4" w:uiPriority="69"/>
-    <w:lsdException w:name="Dark List Accent 4" w:uiPriority="70"/>
-    <w:lsdException w:name="Colorful Shading Accent 4" w:uiPriority="71"/>
-    <w:lsdException w:name="Colorful List Accent 4" w:uiPriority="72"/>
-    <w:lsdException w:name="Colorful Grid Accent 4" w:uiPriority="73"/>
-    <w:lsdException w:name="Light Shading Accent 5" w:uiPriority="60"/>
-    <w:lsdException w:name="Light List Accent 5" w:uiPriority="61"/>
-    <w:lsdException w:name="Light Grid Accent 5" w:uiPriority="62"/>
-    <w:lsdException w:name="Medium Shading 1 Accent 5" w:uiPriority="63"/>
-    <w:lsdException w:name="Medium Shading 2 Accent 5" w:uiPriority="64"/>
-    <w:lsdException w:name="Medium List 1 Accent 5" w:uiPriority="65"/>
-    <w:lsdException w:name="Medium List 2 Accent 5" w:uiPriority="66"/>
-    <w:lsdException w:name="Medium Grid 1 Accent 5" w:uiPriority="67"/>
-    <w:lsdException w:name="Medium Grid 2 Accent 5" w:uiPriority="68"/>
-    <w:lsdException w:name="Medium Grid 3 Accent 5" w:uiPriority="69"/>
-    <w:lsdException w:name="Dark List Accent 5" w:uiPriority="70"/>
-    <w:lsdException w:name="Colorful Shading Accent 5" w:uiPriority="71"/>
-    <w:lsdException w:name="Colorful List Accent 5" w:uiPriority="72"/>
-    <w:lsdException w:name="Colorful Grid Accent 5" w:uiPriority="73"/>
-    <w:lsdException w:name="Light Shading Accent 6" w:uiPriority="60"/>
-    <w:lsdException w:name="Light List Accent 6" w:uiPriority="61"/>
-    <w:lsdException w:name="Light Grid Accent 6" w:uiPriority="62"/>
-    <w:lsdException w:name="Medium Shading 1 Accent 6" w:uiPriority="63"/>
-    <w:lsdException w:name="Medium Shading 2 Accent 6" w:uiPriority="64"/>
-    <w:lsdException w:name="Medium List 1 Accent 6" w:uiPriority="65"/>
-    <w:lsdException w:name="Medium List 2 Accent 6" w:uiPriority="66"/>
-    <w:lsdException w:name="Medium Grid 1 Accent 6" w:uiPriority="67"/>
-    <w:lsdException w:name="Medium Grid 2 Accent 6" w:uiPriority="68"/>
-    <w:lsdException w:name="Medium Grid 3 Accent 6" w:uiPriority="69"/>
-    <w:lsdException w:name="Dark List Accent 6" w:uiPriority="70"/>
-    <w:lsdException w:name="Colorful Shading Accent 6" w:uiPriority="71"/>
-    <w:lsdException w:name="Colorful List Accent 6" w:uiPriority="72"/>
-    <w:lsdException w:name="Colorful Grid Accent 6" w:uiPriority="73"/>
-    <w:lsdException w:name="Subtle Emphasis" w:uiPriority="19" w:qFormat="1"/>
-    <w:lsdException w:name="Intense Emphasis" w:uiPriority="21" w:qFormat="1"/>
-    <w:lsdException w:name="Subtle Reference" w:uiPriority="31" w:qFormat="1"/>
-    <w:lsdException w:name="Intense Reference" w:uiPriority="32" w:qFormat="1"/>
-    <w:lsdException w:name="Book Title" w:uiPriority="33" w:qFormat="1"/>
-    <w:lsdException w:name="Bibliography" w:semiHidden="1" w:uiPriority="37" w:unhideWhenUsed="1"/>
-    <w:lsdException w:name="TOC Heading" w:semiHidden="1" w:uiPriority="39" w:unhideWhenUsed="1" w:qFormat="1"/>
-    <w:lsdException w:name="Plain Table 1" w:uiPriority="41"/>
-    <w:lsdException w:name="Plain Table 2" w:uiPriority="42"/>
-    <w:lsdException w:name="Plain Table 3" w:uiPriority="43"/>
-    <w:lsdException w:name="Plain Table 4" w:uiPriority="44"/>
-    <w:lsdException w:name="Plain Table 5" w:uiPriority="45"/>
-    <w:lsdException w:name="Grid Table Light" w:uiPriority="40"/>
-    <w:lsdException w:name="Grid Table 1 Light" w:uiPriority="46"/>
-    <w:lsdException w:name="Grid Table 2" w:uiPriority="47"/>
-    <w:lsdException w:name="Grid Table 3" w:uiPriority="48"/>
-    <w:lsdException w:name="Grid Table 4" w:uiPriority="49"/>
-    <w:lsdException w:name="Grid Table 5 Dark" w:uiPriority="50"/>
-    <w:lsdException w:name="Grid Table 6 Colorful" w:uiPriority="51"/>
-    <w:lsdException w:name="Grid Table 7 Colorful" w:uiPriority="52"/>
-    <w:lsdException w:name="Grid Table 1 Light Accent 1" w:uiPriority="46"/>
-    <w:lsdException w:name="Grid Table 2 Accent 1" w:uiPriority="47"/>
-    <w:lsdException w:name="Grid Table 3 Accent 1" w:uiPriority="48"/>
-    <w:lsdException w:name="Grid Table 4 Accent 1" w:uiPriority="49"/>
-    <w:lsdException w:name="Grid Table 5 Dark Accent 1" w:uiPriority="50"/>
-    <w:lsdException w:name="Grid Table 6 Colorful Accent 1" w:uiPriority="51"/>
-    <w:lsdException w:name="Grid Table 7 Colorful Accent 1" w:uiPriority="52"/>
-    <w:lsdException w:name="Grid Table 1 Light Accent 2" w:uiPriority="46"/>
-    <w:lsdException w:name="Grid Table 2 Accent 2" w:uiPriority="47"/>
-    <w:lsdException w:name="Grid Table 3 Accent 2" w:uiPriority="48"/>
-    <w:lsdException w:name="Grid Table 4 Accent 2" w:uiPriority="49"/>
-    <w:lsdException w:name="Grid Table 5 Dark Accent 2" w:uiPriority="50"/>
-    <w:lsdException w:name="Grid Table 6 Colorful Accent 2" w:uiPriority="51"/>
-    <w:lsdException w:name="Grid Table 7 Colorful Accent 2" w:uiPriority="52"/>
-    <w:lsdException w:name="Grid Table 1 Light Accent 3" w:uiPriority="46"/>
-    <w:lsdException w:name="Grid Table 2 Accent 3" w:uiPriority="47"/>
-    <w:lsdException w:name="Grid Table 3 Accent 3" w:uiPriority="48"/>
-    <w:lsdException w:name="Grid Table 4 Accent 3" w:uiPriority="49"/>
-    <w:lsdException w:name="Grid Table 5 Dark Accent 3" w:uiPriority="50"/>
-    <w:lsdException w:name="Grid Table 6 Colorful Accent 3" w:uiPriority="51"/>
-    <w:lsdException w:name="Grid Table 7 Colorful Accent 3" w:uiPriority="52"/>
-    <w:lsdException w:name="Grid Table 1 Light Accent 4" w:uiPriority="46"/>
-    <w:lsdException w:name="Grid Table 2 Accent 4" w:uiPriority="47"/>
-    <w:lsdException w:name="Grid Table 3 Accent 4" w:uiPriority="48"/>
-    <w:lsdException w:name="Grid Table 4 Accent 4" w:uiPriority="49"/>
-    <w:lsdException w:name="Grid Table 5 Dark Accent 4" w:uiPriority="50"/>
-    <w:lsdException w:name="Grid Table 6 Colorful Accent 4" w:uiPriority="51"/>
-    <w:lsdException w:name="Grid Table 7 Colorful Accent 4" w:uiPriority="52"/>
-    <w:lsdException w:name="Grid Table 1 Light Accent 5" w:uiPriority="46"/>
-    <w:lsdException w:name="Grid Table 2 Accent 5" w:uiPriority="47"/>
-    <w:lsdException w:name="Grid Table 3 Accent 5" w:uiPriority="48"/>
-    <w:lsdException w:name="Grid Table 4 Accent 5" w:uiPriority="49"/>
-    <w:lsdException w:name="Grid Table 5 Dark Accent 5" w:uiPriority="50"/>
-    <w:lsdException w:name="Grid Table 6 Colorful Accent 5" w:uiPriority="51"/>
-    <w:lsdException w:name="Grid Table 7 Colorful Accent 5" w:uiPriority="52"/>
-    <w:lsdException w:name="Grid Table 1 Light Accent 6" w:uiPriority="46"/>
-    <w:lsdException w:name="Grid Table 2 Accent 6" w:uiPriority="47"/>
-    <w:lsdException w:name="Grid Table 3 Accent 6" w:uiPriority="48"/>
-    <w:lsdException w:name="Grid Table 4 Accent 6" w:uiPriority="49"/>
-    <w:lsdException w:name="Grid Table 5 Dark Accent 6" w:uiPriority="50"/>
-    <w:lsdException w:name="Grid Table 6 Colorful Accent 6" w:uiPriority="51"/>
-    <w:lsdException w:name="Grid Table 7 Colorful Accent 6" w:uiPriority="52"/>
-    <w:lsdException w:name="List Table 1 Light" w:uiPriority="46"/>
-    <w:lsdException w:name="List Table 2" w:uiPriority="47"/>
-    <w:lsdException w:name="List Table 3" w:uiPriority="48"/>
-    <w:lsdException w:name="List Table 4" w:uiPriority="49"/>
-    <w:lsdException w:name="List Table 5 Dark" w:uiPriority="50"/>
-    <w:lsdException w:name="List Table 6 Colorful" w:uiPriority="51"/>
-    <w:lsdException w:name="List Table 7 Colorful" w:uiPriority="52"/>
-    <w:lsdException w:name="List Table 1 Light Accent 1" w:uiPriority="46"/>
-    <w:lsdException w:name="List Table 2 Accent 1" w:uiPriority="47"/>
-    <w:lsdException w:name="List Table 3 Accent 1" w:uiPriority="48"/>
-    <w:lsdException w:name="List Table 4 Accent 1" w:uiPriority="49"/>
-    <w:lsdException w:name="List Table 5 Dark Accent 1" w:uiPriority="50"/>
-    <w:lsdException w:name="List Table 6 Colorful Accent 1" w:uiPriority="51"/>
-    <w:lsdException w:name="List Table 7 Colorful Accent 1" w:uiPriority="52"/>
-    <w:lsdException w:name="List Table 1 Light Accent 2" w:uiPriority="46"/>
-    <w:lsdException w:name="List Table 2 Accent 2" w:uiPriority="47"/>
-    <w:lsdException w:name="List Table 3 Accent 2" w:uiPriority="48"/>
-    <w:lsdException w:name="List Table 4 Accent 2" w:uiPriority="49"/>
-    <w:lsdException w:name="List Table 5 Dark Accent 2" w:uiPriority="50"/>
-    <w:lsdException w:name="List Table 6 Colorful Accent 2" w:uiPriority="51"/>
-    <w:lsdException w:name="List Table 7 Colorful Accent 2" w:uiPriority="52"/>
-    <w:lsdException w:name="List Table 1 Light Accent 3" w:uiPriority="46"/>
-    <w:lsdException w:name="List Table 2 Accent 3" w:uiPriority="47"/>
-    <w:lsdException w:name="List Table 3 Accent 3" w:uiPriority="48"/>
-    <w:lsdException w:name="List Table 4 Accent 3" w:uiPriority="49"/>
-    <w:lsdException w:name="List Table 5 Dark Accent 3" w:uiPriority="50"/>
-    <w:lsdException w:name="List Table 6 Colorful Accent 3" w:uiPriority="51"/>
-    <w:lsdException w:name="List Table 7 Colorful Accent 3" w:uiPriority="52"/>
-    <w:lsdException w:name="List Table 1 Light Accent 4" w:uiPriority="46"/>
-    <w:lsdException w:name="List Table 2 Accent 4" w:uiPriority="47"/>
-    <w:lsdException w:name="List Table 3 Accent 4" w:uiPriority="48"/>
-    <w:lsdException w:name="List Table 4 Accent 4" w:uiPriority="49"/>
-    <w:lsdException w:name="List Table 5 Dark Accent 4" w:uiPriority="50"/>
-    <w:lsdException w:name="List Table 6 Colorful Accent 4" w:uiPriority="51"/>
-    <w:lsdException w:name="List Table 7 Colorful Accent 4" w:uiPriority="52"/>
-    <w:lsdException w:name="List Table 1 Light Accent 5" w:uiPriority="46"/>
-    <w:lsdException w:name="List Table 2 Accent 5" w:uiPriority="47"/>
-    <w:lsdException w:name="List Table 3 Accent 5" w:uiPriority="48"/>
-    <w:lsdException w:name="List Table 4 Accent 5" w:uiPriority="49"/>
-    <w:lsdException w:name="List Table 5 Dark Accent 5" w:uiPriority="50"/>
-    <w:lsdException w:name="List Table 6 Colorful Accent 5" w:uiPriority="51"/>
-    <w:lsdException w:name="List Table 7 Colorful Accent 5" w:uiPriority="52"/>
-    <w:lsdException w:name="List Table 1 Light Accent 6" w:uiPriority="46"/>
-    <w:lsdException w:name="List Table 2 Accent 6" w:uiPriority="47"/>
-    <w:lsdException w:name="List Table 3 Accent 6" w:uiPriority="48"/>
-    <w:lsdException w:name="List Table 4 Accent 6" w:uiPriority="49"/>
-    <w:lsdException w:name="List Table 5 Dark Accent 6" w:uiPriority="50"/>
-    <w:lsdException w:name="List Table 6 Colorful Accent 6" w:uiPriority="51"/>
-    <w:lsdException w:name="List Table 7 Colorful Accent 6" w:uiPriority="52"/>
+  <w:latentStyles w:defLockedState="0" w:defUIPriority="99" w:defSemiHidden="1" w:defUnhideWhenUsed="1" w:defQFormat="0" w:count="276">
+    <w:lsdException w:name="Normal" w:semiHidden="0" w:uiPriority="0" w:unhideWhenUsed="0" w:qFormat="1"/>
+    <w:lsdException w:name="heading 1" w:semiHidden="0" w:uiPriority="9" w:unhideWhenUsed="0" w:qFormat="1"/>
+    <w:lsdException w:name="heading 2" w:uiPriority="9" w:qFormat="1"/>
+    <w:lsdException w:name="heading 3" w:uiPriority="9" w:qFormat="1"/>
+    <w:lsdException w:name="heading 4" w:uiPriority="9" w:qFormat="1"/>
+    <w:lsdException w:name="heading 5" w:uiPriority="9" w:qFormat="1"/>
+    <w:lsdException w:name="heading 6" w:uiPriority="9" w:qFormat="1"/>
+    <w:lsdException w:name="heading 7" w:uiPriority="9" w:qFormat="1"/>
+    <w:lsdException w:name="heading 8" w:uiPriority="9" w:qFormat="1"/>
+    <w:lsdException w:name="heading 9" w:uiPriority="9" w:qFormat="1"/>
+    <w:lsdException w:name="toc 1" w:uiPriority="39"/>
+    <w:lsdException w:name="toc 2" w:uiPriority="39"/>
+    <w:lsdException w:name="toc 3" w:uiPriority="39"/>
+    <w:lsdException w:name="toc 4" w:uiPriority="39"/>
+    <w:lsdException w:name="toc 5" w:uiPriority="39"/>
+    <w:lsdException w:name="toc 6" w:uiPriority="39"/>
+    <w:lsdException w:name="toc 7" w:uiPriority="39"/>
+    <w:lsdException w:name="toc 8" w:uiPriority="39"/>
+    <w:lsdException w:name="toc 9" w:uiPriority="39"/>
+    <w:lsdException w:name="caption" w:uiPriority="35" w:qFormat="1"/>
+    <w:lsdException w:name="Title" w:semiHidden="0" w:uiPriority="10" w:unhideWhenUsed="0" w:qFormat="1"/>
+    <w:lsdException w:name="Default Paragraph Font" w:uiPriority="1"/>
+    <w:lsdException w:name="Subtitle" w:semiHidden="0" w:uiPriority="11" w:unhideWhenUsed="0" w:qFormat="1"/>
+    <w:lsdException w:name="Strong" w:semiHidden="0" w:uiPriority="22" w:unhideWhenUsed="0" w:qFormat="1"/>
+    <w:lsdException w:name="Emphasis" w:semiHidden="0" w:uiPriority="20" w:unhideWhenUsed="0" w:qFormat="1"/>
+    <w:lsdException w:name="Table Grid" w:semiHidden="0" w:uiPriority="39" w:unhideWhenUsed="0"/>
+    <w:lsdException w:name="Note Level 1" w:semiHidden="0" w:unhideWhenUsed="0"/>
+    <w:lsdException w:name="Note Level 2" w:semiHidden="0" w:unhideWhenUsed="0"/>
+    <w:lsdException w:name="Note Level 3" w:semiHidden="0" w:unhideWhenUsed="0"/>
+    <w:lsdException w:name="Note Level 4" w:semiHidden="0" w:unhideWhenUsed="0"/>
+    <w:lsdException w:name="Note Level 5" w:semiHidden="0" w:unhideWhenUsed="0"/>
+    <w:lsdException w:name="Note Level 6" w:semiHidden="0" w:unhideWhenUsed="0"/>
+    <w:lsdException w:name="Note Level 7" w:semiHidden="0" w:unhideWhenUsed="0"/>
+    <w:lsdException w:name="Note Level 8" w:semiHidden="0" w:unhideWhenUsed="0"/>
+    <w:lsdException w:name="Note Level 9" w:semiHidden="0" w:unhideWhenUsed="0"/>
+    <w:lsdException w:name="Placeholder Text" w:unhideWhenUsed="0"/>
+    <w:lsdException w:name="No Spacing" w:semiHidden="0" w:uiPriority="1" w:unhideWhenUsed="0" w:qFormat="1"/>
+    <w:lsdException w:name="Light Shading" w:semiHidden="0" w:uiPriority="60" w:unhideWhenUsed="0"/>
+    <w:lsdException w:name="Light List" w:semiHidden="0" w:uiPriority="61" w:unhideWhenUsed="0"/>
+    <w:lsdException w:name="Light Grid" w:semiHidden="0" w:uiPriority="62" w:unhideWhenUsed="0"/>
+    <w:lsdException w:name="Medium Shading 1" w:semiHidden="0" w:uiPriority="63" w:unhideWhenUsed="0"/>
+    <w:lsdException w:name="Medium Shading 2" w:semiHidden="0" w:uiPriority="64" w:unhideWhenUsed="0"/>
+    <w:lsdException w:name="Medium List 1" w:semiHidden="0" w:uiPriority="65" w:unhideWhenUsed="0"/>
+    <w:lsdException w:name="Medium List 2" w:semiHidden="0" w:uiPriority="66" w:unhideWhenUsed="0"/>
+    <w:lsdException w:name="Medium Grid 1" w:semiHidden="0" w:uiPriority="67" w:unhideWhenUsed="0"/>
+    <w:lsdException w:name="Medium Grid 2" w:semiHidden="0" w:uiPriority="68" w:unhideWhenUsed="0"/>
+    <w:lsdException w:name="Medium Grid 3" w:semiHidden="0" w:uiPriority="69" w:unhideWhenUsed="0"/>
+    <w:lsdException w:name="Dark List" w:semiHidden="0" w:uiPriority="70" w:unhideWhenUsed="0"/>
+    <w:lsdException w:name="Colorful Shading" w:semiHidden="0" w:uiPriority="71" w:unhideWhenUsed="0"/>
+    <w:lsdException w:name="Colorful List" w:semiHidden="0" w:uiPriority="72" w:unhideWhenUsed="0"/>
+    <w:lsdException w:name="Colorful Grid" w:semiHidden="0" w:uiPriority="73" w:unhideWhenUsed="0"/>
+    <w:lsdException w:name="Light Shading Accent 1" w:semiHidden="0" w:uiPriority="60" w:unhideWhenUsed="0"/>
+    <w:lsdException w:name="Light List Accent 1" w:semiHidden="0" w:uiPriority="61" w:unhideWhenUsed="0"/>
+    <w:lsdException w:name="Light Grid Accent 1" w:semiHidden="0" w:uiPriority="62" w:unhideWhenUsed="0"/>
+    <w:lsdException w:name="Medium Shading 1 Accent 1" w:semiHidden="0" w:uiPriority="63" w:unhideWhenUsed="0"/>
+    <w:lsdException w:name="Medium Shading 2 Accent 1" w:semiHidden="0" w:uiPriority="64" w:unhideWhenUsed="0"/>
+    <w:lsdException w:name="Medium List 1 Accent 1" w:semiHidden="0" w:uiPriority="65" w:unhideWhenUsed="0"/>
+    <w:lsdException w:name="Revision" w:unhideWhenUsed="0"/>
+    <w:lsdException w:name="List Paragraph" w:semiHidden="0" w:uiPriority="34" w:unhideWhenUsed="0" w:qFormat="1"/>
+    <w:lsdException w:name="Quote" w:semiHidden="0" w:uiPriority="29" w:unhideWhenUsed="0" w:qFormat="1"/>
+    <w:lsdException w:name="Intense Quote" w:semiHidden="0" w:uiPriority="30" w:unhideWhenUsed="0" w:qFormat="1"/>
+    <w:lsdException w:name="Medium List 2 Accent 1" w:semiHidden="0" w:uiPriority="66" w:unhideWhenUsed="0"/>
+    <w:lsdException w:name="Medium Grid 1 Accent 1" w:semiHidden="0" w:uiPriority="67" w:unhideWhenUsed="0"/>
+    <w:lsdException w:name="Medium Grid 2 Accent 1" w:semiHidden="0" w:uiPriority="68" w:unhideWhenUsed="0"/>
+    <w:lsdException w:name="Medium Grid 3 Accent 1" w:semiHidden="0" w:uiPriority="69" w:unhideWhenUsed="0"/>
+    <w:lsdException w:name="Dark List Accent 1" w:semiHidden="0" w:uiPriority="70" w:unhideWhenUsed="0"/>
+    <w:lsdException w:name="Colorful Shading Accent 1" w:semiHidden="0" w:uiPriority="71" w:unhideWhenUsed="0"/>
+    <w:lsdException w:name="Colorful List Accent 1" w:semiHidden="0" w:uiPriority="72" w:unhideWhenUsed="0"/>
+    <w:lsdException w:name="Colorful Grid Accent 1" w:semiHidden="0" w:uiPriority="73" w:unhideWhenUsed="0"/>
+    <w:lsdException w:name="Light Shading Accent 2" w:semiHidden="0" w:uiPriority="60" w:unhideWhenUsed="0"/>
+    <w:lsdException w:name="Light List Accent 2" w:semiHidden="0" w:uiPriority="61" w:unhideWhenUsed="0"/>
+    <w:lsdException w:name="Light Grid Accent 2" w:semiHidden="0" w:uiPriority="62" w:unhideWhenUsed="0"/>
+    <w:lsdException w:name="Medium Shading 1 Accent 2" w:semiHidden="0" w:uiPriority="63" w:unhideWhenUsed="0"/>
+    <w:lsdException w:name="Medium Shading 2 Accent 2" w:semiHidden="0" w:uiPriority="64" w:unhideWhenUsed="0"/>
+    <w:lsdException w:name="Medium List 1 Accent 2" w:semiHidden="0" w:uiPriority="65" w:unhideWhenUsed="0"/>
+    <w:lsdException w:name="Medium List 2 Accent 2" w:semiHidden="0" w:uiPriority="66" w:unhideWhenUsed="0"/>
+    <w:lsdException w:name="Medium Grid 1 Accent 2" w:semiHidden="0" w:uiPriority="67" w:unhideWhenUsed="0"/>
+    <w:lsdException w:name="Medium Grid 2 Accent 2" w:semiHidden="0" w:uiPriority="68" w:unhideWhenUsed="0"/>
+    <w:lsdException w:name="Medium Grid 3 Accent 2" w:semiHidden="0" w:uiPriority="69" w:unhideWhenUsed="0"/>
+    <w:lsdException w:name="Dark List Accent 2" w:semiHidden="0" w:uiPriority="70" w:unhideWhenUsed="0"/>
+    <w:lsdException w:name="Colorful Shading Accent 2" w:semiHidden="0" w:uiPriority="71" w:unhideWhenUsed="0"/>
+    <w:lsdException w:name="Colorful List Accent 2" w:semiHidden="0" w:uiPriority="72" w:unhideWhenUsed="0"/>
+    <w:lsdException w:name="Colorful Grid Accent 2" w:semiHidden="0" w:uiPriority="73" w:unhideWhenUsed="0"/>
+    <w:lsdException w:name="Light Shading Accent 3" w:semiHidden="0" w:uiPriority="60" w:unhideWhenUsed="0"/>
+    <w:lsdException w:name="Light List Accent 3" w:semiHidden="0" w:uiPriority="61" w:unhideWhenUsed="0"/>
+    <w:lsdException w:name="Light Grid Accent 3" w:semiHidden="0" w:uiPriority="62" w:unhideWhenUsed="0"/>
+    <w:lsdException w:name="Medium Shading 1 Accent 3" w:semiHidden="0" w:uiPriority="63" w:unhideWhenUsed="0"/>
+    <w:lsdException w:name="Medium Shading 2 Accent 3" w:semiHidden="0" w:uiPriority="64" w:unhideWhenUsed="0"/>
+    <w:lsdException w:name="Medium List 1 Accent 3" w:semiHidden="0" w:uiPriority="65" w:unhideWhenUsed="0"/>
+    <w:lsdException w:name="Medium List 2 Accent 3" w:semiHidden="0" w:uiPriority="66" w:unhideWhenUsed="0"/>
+    <w:lsdException w:name="Medium Grid 1 Accent 3" w:semiHidden="0" w:uiPriority="67" w:unhideWhenUsed="0"/>
+    <w:lsdException w:name="Medium Grid 2 Accent 3" w:semiHidden="0" w:uiPriority="68" w:unhideWhenUsed="0"/>
+    <w:lsdException w:name="Medium Grid 3 Accent 3" w:semiHidden="0" w:uiPriority="69" w:unhideWhenUsed="0"/>
+    <w:lsdException w:name="Dark List Accent 3" w:semiHidden="0" w:uiPriority="70" w:unhideWhenUsed="0"/>
+    <w:lsdException w:name="Colorful Shading Accent 3" w:semiHidden="0" w:uiPriority="71" w:unhideWhenUsed="0"/>
+    <w:lsdException w:name="Colorful List Accent 3" w:semiHidden="0" w:uiPriority="72" w:unhideWhenUsed="0"/>
+    <w:lsdException w:name="Colorful Grid Accent 3" w:semiHidden="0" w:uiPriority="73" w:unhideWhenUsed="0"/>
+    <w:lsdException w:name="Light Shading Accent 4" w:semiHidden="0" w:uiPriority="60" w:unhideWhenUsed="0"/>
+    <w:lsdException w:name="Light List Accent 4" w:semiHidden="0" w:uiPriority="61" w:unhideWhenUsed="0"/>
+    <w:lsdException w:name="Light Grid Accent 4" w:semiHidden="0" w:uiPriority="62" w:unhideWhenUsed="0"/>
+    <w:lsdException w:name="Medium Shading 1 Accent 4" w:semiHidden="0" w:uiPriority="63" w:unhideWhenUsed="0"/>
+    <w:lsdException w:name="Medium Shading 2 Accent 4" w:semiHidden="0" w:uiPriority="64" w:unhideWhenUsed="0"/>
+    <w:lsdException w:name="Medium List 1 Accent 4" w:semiHidden="0" w:uiPriority="65" w:unhideWhenUsed="0"/>
+    <w:lsdException w:name="Medium List 2 Accent 4" w:semiHidden="0" w:uiPriority="66" w:unhideWhenUsed="0"/>
+    <w:lsdException w:name="Medium Grid 1 Accent 4" w:semiHidden="0" w:uiPriority="67" w:unhideWhenUsed="0"/>
+    <w:lsdException w:name="Medium Grid 2 Accent 4" w:semiHidden="0" w:uiPriority="68" w:unhideWhenUsed="0"/>
+    <w:lsdException w:name="Medium Grid 3 Accent 4" w:semiHidden="0" w:uiPriority="69" w:unhideWhenUsed="0"/>
+    <w:lsdException w:name="Dark List Accent 4" w:semiHidden="0" w:uiPriority="70" w:unhideWhenUsed="0"/>
+    <w:lsdException w:name="Colorful Shading Accent 4" w:semiHidden="0" w:uiPriority="71" w:unhideWhenUsed="0"/>
+    <w:lsdException w:name="Colorful List Accent 4" w:semiHidden="0" w:uiPriority="72" w:unhideWhenUsed="0"/>
+    <w:lsdException w:name="Colorful Grid Accent 4" w:semiHidden="0" w:uiPriority="73" w:unhideWhenUsed="0"/>
+    <w:lsdException w:name="Light Shading Accent 5" w:semiHidden="0" w:uiPriority="60" w:unhideWhenUsed="0"/>
+    <w:lsdException w:name="Light List Accent 5" w:semiHidden="0" w:uiPriority="61" w:unhideWhenUsed="0"/>
+    <w:lsdException w:name="Light Grid Accent 5" w:semiHidden="0" w:uiPriority="62" w:unhideWhenUsed="0"/>
+    <w:lsdException w:name="Medium Shading 1 Accent 5" w:semiHidden="0" w:uiPriority="63" w:unhideWhenUsed="0"/>
+    <w:lsdException w:name="Medium Shading 2 Accent 5" w:semiHidden="0" w:uiPriority="64" w:unhideWhenUsed="0"/>
+    <w:lsdException w:name="Medium List 1 Accent 5" w:semiHidden="0" w:uiPriority="65" w:unhideWhenUsed="0"/>
+    <w:lsdException w:name="Medium List 2 Accent 5" w:semiHidden="0" w:uiPriority="66" w:unhideWhenUsed="0"/>
+    <w:lsdException w:name="Medium Grid 1 Accent 5" w:semiHidden="0" w:uiPriority="67" w:unhideWhenUsed="0"/>
+    <w:lsdException w:name="Medium Grid 2 Accent 5" w:semiHidden="0" w:uiPriority="68" w:unhideWhenUsed="0"/>
+    <w:lsdException w:name="Medium Grid 3 Accent 5" w:semiHidden="0" w:uiPriority="69" w:unhideWhenUsed="0"/>
+    <w:lsdException w:name="Dark List Accent 5" w:semiHidden="0" w:uiPriority="70" w:unhideWhenUsed="0"/>
+    <w:lsdException w:name="Colorful Shading Accent 5" w:semiHidden="0" w:uiPriority="71" w:unhideWhenUsed="0"/>
+    <w:lsdException w:name="Colorful List Accent 5" w:semiHidden="0" w:uiPriority="72" w:unhideWhenUsed="0"/>
+    <w:lsdException w:name="Colorful Grid Accent 5" w:semiHidden="0" w:uiPriority="73" w:unhideWhenUsed="0"/>
+    <w:lsdException w:name="Light Shading Accent 6" w:semiHidden="0" w:uiPriority="60" w:unhideWhenUsed="0"/>
+    <w:lsdException w:name="Light List Accent 6" w:semiHidden="0" w:uiPriority="61" w:unhideWhenUsed="0"/>
+    <w:lsdException w:name="Light Grid Accent 6" w:semiHidden="0" w:uiPriority="62" w:unhideWhenUsed="0"/>
+    <w:lsdException w:name="Medium Shading 1 Accent 6" w:semiHidden="0" w:uiPriority="63" w:unhideWhenUsed="0"/>
+    <w:lsdException w:name="Medium Shading 2 Accent 6" w:semiHidden="0" w:uiPriority="64" w:unhideWhenUsed="0"/>
+    <w:lsdException w:name="Medium List 1 Accent 6" w:semiHidden="0" w:uiPriority="65" w:unhideWhenUsed="0"/>
+    <w:lsdException w:name="Medium List 2 Accent 6" w:semiHidden="0" w:uiPriority="66" w:unhideWhenUsed="0"/>
+    <w:lsdException w:name="Medium Grid 1 Accent 6" w:semiHidden="0" w:uiPriority="67" w:unhideWhenUsed="0"/>
+    <w:lsdException w:name="Medium Grid 2 Accent 6" w:semiHidden="0" w:uiPriority="68" w:unhideWhenUsed="0"/>
+    <w:lsdException w:name="Medium Grid 3 Accent 6" w:semiHidden="0" w:uiPriority="69" w:unhideWhenUsed="0"/>
+    <w:lsdException w:name="Dark List Accent 6" w:semiHidden="0" w:uiPriority="70" w:unhideWhenUsed="0"/>
+    <w:lsdException w:name="Colorful Shading Accent 6" w:semiHidden="0" w:uiPriority="71" w:unhideWhenUsed="0"/>
+    <w:lsdException w:name="Colorful List Accent 6" w:semiHidden="0" w:uiPriority="72" w:unhideWhenUsed="0"/>
+    <w:lsdException w:name="Colorful Grid Accent 6" w:semiHidden="0" w:uiPriority="73" w:unhideWhenUsed="0"/>
+    <w:lsdException w:name="Subtle Emphasis" w:semiHidden="0" w:uiPriority="19" w:unhideWhenUsed="0" w:qFormat="1"/>
+    <w:lsdException w:name="Intense Emphasis" w:semiHidden="0" w:uiPriority="21" w:unhideWhenUsed="0" w:qFormat="1"/>
+    <w:lsdException w:name="Subtle Reference" w:semiHidden="0" w:uiPriority="31" w:unhideWhenUsed="0" w:qFormat="1"/>
+    <w:lsdException w:name="Intense Reference" w:semiHidden="0" w:uiPriority="32" w:unhideWhenUsed="0" w:qFormat="1"/>
+    <w:lsdException w:name="Book Title" w:semiHidden="0" w:uiPriority="33" w:unhideWhenUsed="0" w:qFormat="1"/>
+    <w:lsdException w:name="Bibliography" w:uiPriority="37"/>
+    <w:lsdException w:name="TOC Heading" w:uiPriority="39" w:qFormat="1"/>
+  </w:latentStyles>
+  <w:style w:type="paragraph" w:default="1" w:styleId="Normal">
+    <w:name w:val="Normal"/>
+    <w:qFormat/>
+  </w:style>
+  <w:style w:type="paragraph" w:styleId="Heading1">
+    <w:name w:val="heading 1"/>
+    <w:basedOn w:val="Normal"/>
+    <w:next w:val="Normal"/>
+    <w:link w:val="Heading1Char"/>
+    <w:uiPriority w:val="9"/>
+    <w:qFormat/>
+    <w:rsid w:val="00B51950"/>
+    <w:pPr>
+      <w:keepNext/>
+      <w:keepLines/>
+      <w:spacing w:before="240" w:after="0"/>
+      <w:outlineLvl w:val="0"/>
+    </w:pPr>
+    <w:rPr>
+      <w:rFonts w:asciiTheme="majorHAnsi" w:eastAsiaTheme="majorEastAsia" w:hAnsiTheme="majorHAnsi" w:cstheme="majorBidi"/>
+      <w:color w:val="2E74B5" w:themeColor="accent1" w:themeShade="BF"/>
+      <w:sz w:val="32"/>
+      <w:szCs w:val="32"/>
+    </w:rPr>
+  </w:style>
+  <w:style w:type="paragraph" w:styleId="Heading2">
+    <w:name w:val="heading 2"/>
+    <w:basedOn w:val="Normal"/>
+    <w:next w:val="Normal"/>
+    <w:link w:val="Heading2Char"/>
+    <w:uiPriority w:val="9"/>
+    <w:unhideWhenUsed/>
+    <w:qFormat/>
+    <w:rsid w:val="00B51950"/>
+    <w:pPr>
+      <w:keepNext/>
+      <w:keepLines/>
+      <w:spacing w:before="40" w:after="0"/>
+      <w:outlineLvl w:val="1"/>
+    </w:pPr>
+    <w:rPr>
+      <w:rFonts w:asciiTheme="majorHAnsi" w:eastAsiaTheme="majorEastAsia" w:hAnsiTheme="majorHAnsi" w:cstheme="majorBidi"/>
+      <w:color w:val="2E74B5" w:themeColor="accent1" w:themeShade="BF"/>
+      <w:sz w:val="26"/>
+      <w:szCs w:val="26"/>
+    </w:rPr>
+  </w:style>
+  <w:style w:type="paragraph" w:styleId="Heading3">
+    <w:name w:val="heading 3"/>
+    <w:basedOn w:val="Normal"/>
+    <w:next w:val="Normal"/>
+    <w:link w:val="Heading3Char"/>
+    <w:uiPriority w:val="9"/>
+    <w:unhideWhenUsed/>
+    <w:qFormat/>
+    <w:rsid w:val="002F7B79"/>
+    <w:pPr>
+      <w:keepNext/>
+      <w:keepLines/>
+      <w:spacing w:before="40" w:after="0"/>
+      <w:outlineLvl w:val="2"/>
+    </w:pPr>
+    <w:rPr>
+      <w:rFonts w:asciiTheme="majorHAnsi" w:eastAsiaTheme="majorEastAsia" w:hAnsiTheme="majorHAnsi" w:cstheme="majorBidi"/>
+      <w:color w:val="1F4D78" w:themeColor="accent1" w:themeShade="7F"/>
+      <w:sz w:val="24"/>
+      <w:szCs w:val="24"/>
+    </w:rPr>
+  </w:style>
+  <w:style w:type="paragraph" w:styleId="Heading4">
+    <w:name w:val="heading 4"/>
+    <w:basedOn w:val="Normal"/>
+    <w:next w:val="Normal"/>
+    <w:link w:val="Heading4Char"/>
+    <w:uiPriority w:val="9"/>
+    <w:unhideWhenUsed/>
+    <w:qFormat/>
+    <w:rsid w:val="001A0062"/>
+    <w:pPr>
+      <w:keepNext/>
+      <w:keepLines/>
+      <w:spacing w:before="40" w:after="0"/>
+      <w:outlineLvl w:val="3"/>
+    </w:pPr>
+    <w:rPr>
+      <w:rFonts w:asciiTheme="majorHAnsi" w:eastAsiaTheme="majorEastAsia" w:hAnsiTheme="majorHAnsi" w:cstheme="majorBidi"/>
+      <w:i/>
+      <w:iCs/>
+      <w:color w:val="2E74B5" w:themeColor="accent1" w:themeShade="BF"/>
+    </w:rPr>
+  </w:style>
+  <w:style w:type="character" w:default="1" w:styleId="DefaultParagraphFont">
+    <w:name w:val="Default Paragraph Font"/>
+    <w:uiPriority w:val="1"/>
+    <w:semiHidden/>
+    <w:unhideWhenUsed/>
+  </w:style>
+  <w:style w:type="table" w:default="1" w:styleId="TableNormal">
+    <w:name w:val="Normal Table"/>
+    <w:uiPriority w:val="99"/>
+    <w:semiHidden/>
+    <w:unhideWhenUsed/>
+    <w:tblPr>
+      <w:tblInd w:w="0" w:type="dxa"/>
+      <w:tblCellMar>
+        <w:top w:w="0" w:type="dxa"/>
+        <w:left w:w="108" w:type="dxa"/>
+        <w:bottom w:w="0" w:type="dxa"/>
+        <w:right w:w="108" w:type="dxa"/>
+      </w:tblCellMar>
+    </w:tblPr>
+  </w:style>
+  <w:style w:type="numbering" w:default="1" w:styleId="NoList">
+    <w:name w:val="No List"/>
+    <w:uiPriority w:val="99"/>
+    <w:semiHidden/>
+    <w:unhideWhenUsed/>
+  </w:style>
+  <w:style w:type="paragraph" w:styleId="Title">
+    <w:name w:val="Title"/>
+    <w:basedOn w:val="Normal"/>
+    <w:next w:val="Normal"/>
+    <w:link w:val="TitleChar"/>
+    <w:uiPriority w:val="10"/>
+    <w:qFormat/>
+    <w:rsid w:val="00B51950"/>
+    <w:pPr>
+      <w:spacing w:after="0" w:line="240" w:lineRule="auto"/>
+      <w:contextualSpacing/>
+    </w:pPr>
+    <w:rPr>
+      <w:rFonts w:asciiTheme="majorHAnsi" w:eastAsiaTheme="majorEastAsia" w:hAnsiTheme="majorHAnsi" w:cstheme="majorBidi"/>
+      <w:spacing w:val="-10"/>
+      <w:kern w:val="28"/>
+      <w:sz w:val="56"/>
+      <w:szCs w:val="56"/>
+    </w:rPr>
+  </w:style>
+  <w:style w:type="character" w:customStyle="1" w:styleId="TitleChar">
+    <w:name w:val="Title Char"/>
+    <w:basedOn w:val="DefaultParagraphFont"/>
+    <w:link w:val="Title"/>
+    <w:uiPriority w:val="10"/>
+    <w:rsid w:val="00B51950"/>
+    <w:rPr>
+      <w:rFonts w:asciiTheme="majorHAnsi" w:eastAsiaTheme="majorEastAsia" w:hAnsiTheme="majorHAnsi" w:cstheme="majorBidi"/>
+      <w:spacing w:val="-10"/>
+      <w:kern w:val="28"/>
+      <w:sz w:val="56"/>
+      <w:szCs w:val="56"/>
+    </w:rPr>
+  </w:style>
+  <w:style w:type="character" w:customStyle="1" w:styleId="Heading1Char">
+    <w:name w:val="Heading 1 Char"/>
+    <w:basedOn w:val="DefaultParagraphFont"/>
+    <w:link w:val="Heading1"/>
+    <w:uiPriority w:val="9"/>
+    <w:rsid w:val="00B51950"/>
+    <w:rPr>
+      <w:rFonts w:asciiTheme="majorHAnsi" w:eastAsiaTheme="majorEastAsia" w:hAnsiTheme="majorHAnsi" w:cstheme="majorBidi"/>
+      <w:color w:val="2E74B5" w:themeColor="accent1" w:themeShade="BF"/>
+      <w:sz w:val="32"/>
+      <w:szCs w:val="32"/>
+    </w:rPr>
+  </w:style>
+  <w:style w:type="character" w:customStyle="1" w:styleId="Heading2Char">
+    <w:name w:val="Heading 2 Char"/>
+    <w:basedOn w:val="DefaultParagraphFont"/>
+    <w:link w:val="Heading2"/>
+    <w:uiPriority w:val="9"/>
+    <w:rsid w:val="00B51950"/>
+    <w:rPr>
+      <w:rFonts w:asciiTheme="majorHAnsi" w:eastAsiaTheme="majorEastAsia" w:hAnsiTheme="majorHAnsi" w:cstheme="majorBidi"/>
+      <w:color w:val="2E74B5" w:themeColor="accent1" w:themeShade="BF"/>
+      <w:sz w:val="26"/>
+      <w:szCs w:val="26"/>
+    </w:rPr>
+  </w:style>
+  <w:style w:type="character" w:customStyle="1" w:styleId="Heading3Char">
+    <w:name w:val="Heading 3 Char"/>
+    <w:basedOn w:val="DefaultParagraphFont"/>
+    <w:link w:val="Heading3"/>
+    <w:uiPriority w:val="9"/>
+    <w:rsid w:val="002F7B79"/>
+    <w:rPr>
+      <w:rFonts w:asciiTheme="majorHAnsi" w:eastAsiaTheme="majorEastAsia" w:hAnsiTheme="majorHAnsi" w:cstheme="majorBidi"/>
+      <w:color w:val="1F4D78" w:themeColor="accent1" w:themeShade="7F"/>
+      <w:sz w:val="24"/>
+      <w:szCs w:val="24"/>
+    </w:rPr>
+  </w:style>
+  <w:style w:type="paragraph" w:styleId="ListParagraph">
+    <w:name w:val="List Paragraph"/>
+    <w:basedOn w:val="Normal"/>
+    <w:uiPriority w:val="34"/>
+    <w:qFormat/>
+    <w:rsid w:val="00B76196"/>
+    <w:pPr>
+      <w:ind w:left="720"/>
+      <w:contextualSpacing/>
+    </w:pPr>
+  </w:style>
+  <w:style w:type="character" w:customStyle="1" w:styleId="Heading4Char">
+    <w:name w:val="Heading 4 Char"/>
+    <w:basedOn w:val="DefaultParagraphFont"/>
+    <w:link w:val="Heading4"/>
+    <w:uiPriority w:val="9"/>
+    <w:rsid w:val="001A0062"/>
+    <w:rPr>
+      <w:rFonts w:asciiTheme="majorHAnsi" w:eastAsiaTheme="majorEastAsia" w:hAnsiTheme="majorHAnsi" w:cstheme="majorBidi"/>
+      <w:i/>
+      <w:iCs/>
+      <w:color w:val="2E74B5" w:themeColor="accent1" w:themeShade="BF"/>
+    </w:rPr>
+  </w:style>
+  <w:style w:type="paragraph" w:customStyle="1" w:styleId="UseCase">
+    <w:name w:val="UseCase"/>
+    <w:basedOn w:val="Heading3"/>
+    <w:next w:val="Normal"/>
+    <w:link w:val="UseCaseChar"/>
+    <w:qFormat/>
+    <w:rsid w:val="00A26391"/>
+    <w:pPr>
+      <w:numPr>
+        <w:numId w:val="4"/>
+      </w:numPr>
+      <w:ind w:left="360"/>
+    </w:pPr>
+    <w:rPr>
+      <w:lang w:val="pt-BR"/>
+    </w:rPr>
+  </w:style>
+  <w:style w:type="character" w:customStyle="1" w:styleId="UseCaseChar">
+    <w:name w:val="UseCase Char"/>
+    <w:basedOn w:val="Heading3Char"/>
+    <w:link w:val="UseCase"/>
+    <w:rsid w:val="00A26391"/>
+    <w:rPr>
+      <w:rFonts w:asciiTheme="majorHAnsi" w:eastAsiaTheme="majorEastAsia" w:hAnsiTheme="majorHAnsi" w:cstheme="majorBidi"/>
+      <w:color w:val="1F4D78" w:themeColor="accent1" w:themeShade="7F"/>
+      <w:sz w:val="24"/>
+      <w:szCs w:val="24"/>
+      <w:lang w:val="pt-BR"/>
+    </w:rPr>
+  </w:style>
+</w:styles>
+</file>
+
+<file path=word/stylesWithEffects.xml><?xml version="1.0" encoding="utf-8"?>
+<w:styles xmlns:wpc="http://schemas.microsoft.com/office/word/2010/wordprocessingCanvas" xmlns:mo="http://schemas.microsoft.com/office/mac/office/2008/main" xmlns:mc="http://schemas.openxmlformats.org/markup-compatibility/2006" xmlns:mv="urn:schemas-microsoft-com:mac:vml" xmlns:o="urn:schemas-microsoft-com:office:office" xmlns:r="http://schemas.openxmlformats.org/officeDocument/2006/relationships" xmlns:m="http://schemas.openxmlformats.org/officeDocument/2006/math" xmlns:v="urn:schemas-microsoft-com:vml" xmlns:wp14="http://schemas.microsoft.com/office/word/2010/wordprocessingDrawing" xmlns:wp="http://schemas.openxmlformats.org/drawingml/2006/wordprocessingDrawing" xmlns:w10="urn:schemas-microsoft-com:office:word" xmlns:w="http://schemas.openxmlformats.org/wordprocessingml/2006/main" xmlns:w14="http://schemas.microsoft.com/office/word/2010/wordml" xmlns:wpg="http://schemas.microsoft.com/office/word/2010/wordprocessingGroup" xmlns:wpi="http://schemas.microsoft.com/office/word/2010/wordprocessingInk" xmlns:wne="http://schemas.microsoft.com/office/word/2006/wordml" xmlns:wps="http://schemas.microsoft.com/office/word/2010/wordprocessingShape" mc:Ignorable="w14 wp14">
+  <w:docDefaults>
+    <w:rPrDefault>
+      <w:rPr>
+        <w:rFonts w:asciiTheme="minorHAnsi" w:eastAsiaTheme="minorHAnsi" w:hAnsiTheme="minorHAnsi" w:cstheme="minorBidi"/>
+        <w:sz w:val="22"/>
+        <w:szCs w:val="22"/>
+        <w:lang w:val="en-US" w:eastAsia="en-US" w:bidi="ar-SA"/>
+      </w:rPr>
+    </w:rPrDefault>
+    <w:pPrDefault>
+      <w:pPr>
+        <w:spacing w:after="160" w:line="259" w:lineRule="auto"/>
+      </w:pPr>
+    </w:pPrDefault>
+  </w:docDefaults>
+  <w:latentStyles w:defLockedState="0" w:defUIPriority="99" w:defSemiHidden="1" w:defUnhideWhenUsed="1" w:defQFormat="0" w:count="276">
+    <w:lsdException w:name="Normal" w:semiHidden="0" w:uiPriority="0" w:unhideWhenUsed="0" w:qFormat="1"/>
+    <w:lsdException w:name="heading 1" w:semiHidden="0" w:uiPriority="9" w:unhideWhenUsed="0" w:qFormat="1"/>
+    <w:lsdException w:name="heading 2" w:uiPriority="9" w:qFormat="1"/>
+    <w:lsdException w:name="heading 3" w:uiPriority="9" w:qFormat="1"/>
+    <w:lsdException w:name="heading 4" w:uiPriority="9" w:qFormat="1"/>
+    <w:lsdException w:name="heading 5" w:uiPriority="9" w:qFormat="1"/>
+    <w:lsdException w:name="heading 6" w:uiPriority="9" w:qFormat="1"/>
+    <w:lsdException w:name="heading 7" w:uiPriority="9" w:qFormat="1"/>
+    <w:lsdException w:name="heading 8" w:uiPriority="9" w:qFormat="1"/>
+    <w:lsdException w:name="heading 9" w:uiPriority="9" w:qFormat="1"/>
+    <w:lsdException w:name="toc 1" w:uiPriority="39"/>
+    <w:lsdException w:name="toc 2" w:uiPriority="39"/>
+    <w:lsdException w:name="toc 3" w:uiPriority="39"/>
+    <w:lsdException w:name="toc 4" w:uiPriority="39"/>
+    <w:lsdException w:name="toc 5" w:uiPriority="39"/>
+    <w:lsdException w:name="toc 6" w:uiPriority="39"/>
+    <w:lsdException w:name="toc 7" w:uiPriority="39"/>
+    <w:lsdException w:name="toc 8" w:uiPriority="39"/>
+    <w:lsdException w:name="toc 9" w:uiPriority="39"/>
+    <w:lsdException w:name="caption" w:uiPriority="35" w:qFormat="1"/>
+    <w:lsdException w:name="Title" w:semiHidden="0" w:uiPriority="10" w:unhideWhenUsed="0" w:qFormat="1"/>
+    <w:lsdException w:name="Default Paragraph Font" w:uiPriority="1"/>
+    <w:lsdException w:name="Subtitle" w:semiHidden="0" w:uiPriority="11" w:unhideWhenUsed="0" w:qFormat="1"/>
+    <w:lsdException w:name="Strong" w:semiHidden="0" w:uiPriority="22" w:unhideWhenUsed="0" w:qFormat="1"/>
+    <w:lsdException w:name="Emphasis" w:semiHidden="0" w:uiPriority="20" w:unhideWhenUsed="0" w:qFormat="1"/>
+    <w:lsdException w:name="Table Grid" w:semiHidden="0" w:uiPriority="39" w:unhideWhenUsed="0"/>
+    <w:lsdException w:name="Note Level 1" w:semiHidden="0" w:unhideWhenUsed="0"/>
+    <w:lsdException w:name="Note Level 2" w:semiHidden="0" w:unhideWhenUsed="0"/>
+    <w:lsdException w:name="Note Level 3" w:semiHidden="0" w:unhideWhenUsed="0"/>
+    <w:lsdException w:name="Note Level 4" w:semiHidden="0" w:unhideWhenUsed="0"/>
+    <w:lsdException w:name="Note Level 5" w:semiHidden="0" w:unhideWhenUsed="0"/>
+    <w:lsdException w:name="Note Level 6" w:semiHidden="0" w:unhideWhenUsed="0"/>
+    <w:lsdException w:name="Note Level 7" w:semiHidden="0" w:unhideWhenUsed="0"/>
+    <w:lsdException w:name="Note Level 8" w:semiHidden="0" w:unhideWhenUsed="0"/>
+    <w:lsdException w:name="Note Level 9" w:semiHidden="0" w:unhideWhenUsed="0"/>
+    <w:lsdException w:name="Placeholder Text" w:unhideWhenUsed="0"/>
+    <w:lsdException w:name="No Spacing" w:semiHidden="0" w:uiPriority="1" w:unhideWhenUsed="0" w:qFormat="1"/>
+    <w:lsdException w:name="Light Shading" w:semiHidden="0" w:uiPriority="60" w:unhideWhenUsed="0"/>
+    <w:lsdException w:name="Light List" w:semiHidden="0" w:uiPriority="61" w:unhideWhenUsed="0"/>
+    <w:lsdException w:name="Light Grid" w:semiHidden="0" w:uiPriority="62" w:unhideWhenUsed="0"/>
+    <w:lsdException w:name="Medium Shading 1" w:semiHidden="0" w:uiPriority="63" w:unhideWhenUsed="0"/>
+    <w:lsdException w:name="Medium Shading 2" w:semiHidden="0" w:uiPriority="64" w:unhideWhenUsed="0"/>
+    <w:lsdException w:name="Medium List 1" w:semiHidden="0" w:uiPriority="65" w:unhideWhenUsed="0"/>
+    <w:lsdException w:name="Medium List 2" w:semiHidden="0" w:uiPriority="66" w:unhideWhenUsed="0"/>
+    <w:lsdException w:name="Medium Grid 1" w:semiHidden="0" w:uiPriority="67" w:unhideWhenUsed="0"/>
+    <w:lsdException w:name="Medium Grid 2" w:semiHidden="0" w:uiPriority="68" w:unhideWhenUsed="0"/>
+    <w:lsdException w:name="Medium Grid 3" w:semiHidden="0" w:uiPriority="69" w:unhideWhenUsed="0"/>
+    <w:lsdException w:name="Dark List" w:semiHidden="0" w:uiPriority="70" w:unhideWhenUsed="0"/>
+    <w:lsdException w:name="Colorful Shading" w:semiHidden="0" w:uiPriority="71" w:unhideWhenUsed="0"/>
+    <w:lsdException w:name="Colorful List" w:semiHidden="0" w:uiPriority="72" w:unhideWhenUsed="0"/>
+    <w:lsdException w:name="Colorful Grid" w:semiHidden="0" w:uiPriority="73" w:unhideWhenUsed="0"/>
+    <w:lsdException w:name="Light Shading Accent 1" w:semiHidden="0" w:uiPriority="60" w:unhideWhenUsed="0"/>
+    <w:lsdException w:name="Light List Accent 1" w:semiHidden="0" w:uiPriority="61" w:unhideWhenUsed="0"/>
+    <w:lsdException w:name="Light Grid Accent 1" w:semiHidden="0" w:uiPriority="62" w:unhideWhenUsed="0"/>
+    <w:lsdException w:name="Medium Shading 1 Accent 1" w:semiHidden="0" w:uiPriority="63" w:unhideWhenUsed="0"/>
+    <w:lsdException w:name="Medium Shading 2 Accent 1" w:semiHidden="0" w:uiPriority="64" w:unhideWhenUsed="0"/>
+    <w:lsdException w:name="Medium List 1 Accent 1" w:semiHidden="0" w:uiPriority="65" w:unhideWhenUsed="0"/>
+    <w:lsdException w:name="Revision" w:unhideWhenUsed="0"/>
+    <w:lsdException w:name="List Paragraph" w:semiHidden="0" w:uiPriority="34" w:unhideWhenUsed="0" w:qFormat="1"/>
+    <w:lsdException w:name="Quote" w:semiHidden="0" w:uiPriority="29" w:unhideWhenUsed="0" w:qFormat="1"/>
+    <w:lsdException w:name="Intense Quote" w:semiHidden="0" w:uiPriority="30" w:unhideWhenUsed="0" w:qFormat="1"/>
+    <w:lsdException w:name="Medium List 2 Accent 1" w:semiHidden="0" w:uiPriority="66" w:unhideWhenUsed="0"/>
+    <w:lsdException w:name="Medium Grid 1 Accent 1" w:semiHidden="0" w:uiPriority="67" w:unhideWhenUsed="0"/>
+    <w:lsdException w:name="Medium Grid 2 Accent 1" w:semiHidden="0" w:uiPriority="68" w:unhideWhenUsed="0"/>
+    <w:lsdException w:name="Medium Grid 3 Accent 1" w:semiHidden="0" w:uiPriority="69" w:unhideWhenUsed="0"/>
+    <w:lsdException w:name="Dark List Accent 1" w:semiHidden="0" w:uiPriority="70" w:unhideWhenUsed="0"/>
+    <w:lsdException w:name="Colorful Shading Accent 1" w:semiHidden="0" w:uiPriority="71" w:unhideWhenUsed="0"/>
+    <w:lsdException w:name="Colorful List Accent 1" w:semiHidden="0" w:uiPriority="72" w:unhideWhenUsed="0"/>
+    <w:lsdException w:name="Colorful Grid Accent 1" w:semiHidden="0" w:uiPriority="73" w:unhideWhenUsed="0"/>
+    <w:lsdException w:name="Light Shading Accent 2" w:semiHidden="0" w:uiPriority="60" w:unhideWhenUsed="0"/>
+    <w:lsdException w:name="Light List Accent 2" w:semiHidden="0" w:uiPriority="61" w:unhideWhenUsed="0"/>
+    <w:lsdException w:name="Light Grid Accent 2" w:semiHidden="0" w:uiPriority="62" w:unhideWhenUsed="0"/>
+    <w:lsdException w:name="Medium Shading 1 Accent 2" w:semiHidden="0" w:uiPriority="63" w:unhideWhenUsed="0"/>
+    <w:lsdException w:name="Medium Shading 2 Accent 2" w:semiHidden="0" w:uiPriority="64" w:unhideWhenUsed="0"/>
+    <w:lsdException w:name="Medium List 1 Accent 2" w:semiHidden="0" w:uiPriority="65" w:unhideWhenUsed="0"/>
+    <w:lsdException w:name="Medium List 2 Accent 2" w:semiHidden="0" w:uiPriority="66" w:unhideWhenUsed="0"/>
+    <w:lsdException w:name="Medium Grid 1 Accent 2" w:semiHidden="0" w:uiPriority="67" w:unhideWhenUsed="0"/>
+    <w:lsdException w:name="Medium Grid 2 Accent 2" w:semiHidden="0" w:uiPriority="68" w:unhideWhenUsed="0"/>
+    <w:lsdException w:name="Medium Grid 3 Accent 2" w:semiHidden="0" w:uiPriority="69" w:unhideWhenUsed="0"/>
+    <w:lsdException w:name="Dark List Accent 2" w:semiHidden="0" w:uiPriority="70" w:unhideWhenUsed="0"/>
+    <w:lsdException w:name="Colorful Shading Accent 2" w:semiHidden="0" w:uiPriority="71" w:unhideWhenUsed="0"/>
+    <w:lsdException w:name="Colorful List Accent 2" w:semiHidden="0" w:uiPriority="72" w:unhideWhenUsed="0"/>
+    <w:lsdException w:name="Colorful Grid Accent 2" w:semiHidden="0" w:uiPriority="73" w:unhideWhenUsed="0"/>
+    <w:lsdException w:name="Light Shading Accent 3" w:semiHidden="0" w:uiPriority="60" w:unhideWhenUsed="0"/>
+    <w:lsdException w:name="Light List Accent 3" w:semiHidden="0" w:uiPriority="61" w:unhideWhenUsed="0"/>
+    <w:lsdException w:name="Light Grid Accent 3" w:semiHidden="0" w:uiPriority="62" w:unhideWhenUsed="0"/>
+    <w:lsdException w:name="Medium Shading 1 Accent 3" w:semiHidden="0" w:uiPriority="63" w:unhideWhenUsed="0"/>
+    <w:lsdException w:name="Medium Shading 2 Accent 3" w:semiHidden="0" w:uiPriority="64" w:unhideWhenUsed="0"/>
+    <w:lsdException w:name="Medium List 1 Accent 3" w:semiHidden="0" w:uiPriority="65" w:unhideWhenUsed="0"/>
+    <w:lsdException w:name="Medium List 2 Accent 3" w:semiHidden="0" w:uiPriority="66" w:unhideWhenUsed="0"/>
+    <w:lsdException w:name="Medium Grid 1 Accent 3" w:semiHidden="0" w:uiPriority="67" w:unhideWhenUsed="0"/>
+    <w:lsdException w:name="Medium Grid 2 Accent 3" w:semiHidden="0" w:uiPriority="68" w:unhideWhenUsed="0"/>
+    <w:lsdException w:name="Medium Grid 3 Accent 3" w:semiHidden="0" w:uiPriority="69" w:unhideWhenUsed="0"/>
+    <w:lsdException w:name="Dark List Accent 3" w:semiHidden="0" w:uiPriority="70" w:unhideWhenUsed="0"/>
+    <w:lsdException w:name="Colorful Shading Accent 3" w:semiHidden="0" w:uiPriority="71" w:unhideWhenUsed="0"/>
+    <w:lsdException w:name="Colorful List Accent 3" w:semiHidden="0" w:uiPriority="72" w:unhideWhenUsed="0"/>
+    <w:lsdException w:name="Colorful Grid Accent 3" w:semiHidden="0" w:uiPriority="73" w:unhideWhenUsed="0"/>
+    <w:lsdException w:name="Light Shading Accent 4" w:semiHidden="0" w:uiPriority="60" w:unhideWhenUsed="0"/>
+    <w:lsdException w:name="Light List Accent 4" w:semiHidden="0" w:uiPriority="61" w:unhideWhenUsed="0"/>
+    <w:lsdException w:name="Light Grid Accent 4" w:semiHidden="0" w:uiPriority="62" w:unhideWhenUsed="0"/>
+    <w:lsdException w:name="Medium Shading 1 Accent 4" w:semiHidden="0" w:uiPriority="63" w:unhideWhenUsed="0"/>
+    <w:lsdException w:name="Medium Shading 2 Accent 4" w:semiHidden="0" w:uiPriority="64" w:unhideWhenUsed="0"/>
+    <w:lsdException w:name="Medium List 1 Accent 4" w:semiHidden="0" w:uiPriority="65" w:unhideWhenUsed="0"/>
+    <w:lsdException w:name="Medium List 2 Accent 4" w:semiHidden="0" w:uiPriority="66" w:unhideWhenUsed="0"/>
+    <w:lsdException w:name="Medium Grid 1 Accent 4" w:semiHidden="0" w:uiPriority="67" w:unhideWhenUsed="0"/>
+    <w:lsdException w:name="Medium Grid 2 Accent 4" w:semiHidden="0" w:uiPriority="68" w:unhideWhenUsed="0"/>
+    <w:lsdException w:name="Medium Grid 3 Accent 4" w:semiHidden="0" w:uiPriority="69" w:unhideWhenUsed="0"/>
+    <w:lsdException w:name="Dark List Accent 4" w:semiHidden="0" w:uiPriority="70" w:unhideWhenUsed="0"/>
+    <w:lsdException w:name="Colorful Shading Accent 4" w:semiHidden="0" w:uiPriority="71" w:unhideWhenUsed="0"/>
+    <w:lsdException w:name="Colorful List Accent 4" w:semiHidden="0" w:uiPriority="72" w:unhideWhenUsed="0"/>
+    <w:lsdException w:name="Colorful Grid Accent 4" w:semiHidden="0" w:uiPriority="73" w:unhideWhenUsed="0"/>
+    <w:lsdException w:name="Light Shading Accent 5" w:semiHidden="0" w:uiPriority="60" w:unhideWhenUsed="0"/>
+    <w:lsdException w:name="Light List Accent 5" w:semiHidden="0" w:uiPriority="61" w:unhideWhenUsed="0"/>
+    <w:lsdException w:name="Light Grid Accent 5" w:semiHidden="0" w:uiPriority="62" w:unhideWhenUsed="0"/>
+    <w:lsdException w:name="Medium Shading 1 Accent 5" w:semiHidden="0" w:uiPriority="63" w:unhideWhenUsed="0"/>
+    <w:lsdException w:name="Medium Shading 2 Accent 5" w:semiHidden="0" w:uiPriority="64" w:unhideWhenUsed="0"/>
+    <w:lsdException w:name="Medium List 1 Accent 5" w:semiHidden="0" w:uiPriority="65" w:unhideWhenUsed="0"/>
+    <w:lsdException w:name="Medium List 2 Accent 5" w:semiHidden="0" w:uiPriority="66" w:unhideWhenUsed="0"/>
+    <w:lsdException w:name="Medium Grid 1 Accent 5" w:semiHidden="0" w:uiPriority="67" w:unhideWhenUsed="0"/>
+    <w:lsdException w:name="Medium Grid 2 Accent 5" w:semiHidden="0" w:uiPriority="68" w:unhideWhenUsed="0"/>
+    <w:lsdException w:name="Medium Grid 3 Accent 5" w:semiHidden="0" w:uiPriority="69" w:unhideWhenUsed="0"/>
+    <w:lsdException w:name="Dark List Accent 5" w:semiHidden="0" w:uiPriority="70" w:unhideWhenUsed="0"/>
+    <w:lsdException w:name="Colorful Shading Accent 5" w:semiHidden="0" w:uiPriority="71" w:unhideWhenUsed="0"/>
+    <w:lsdException w:name="Colorful List Accent 5" w:semiHidden="0" w:uiPriority="72" w:unhideWhenUsed="0"/>
+    <w:lsdException w:name="Colorful Grid Accent 5" w:semiHidden="0" w:uiPriority="73" w:unhideWhenUsed="0"/>
+    <w:lsdException w:name="Light Shading Accent 6" w:semiHidden="0" w:uiPriority="60" w:unhideWhenUsed="0"/>
+    <w:lsdException w:name="Light List Accent 6" w:semiHidden="0" w:uiPriority="61" w:unhideWhenUsed="0"/>
+    <w:lsdException w:name="Light Grid Accent 6" w:semiHidden="0" w:uiPriority="62" w:unhideWhenUsed="0"/>
+    <w:lsdException w:name="Medium Shading 1 Accent 6" w:semiHidden="0" w:uiPriority="63" w:unhideWhenUsed="0"/>
+    <w:lsdException w:name="Medium Shading 2 Accent 6" w:semiHidden="0" w:uiPriority="64" w:unhideWhenUsed="0"/>
+    <w:lsdException w:name="Medium List 1 Accent 6" w:semiHidden="0" w:uiPriority="65" w:unhideWhenUsed="0"/>
+    <w:lsdException w:name="Medium List 2 Accent 6" w:semiHidden="0" w:uiPriority="66" w:unhideWhenUsed="0"/>
+    <w:lsdException w:name="Medium Grid 1 Accent 6" w:semiHidden="0" w:uiPriority="67" w:unhideWhenUsed="0"/>
+    <w:lsdException w:name="Medium Grid 2 Accent 6" w:semiHidden="0" w:uiPriority="68" w:unhideWhenUsed="0"/>
+    <w:lsdException w:name="Medium Grid 3 Accent 6" w:semiHidden="0" w:uiPriority="69" w:unhideWhenUsed="0"/>
+    <w:lsdException w:name="Dark List Accent 6" w:semiHidden="0" w:uiPriority="70" w:unhideWhenUsed="0"/>
+    <w:lsdException w:name="Colorful Shading Accent 6" w:semiHidden="0" w:uiPriority="71" w:unhideWhenUsed="0"/>
+    <w:lsdException w:name="Colorful List Accent 6" w:semiHidden="0" w:uiPriority="72" w:unhideWhenUsed="0"/>
+    <w:lsdException w:name="Colorful Grid Accent 6" w:semiHidden="0" w:uiPriority="73" w:unhideWhenUsed="0"/>
+    <w:lsdException w:name="Subtle Emphasis" w:semiHidden="0" w:uiPriority="19" w:unhideWhenUsed="0" w:qFormat="1"/>
+    <w:lsdException w:name="Intense Emphasis" w:semiHidden="0" w:uiPriority="21" w:unhideWhenUsed="0" w:qFormat="1"/>
+    <w:lsdException w:name="Subtle Reference" w:semiHidden="0" w:uiPriority="31" w:unhideWhenUsed="0" w:qFormat="1"/>
+    <w:lsdException w:name="Intense Reference" w:semiHidden="0" w:uiPriority="32" w:unhideWhenUsed="0" w:qFormat="1"/>
+    <w:lsdException w:name="Book Title" w:semiHidden="0" w:uiPriority="33" w:unhideWhenUsed="0" w:qFormat="1"/>
+    <w:lsdException w:name="Bibliography" w:uiPriority="37"/>
+    <w:lsdException w:name="TOC Heading" w:uiPriority="39" w:qFormat="1"/>
   </w:latentStyles>
   <w:style w:type="paragraph" w:default="1" w:styleId="Normal">
     <w:name w:val="Normal"/>
@@ -2738,7 +2958,7 @@
     </a:clrScheme>
     <a:fontScheme name="Office">
       <a:majorFont>
-        <a:latin typeface="Calibri Light" panose="020F0302020204030204"/>
+        <a:latin typeface="Calibri Light"/>
         <a:ea typeface=""/>
         <a:cs typeface=""/>
         <a:font script="Jpan" typeface="ＭＳ ゴシック"/>
@@ -2773,7 +2993,7 @@
         <a:font script="Geor" typeface="Sylfaen"/>
       </a:majorFont>
       <a:minorFont>
-        <a:latin typeface="Calibri" panose="020F0502020204030204"/>
+        <a:latin typeface="Calibri"/>
         <a:ea typeface=""/>
         <a:cs typeface=""/>
         <a:font script="Jpan" typeface="ＭＳ 明朝"/>
@@ -2950,7 +3170,7 @@
   <a:extraClrSchemeLst/>
   <a:extLst>
     <a:ext uri="{05A4C25C-085E-4340-85A3-A5531E510DB2}">
-      <thm15:themeFamily xmlns:thm15="http://schemas.microsoft.com/office/thememl/2012/main" name="Office Theme" id="{62F939B6-93AF-4DB8-9C6B-D6C7DFDC589F}" vid="{4A3C46E8-61CC-4603-A589-7422A47A8E4A}"/>
+      <thm15:themeFamily xmlns:thm15="http://schemas.microsoft.com/office/thememl/2012/main" xmlns="" name="Office Theme" id="{62F939B6-93AF-4DB8-9C6B-D6C7DFDC589F}" vid="{4A3C46E8-61CC-4603-A589-7422A47A8E4A}"/>
     </a:ext>
   </a:extLst>
 </a:theme>

</xml_diff>